<commit_message>
Terminei o dicionário de dados de todas as entidades, falta revisar
</commit_message>
<xml_diff>
--- a/1ª Etapa do Projeto/Documentação/Dicionário de Dados Conceitual.docx
+++ b/1ª Etapa do Projeto/Documentação/Dicionário de Dados Conceitual.docx
@@ -1,6 +1,6 @@
 
 <file path=word/document.xml><?xml version="1.0" encoding="utf-8"?>
-<w:document xmlns:wpc="http://schemas.microsoft.com/office/word/2010/wordprocessingCanvas" xmlns:mc="http://schemas.openxmlformats.org/markup-compatibility/2006" xmlns:o="urn:schemas-microsoft-com:office:office" xmlns:r="http://schemas.openxmlformats.org/officeDocument/2006/relationships" xmlns:m="http://schemas.openxmlformats.org/officeDocument/2006/math" xmlns:v="urn:schemas-microsoft-com:vml" xmlns:wp14="http://schemas.microsoft.com/office/word/2010/wordprocessingDrawing" xmlns:wp="http://schemas.openxmlformats.org/drawingml/2006/wordprocessingDrawing" xmlns:w10="urn:schemas-microsoft-com:office:word" xmlns:w="http://schemas.openxmlformats.org/wordprocessingml/2006/main" xmlns:w14="http://schemas.microsoft.com/office/word/2010/wordml" xmlns:w15="http://schemas.microsoft.com/office/word/2012/wordml" xmlns:wpg="http://schemas.microsoft.com/office/word/2010/wordprocessingGroup" xmlns:wpi="http://schemas.microsoft.com/office/word/2010/wordprocessingInk" xmlns:wne="http://schemas.microsoft.com/office/word/2006/wordml" xmlns:wps="http://schemas.microsoft.com/office/word/2010/wordprocessingShape" mc:Ignorable="w14 w15 wp14">
+<w:document xmlns:wpc="http://schemas.microsoft.com/office/word/2010/wordprocessingCanvas" xmlns:cx="http://schemas.microsoft.com/office/drawing/2014/chartex" xmlns:mc="http://schemas.openxmlformats.org/markup-compatibility/2006" xmlns:o="urn:schemas-microsoft-com:office:office" xmlns:r="http://schemas.openxmlformats.org/officeDocument/2006/relationships" xmlns:m="http://schemas.openxmlformats.org/officeDocument/2006/math" xmlns:v="urn:schemas-microsoft-com:vml" xmlns:wp14="http://schemas.microsoft.com/office/word/2010/wordprocessingDrawing" xmlns:wp="http://schemas.openxmlformats.org/drawingml/2006/wordprocessingDrawing" xmlns:w10="urn:schemas-microsoft-com:office:word" xmlns:w="http://schemas.openxmlformats.org/wordprocessingml/2006/main" xmlns:w14="http://schemas.microsoft.com/office/word/2010/wordml" xmlns:w15="http://schemas.microsoft.com/office/word/2012/wordml" xmlns:w16se="http://schemas.microsoft.com/office/word/2015/wordml/symex" xmlns:wpg="http://schemas.microsoft.com/office/word/2010/wordprocessingGroup" xmlns:wpi="http://schemas.microsoft.com/office/word/2010/wordprocessingInk" xmlns:wne="http://schemas.microsoft.com/office/word/2006/wordml" xmlns:wps="http://schemas.microsoft.com/office/word/2010/wordprocessingShape" mc:Ignorable="w14 w15 w16se wp14">
   <w:body>
     <w:p>
       <w:pPr>
@@ -261,7 +261,7 @@
           <w:color w:val="000000" w:themeColor="text1"/>
           <w:lang w:val="pt-BR"/>
         </w:rPr>
-        <w:t>Atributos</w:t>
+        <w:t>Atributo (s)</w:t>
       </w:r>
       <w:r>
         <w:rPr>
@@ -755,6 +755,8 @@
         </w:rPr>
         <w:t xml:space="preserve"> </w:t>
       </w:r>
+      <w:bookmarkStart w:id="1" w:name="_GoBack"/>
+      <w:bookmarkEnd w:id="1"/>
       <w:r>
         <w:rPr>
           <w:rFonts w:ascii="Times New Roman" w:hAnsi="Times New Roman" w:cs="Times New Roman"/>
@@ -1073,7 +1075,24 @@
           <w:b/>
           <w:lang w:val="pt-BR"/>
         </w:rPr>
-        <w:t>Relacionamentos:</w:t>
+        <w:t>Relacionamento</w:t>
+      </w:r>
+      <w:r>
+        <w:rPr>
+          <w:rFonts w:ascii="Times New Roman" w:hAnsi="Times New Roman" w:cs="Times New Roman"/>
+          <w:b/>
+          <w:color w:val="000000" w:themeColor="text1"/>
+          <w:lang w:val="pt-BR"/>
+        </w:rPr>
+        <w:t xml:space="preserve"> (s)</w:t>
+      </w:r>
+      <w:r>
+        <w:rPr>
+          <w:rFonts w:ascii="Times New Roman" w:hAnsi="Times New Roman" w:cs="Times New Roman"/>
+          <w:b/>
+          <w:lang w:val="pt-BR"/>
+        </w:rPr>
+        <w:t>:</w:t>
       </w:r>
     </w:p>
     <w:p>
@@ -1645,7 +1664,24 @@
           <w:b/>
           <w:lang w:val="pt-BR"/>
         </w:rPr>
-        <w:t>Atributos:</w:t>
+        <w:t>Atributo</w:t>
+      </w:r>
+      <w:r>
+        <w:rPr>
+          <w:rFonts w:ascii="Times New Roman" w:hAnsi="Times New Roman" w:cs="Times New Roman"/>
+          <w:b/>
+          <w:color w:val="000000" w:themeColor="text1"/>
+          <w:lang w:val="pt-BR"/>
+        </w:rPr>
+        <w:t xml:space="preserve"> (s)</w:t>
+      </w:r>
+      <w:r>
+        <w:rPr>
+          <w:rFonts w:ascii="Times New Roman" w:hAnsi="Times New Roman" w:cs="Times New Roman"/>
+          <w:b/>
+          <w:lang w:val="pt-BR"/>
+        </w:rPr>
+        <w:t>:</w:t>
       </w:r>
     </w:p>
     <w:p>
@@ -1847,7 +1883,24 @@
           <w:b/>
           <w:lang w:val="pt-BR"/>
         </w:rPr>
-        <w:t>Relacionamentos:</w:t>
+        <w:t>Relacionamento</w:t>
+      </w:r>
+      <w:r>
+        <w:rPr>
+          <w:rFonts w:ascii="Times New Roman" w:hAnsi="Times New Roman" w:cs="Times New Roman"/>
+          <w:b/>
+          <w:color w:val="000000" w:themeColor="text1"/>
+          <w:lang w:val="pt-BR"/>
+        </w:rPr>
+        <w:t xml:space="preserve"> (s)</w:t>
+      </w:r>
+      <w:r>
+        <w:rPr>
+          <w:rFonts w:ascii="Times New Roman" w:hAnsi="Times New Roman" w:cs="Times New Roman"/>
+          <w:b/>
+          <w:lang w:val="pt-BR"/>
+        </w:rPr>
+        <w:t>:</w:t>
       </w:r>
     </w:p>
     <w:p>
@@ -1957,81 +2010,689 @@
         </w:rPr>
         <w:t xml:space="preserve"> </w:t>
       </w:r>
-      <w:r>
-        <w:rPr>
-          <w:rFonts w:ascii="Times New Roman" w:hAnsi="Times New Roman" w:cs="Times New Roman"/>
-          <w:b/>
-          <w:color w:val="FF0000"/>
-          <w:lang w:val="pt-BR"/>
-        </w:rPr>
-        <w:t>-</w:t>
+    </w:p>
+    <w:p>
+      <w:pPr>
+        <w:pStyle w:val="Corpodetexto"/>
+        <w:spacing w:line="360" w:lineRule="auto"/>
+        <w:jc w:val="both"/>
+        <w:rPr>
+          <w:rFonts w:ascii="Times New Roman" w:hAnsi="Times New Roman" w:cs="Times New Roman"/>
+          <w:lang w:val="pt-BR"/>
+        </w:rPr>
+      </w:pPr>
+    </w:p>
+    <w:p>
+      <w:pPr>
+        <w:pStyle w:val="Corpodetexto"/>
+        <w:spacing w:line="360" w:lineRule="auto"/>
+        <w:jc w:val="both"/>
+        <w:rPr>
+          <w:rFonts w:ascii="Times New Roman" w:eastAsiaTheme="majorEastAsia" w:hAnsi="Times New Roman" w:cs="Times New Roman"/>
+          <w:iCs/>
+          <w:color w:val="000000" w:themeColor="text1"/>
+          <w:lang w:val="pt-BR"/>
+        </w:rPr>
+      </w:pPr>
+      <w:r>
+        <w:rPr>
+          <w:rFonts w:ascii="Times New Roman" w:eastAsiaTheme="majorEastAsia" w:hAnsi="Times New Roman" w:cs="Times New Roman"/>
+          <w:b/>
+          <w:iCs/>
+          <w:color w:val="000000" w:themeColor="text1"/>
+          <w:lang w:val="pt-BR"/>
+        </w:rPr>
+        <w:t>––</w:t>
+      </w:r>
+      <w:r>
+        <w:rPr>
+          <w:rFonts w:ascii="Times New Roman" w:eastAsiaTheme="majorEastAsia" w:hAnsi="Times New Roman" w:cs="Times New Roman"/>
+          <w:iCs/>
+          <w:color w:val="000000" w:themeColor="text1"/>
+          <w:lang w:val="pt-BR"/>
+        </w:rPr>
+        <w:t xml:space="preserve"> </w:t>
+      </w:r>
+      <w:r>
+        <w:rPr>
+          <w:rFonts w:ascii="Times New Roman" w:eastAsiaTheme="majorEastAsia" w:hAnsi="Times New Roman" w:cs="Times New Roman"/>
+          <w:b/>
+          <w:iCs/>
+          <w:color w:val="000000" w:themeColor="text1"/>
+          <w:lang w:val="pt-BR"/>
+        </w:rPr>
+        <w:t xml:space="preserve">Entidade </w:t>
+      </w:r>
+      <w:r>
+        <w:rPr>
+          <w:rFonts w:ascii="Times New Roman" w:eastAsiaTheme="majorEastAsia" w:hAnsi="Times New Roman" w:cs="Times New Roman"/>
+          <w:b/>
+          <w:iCs/>
+          <w:color w:val="000000" w:themeColor="text1"/>
+          <w:lang w:val="pt-BR"/>
+        </w:rPr>
+        <w:t>AVISTA</w:t>
+      </w:r>
+      <w:r>
+        <w:rPr>
+          <w:rFonts w:ascii="Times New Roman" w:eastAsiaTheme="majorEastAsia" w:hAnsi="Times New Roman" w:cs="Times New Roman"/>
+          <w:iCs/>
+          <w:color w:val="000000" w:themeColor="text1"/>
+          <w:lang w:val="pt-BR"/>
+        </w:rPr>
+        <w:t xml:space="preserve"> </w:t>
+      </w:r>
+      <w:r>
+        <w:rPr>
+          <w:rFonts w:ascii="Times New Roman" w:eastAsiaTheme="majorEastAsia" w:hAnsi="Times New Roman" w:cs="Times New Roman"/>
+          <w:b/>
+          <w:iCs/>
+          <w:color w:val="000000" w:themeColor="text1"/>
+          <w:lang w:val="pt-BR"/>
+        </w:rPr>
+        <w:t>––––––––––––––––––––––––––––––––––––––––––––––––––––––––</w:t>
+      </w:r>
+    </w:p>
+    <w:p>
+      <w:pPr>
+        <w:pStyle w:val="Corpodetexto"/>
+        <w:numPr>
+          <w:ilvl w:val="0"/>
+          <w:numId w:val="3"/>
+        </w:numPr>
+        <w:spacing w:line="360" w:lineRule="auto"/>
+        <w:jc w:val="both"/>
+        <w:rPr>
+          <w:rFonts w:ascii="Times New Roman" w:hAnsi="Times New Roman" w:cs="Times New Roman"/>
+          <w:lang w:val="pt-BR"/>
+        </w:rPr>
+      </w:pPr>
+      <w:r>
+        <w:rPr>
+          <w:rFonts w:ascii="Times New Roman" w:hAnsi="Times New Roman" w:cs="Times New Roman"/>
+          <w:lang w:val="pt-BR"/>
+        </w:rPr>
+        <w:t xml:space="preserve">AVISTA: especialização da entidade Compra criada para especificar </w:t>
+      </w:r>
+      <w:r>
+        <w:rPr>
+          <w:rFonts w:ascii="Times New Roman" w:hAnsi="Times New Roman" w:cs="Times New Roman"/>
+          <w:lang w:val="pt-BR"/>
+        </w:rPr>
+        <w:t>e guardar informações do tipo de</w:t>
+      </w:r>
+      <w:r>
+        <w:rPr>
+          <w:rFonts w:ascii="Times New Roman" w:hAnsi="Times New Roman" w:cs="Times New Roman"/>
+          <w:lang w:val="pt-BR"/>
+        </w:rPr>
+        <w:t xml:space="preserve"> compra</w:t>
+      </w:r>
+      <w:r>
+        <w:rPr>
+          <w:rFonts w:ascii="Times New Roman" w:hAnsi="Times New Roman" w:cs="Times New Roman"/>
+          <w:lang w:val="pt-BR"/>
+        </w:rPr>
+        <w:t xml:space="preserve"> à vista</w:t>
+      </w:r>
+      <w:r>
+        <w:rPr>
+          <w:rFonts w:ascii="Times New Roman" w:hAnsi="Times New Roman" w:cs="Times New Roman"/>
+          <w:lang w:val="pt-BR"/>
+        </w:rPr>
+        <w:t>.</w:t>
+      </w:r>
+    </w:p>
+    <w:p>
+      <w:pPr>
+        <w:pStyle w:val="Corpodetexto"/>
+        <w:spacing w:line="360" w:lineRule="auto"/>
+        <w:jc w:val="both"/>
+        <w:rPr>
+          <w:rFonts w:ascii="Times New Roman" w:hAnsi="Times New Roman" w:cs="Times New Roman"/>
+          <w:b/>
+          <w:lang w:val="pt-BR"/>
+        </w:rPr>
+      </w:pPr>
+      <w:r>
+        <w:rPr>
+          <w:rFonts w:ascii="Times New Roman" w:hAnsi="Times New Roman" w:cs="Times New Roman"/>
+          <w:b/>
+          <w:lang w:val="pt-BR"/>
+        </w:rPr>
+        <w:t>Atributo</w:t>
+      </w:r>
+      <w:r>
+        <w:rPr>
+          <w:rFonts w:ascii="Times New Roman" w:hAnsi="Times New Roman" w:cs="Times New Roman"/>
+          <w:b/>
+          <w:color w:val="000000" w:themeColor="text1"/>
+          <w:lang w:val="pt-BR"/>
+        </w:rPr>
+        <w:t xml:space="preserve"> (s)</w:t>
+      </w:r>
+      <w:r>
+        <w:rPr>
+          <w:rFonts w:ascii="Times New Roman" w:hAnsi="Times New Roman" w:cs="Times New Roman"/>
+          <w:b/>
+          <w:lang w:val="pt-BR"/>
+        </w:rPr>
+        <w:t>:</w:t>
+      </w:r>
+    </w:p>
+    <w:p>
+      <w:pPr>
+        <w:pStyle w:val="Corpodetexto"/>
+        <w:numPr>
+          <w:ilvl w:val="0"/>
+          <w:numId w:val="30"/>
+        </w:numPr>
+        <w:spacing w:line="360" w:lineRule="auto"/>
+        <w:jc w:val="both"/>
+        <w:rPr>
+          <w:rFonts w:ascii="Times New Roman" w:hAnsi="Times New Roman" w:cs="Times New Roman"/>
+          <w:lang w:val="pt-BR"/>
+        </w:rPr>
+      </w:pPr>
+      <w:r>
+        <w:rPr>
+          <w:rFonts w:ascii="Times New Roman" w:hAnsi="Times New Roman" w:cs="Times New Roman"/>
+          <w:lang w:val="pt-BR"/>
+        </w:rPr>
+        <w:t xml:space="preserve">Desconto: criado </w:t>
+      </w:r>
+      <w:r>
+        <w:rPr>
+          <w:rFonts w:ascii="Times New Roman" w:hAnsi="Times New Roman" w:cs="Times New Roman"/>
+          <w:lang w:val="pt-BR"/>
+        </w:rPr>
+        <w:t>p</w:t>
+      </w:r>
+      <w:r>
+        <w:rPr>
+          <w:rFonts w:ascii="Times New Roman" w:hAnsi="Times New Roman" w:cs="Times New Roman"/>
+          <w:lang w:val="pt-BR"/>
+        </w:rPr>
+        <w:t>ara guardar o valor do desconto de uma determinada compra</w:t>
+      </w:r>
+      <w:r>
+        <w:rPr>
+          <w:rFonts w:ascii="Times New Roman" w:hAnsi="Times New Roman" w:cs="Times New Roman"/>
+          <w:lang w:val="pt-BR"/>
+        </w:rPr>
+        <w:t>.</w:t>
+      </w:r>
+    </w:p>
+    <w:p>
+      <w:pPr>
+        <w:pStyle w:val="Corpodetexto"/>
+        <w:spacing w:line="360" w:lineRule="auto"/>
+        <w:jc w:val="both"/>
+        <w:rPr>
+          <w:rFonts w:ascii="Times New Roman" w:hAnsi="Times New Roman" w:cs="Times New Roman"/>
+          <w:b/>
+          <w:lang w:val="pt-BR"/>
+        </w:rPr>
+      </w:pPr>
+      <w:r>
+        <w:rPr>
+          <w:rFonts w:ascii="Times New Roman" w:hAnsi="Times New Roman" w:cs="Times New Roman"/>
+          <w:b/>
+          <w:lang w:val="pt-BR"/>
+        </w:rPr>
+        <w:t>Relacionamento</w:t>
+      </w:r>
+      <w:r>
+        <w:rPr>
+          <w:rFonts w:ascii="Times New Roman" w:hAnsi="Times New Roman" w:cs="Times New Roman"/>
+          <w:b/>
+          <w:color w:val="000000" w:themeColor="text1"/>
+          <w:lang w:val="pt-BR"/>
+        </w:rPr>
+        <w:t xml:space="preserve"> (s)</w:t>
+      </w:r>
+      <w:r>
+        <w:rPr>
+          <w:rFonts w:ascii="Times New Roman" w:hAnsi="Times New Roman" w:cs="Times New Roman"/>
+          <w:b/>
+          <w:lang w:val="pt-BR"/>
+        </w:rPr>
+        <w:t>:</w:t>
+      </w:r>
+    </w:p>
+    <w:p>
+      <w:pPr>
+        <w:pStyle w:val="Corpodetexto"/>
+        <w:numPr>
+          <w:ilvl w:val="0"/>
+          <w:numId w:val="6"/>
+        </w:numPr>
+        <w:spacing w:line="360" w:lineRule="auto"/>
+        <w:jc w:val="both"/>
+        <w:rPr>
+          <w:rFonts w:ascii="Times New Roman" w:hAnsi="Times New Roman" w:cs="Times New Roman"/>
+          <w:lang w:val="pt-BR"/>
+        </w:rPr>
+      </w:pPr>
+      <w:r>
+        <w:rPr>
+          <w:rFonts w:ascii="Times New Roman" w:hAnsi="Times New Roman" w:cs="Times New Roman"/>
+          <w:lang w:val="pt-BR"/>
+        </w:rPr>
+        <w:t>Sem relacionamento</w:t>
+      </w:r>
+    </w:p>
+    <w:p>
+      <w:pPr>
+        <w:pStyle w:val="Corpodetexto"/>
+        <w:spacing w:line="360" w:lineRule="auto"/>
+        <w:ind w:left="0"/>
+        <w:jc w:val="both"/>
+        <w:rPr>
+          <w:rFonts w:ascii="Times New Roman" w:hAnsi="Times New Roman" w:cs="Times New Roman"/>
+          <w:lang w:val="pt-BR"/>
+        </w:rPr>
+      </w:pPr>
+    </w:p>
+    <w:p>
+      <w:pPr>
+        <w:pStyle w:val="Corpodetexto"/>
+        <w:spacing w:line="360" w:lineRule="auto"/>
+        <w:jc w:val="both"/>
+        <w:rPr>
+          <w:rFonts w:ascii="Times New Roman" w:eastAsiaTheme="majorEastAsia" w:hAnsi="Times New Roman" w:cs="Times New Roman"/>
+          <w:iCs/>
+          <w:color w:val="000000" w:themeColor="text1"/>
+          <w:lang w:val="pt-BR"/>
+        </w:rPr>
+      </w:pPr>
+      <w:r>
+        <w:rPr>
+          <w:rFonts w:ascii="Times New Roman" w:eastAsiaTheme="majorEastAsia" w:hAnsi="Times New Roman" w:cs="Times New Roman"/>
+          <w:b/>
+          <w:iCs/>
+          <w:color w:val="000000" w:themeColor="text1"/>
+          <w:lang w:val="pt-BR"/>
+        </w:rPr>
+        <w:t>––</w:t>
+      </w:r>
+      <w:r>
+        <w:rPr>
+          <w:rFonts w:ascii="Times New Roman" w:eastAsiaTheme="majorEastAsia" w:hAnsi="Times New Roman" w:cs="Times New Roman"/>
+          <w:iCs/>
+          <w:color w:val="000000" w:themeColor="text1"/>
+          <w:lang w:val="pt-BR"/>
+        </w:rPr>
+        <w:t xml:space="preserve"> </w:t>
+      </w:r>
+      <w:r>
+        <w:rPr>
+          <w:rFonts w:ascii="Times New Roman" w:eastAsiaTheme="majorEastAsia" w:hAnsi="Times New Roman" w:cs="Times New Roman"/>
+          <w:b/>
+          <w:iCs/>
+          <w:color w:val="000000" w:themeColor="text1"/>
+          <w:lang w:val="pt-BR"/>
+        </w:rPr>
+        <w:t xml:space="preserve">Entidade </w:t>
+      </w:r>
+      <w:r>
+        <w:rPr>
+          <w:rFonts w:ascii="Times New Roman" w:eastAsiaTheme="majorEastAsia" w:hAnsi="Times New Roman" w:cs="Times New Roman"/>
+          <w:b/>
+          <w:iCs/>
+          <w:color w:val="000000" w:themeColor="text1"/>
+          <w:lang w:val="pt-BR"/>
+        </w:rPr>
+        <w:t>A</w:t>
+      </w:r>
+      <w:r>
+        <w:rPr>
+          <w:rFonts w:ascii="Times New Roman" w:eastAsiaTheme="majorEastAsia" w:hAnsi="Times New Roman" w:cs="Times New Roman"/>
+          <w:b/>
+          <w:iCs/>
+          <w:color w:val="000000" w:themeColor="text1"/>
+          <w:lang w:val="pt-BR"/>
+        </w:rPr>
+        <w:t>PRAZO</w:t>
+      </w:r>
+      <w:r>
+        <w:rPr>
+          <w:rFonts w:ascii="Times New Roman" w:eastAsiaTheme="majorEastAsia" w:hAnsi="Times New Roman" w:cs="Times New Roman"/>
+          <w:iCs/>
+          <w:color w:val="000000" w:themeColor="text1"/>
+          <w:lang w:val="pt-BR"/>
+        </w:rPr>
+        <w:t xml:space="preserve"> </w:t>
+      </w:r>
+      <w:r>
+        <w:rPr>
+          <w:rFonts w:ascii="Times New Roman" w:eastAsiaTheme="majorEastAsia" w:hAnsi="Times New Roman" w:cs="Times New Roman"/>
+          <w:b/>
+          <w:iCs/>
+          <w:color w:val="000000" w:themeColor="text1"/>
+          <w:lang w:val="pt-BR"/>
+        </w:rPr>
+        <w:t>–––––––––––––––––––––––––––––––––––––––––––––––––––––––</w:t>
+      </w:r>
+    </w:p>
+    <w:p>
+      <w:pPr>
+        <w:pStyle w:val="Corpodetexto"/>
+        <w:numPr>
+          <w:ilvl w:val="0"/>
+          <w:numId w:val="3"/>
+        </w:numPr>
+        <w:spacing w:line="360" w:lineRule="auto"/>
+        <w:jc w:val="both"/>
+        <w:rPr>
+          <w:rFonts w:ascii="Times New Roman" w:hAnsi="Times New Roman" w:cs="Times New Roman"/>
+          <w:lang w:val="pt-BR"/>
+        </w:rPr>
+      </w:pPr>
+      <w:r>
+        <w:rPr>
+          <w:rFonts w:ascii="Times New Roman" w:hAnsi="Times New Roman" w:cs="Times New Roman"/>
+          <w:lang w:val="pt-BR"/>
+        </w:rPr>
+        <w:t>A</w:t>
+      </w:r>
+      <w:r>
+        <w:rPr>
+          <w:rFonts w:ascii="Times New Roman" w:hAnsi="Times New Roman" w:cs="Times New Roman"/>
+          <w:lang w:val="pt-BR"/>
+        </w:rPr>
+        <w:t>PRAZO</w:t>
+      </w:r>
+      <w:r>
+        <w:rPr>
+          <w:rFonts w:ascii="Times New Roman" w:hAnsi="Times New Roman" w:cs="Times New Roman"/>
+          <w:lang w:val="pt-BR"/>
+        </w:rPr>
+        <w:t xml:space="preserve">: especialização da entidade Compra criada para especificar </w:t>
+      </w:r>
+      <w:r>
+        <w:rPr>
+          <w:rFonts w:ascii="Times New Roman" w:hAnsi="Times New Roman" w:cs="Times New Roman"/>
+          <w:lang w:val="pt-BR"/>
+        </w:rPr>
+        <w:t>e guardar informações do tipo de</w:t>
+      </w:r>
+      <w:r>
+        <w:rPr>
+          <w:rFonts w:ascii="Times New Roman" w:hAnsi="Times New Roman" w:cs="Times New Roman"/>
+          <w:lang w:val="pt-BR"/>
+        </w:rPr>
+        <w:t xml:space="preserve"> compra</w:t>
+      </w:r>
+      <w:r>
+        <w:rPr>
+          <w:rFonts w:ascii="Times New Roman" w:hAnsi="Times New Roman" w:cs="Times New Roman"/>
+          <w:lang w:val="pt-BR"/>
+        </w:rPr>
+        <w:t xml:space="preserve"> </w:t>
       </w:r>
       <w:proofErr w:type="gramStart"/>
       <w:r>
         <w:rPr>
           <w:rFonts w:ascii="Times New Roman" w:hAnsi="Times New Roman" w:cs="Times New Roman"/>
-          <w:b/>
-          <w:color w:val="FF0000"/>
-          <w:lang w:val="pt-BR"/>
-        </w:rPr>
-        <w:t>&gt; Não</w:t>
+          <w:lang w:val="pt-BR"/>
+        </w:rPr>
+        <w:t>à</w:t>
       </w:r>
       <w:proofErr w:type="gramEnd"/>
       <w:r>
         <w:rPr>
           <w:rFonts w:ascii="Times New Roman" w:hAnsi="Times New Roman" w:cs="Times New Roman"/>
-          <w:b/>
-          <w:color w:val="FF0000"/>
-          <w:lang w:val="pt-BR"/>
-        </w:rPr>
-        <w:t xml:space="preserve"> é entidade compra, é </w:t>
-      </w:r>
+          <w:lang w:val="pt-BR"/>
+        </w:rPr>
+        <w:t xml:space="preserve"> prazo</w:t>
+      </w:r>
+      <w:r>
+        <w:rPr>
+          <w:rFonts w:ascii="Times New Roman" w:hAnsi="Times New Roman" w:cs="Times New Roman"/>
+          <w:lang w:val="pt-BR"/>
+        </w:rPr>
+        <w:t>.</w:t>
+      </w:r>
+    </w:p>
+    <w:p>
+      <w:pPr>
+        <w:pStyle w:val="Corpodetexto"/>
+        <w:spacing w:line="360" w:lineRule="auto"/>
+        <w:jc w:val="both"/>
+        <w:rPr>
+          <w:rFonts w:ascii="Times New Roman" w:hAnsi="Times New Roman" w:cs="Times New Roman"/>
+          <w:b/>
+          <w:lang w:val="pt-BR"/>
+        </w:rPr>
+      </w:pPr>
+      <w:r>
+        <w:rPr>
+          <w:rFonts w:ascii="Times New Roman" w:hAnsi="Times New Roman" w:cs="Times New Roman"/>
+          <w:b/>
+          <w:lang w:val="pt-BR"/>
+        </w:rPr>
+        <w:t>Atributo</w:t>
+      </w:r>
+      <w:r>
+        <w:rPr>
+          <w:rFonts w:ascii="Times New Roman" w:hAnsi="Times New Roman" w:cs="Times New Roman"/>
+          <w:b/>
+          <w:lang w:val="pt-BR"/>
+        </w:rPr>
+        <w:t xml:space="preserve"> </w:t>
+      </w:r>
+      <w:r>
+        <w:rPr>
+          <w:rFonts w:ascii="Times New Roman" w:hAnsi="Times New Roman" w:cs="Times New Roman"/>
+          <w:b/>
+          <w:lang w:val="pt-BR"/>
+        </w:rPr>
+        <w:t>(s)</w:t>
+      </w:r>
+      <w:r>
+        <w:rPr>
+          <w:rFonts w:ascii="Times New Roman" w:hAnsi="Times New Roman" w:cs="Times New Roman"/>
+          <w:b/>
+          <w:lang w:val="pt-BR"/>
+        </w:rPr>
+        <w:t>:</w:t>
+      </w:r>
+    </w:p>
+    <w:p>
+      <w:pPr>
+        <w:pStyle w:val="Corpodetexto"/>
+        <w:numPr>
+          <w:ilvl w:val="0"/>
+          <w:numId w:val="30"/>
+        </w:numPr>
+        <w:spacing w:line="360" w:lineRule="auto"/>
+        <w:jc w:val="both"/>
+        <w:rPr>
+          <w:rFonts w:ascii="Times New Roman" w:hAnsi="Times New Roman" w:cs="Times New Roman"/>
+          <w:lang w:val="pt-BR"/>
+        </w:rPr>
+      </w:pPr>
+      <w:r>
+        <w:rPr>
+          <w:rFonts w:ascii="Times New Roman" w:hAnsi="Times New Roman" w:cs="Times New Roman"/>
+          <w:lang w:val="pt-BR"/>
+        </w:rPr>
+        <w:t>Parcelas</w:t>
+      </w:r>
+      <w:r>
+        <w:rPr>
+          <w:rFonts w:ascii="Times New Roman" w:hAnsi="Times New Roman" w:cs="Times New Roman"/>
+          <w:lang w:val="pt-BR"/>
+        </w:rPr>
+        <w:t xml:space="preserve">: criado para guardar </w:t>
+      </w:r>
+      <w:r>
+        <w:rPr>
+          <w:rFonts w:ascii="Times New Roman" w:hAnsi="Times New Roman" w:cs="Times New Roman"/>
+          <w:lang w:val="pt-BR"/>
+        </w:rPr>
+        <w:t>o número</w:t>
+      </w:r>
+      <w:r>
+        <w:rPr>
+          <w:rFonts w:ascii="Times New Roman" w:hAnsi="Times New Roman" w:cs="Times New Roman"/>
+          <w:lang w:val="pt-BR"/>
+        </w:rPr>
+        <w:t xml:space="preserve"> </w:t>
+      </w:r>
+      <w:r>
+        <w:rPr>
+          <w:rFonts w:ascii="Times New Roman" w:hAnsi="Times New Roman" w:cs="Times New Roman"/>
+          <w:lang w:val="pt-BR"/>
+        </w:rPr>
+        <w:t>de parcelas</w:t>
+      </w:r>
+      <w:r>
+        <w:rPr>
+          <w:rFonts w:ascii="Times New Roman" w:hAnsi="Times New Roman" w:cs="Times New Roman"/>
+          <w:lang w:val="pt-BR"/>
+        </w:rPr>
+        <w:t xml:space="preserve"> </w:t>
+      </w:r>
+      <w:r>
+        <w:rPr>
+          <w:rFonts w:ascii="Times New Roman" w:hAnsi="Times New Roman" w:cs="Times New Roman"/>
+          <w:lang w:val="pt-BR"/>
+        </w:rPr>
+        <w:t xml:space="preserve">em que </w:t>
+      </w:r>
+      <w:r>
+        <w:rPr>
+          <w:rFonts w:ascii="Times New Roman" w:hAnsi="Times New Roman" w:cs="Times New Roman"/>
+          <w:lang w:val="pt-BR"/>
+        </w:rPr>
+        <w:t>uma compra</w:t>
+      </w:r>
+      <w:r>
+        <w:rPr>
+          <w:rFonts w:ascii="Times New Roman" w:hAnsi="Times New Roman" w:cs="Times New Roman"/>
+          <w:lang w:val="pt-BR"/>
+        </w:rPr>
+        <w:t xml:space="preserve"> foi dividida</w:t>
+      </w:r>
+      <w:r>
+        <w:rPr>
+          <w:rFonts w:ascii="Times New Roman" w:hAnsi="Times New Roman" w:cs="Times New Roman"/>
+          <w:lang w:val="pt-BR"/>
+        </w:rPr>
+        <w:t>.</w:t>
+      </w:r>
+    </w:p>
+    <w:p>
+      <w:pPr>
+        <w:pStyle w:val="Corpodetexto"/>
+        <w:numPr>
+          <w:ilvl w:val="0"/>
+          <w:numId w:val="30"/>
+        </w:numPr>
+        <w:spacing w:line="360" w:lineRule="auto"/>
+        <w:jc w:val="both"/>
+        <w:rPr>
+          <w:rFonts w:ascii="Times New Roman" w:hAnsi="Times New Roman" w:cs="Times New Roman"/>
+          <w:lang w:val="pt-BR"/>
+        </w:rPr>
+      </w:pPr>
       <w:proofErr w:type="spellStart"/>
       <w:r>
         <w:rPr>
           <w:rFonts w:ascii="Times New Roman" w:hAnsi="Times New Roman" w:cs="Times New Roman"/>
-          <w:b/>
-          <w:color w:val="FF0000"/>
-          <w:lang w:val="pt-BR"/>
-        </w:rPr>
-        <w:t>aVISTA</w:t>
+          <w:lang w:val="pt-BR"/>
+        </w:rPr>
+        <w:t>ValorParcela</w:t>
       </w:r>
       <w:proofErr w:type="spellEnd"/>
       <w:r>
         <w:rPr>
           <w:rFonts w:ascii="Times New Roman" w:hAnsi="Times New Roman" w:cs="Times New Roman"/>
-          <w:b/>
-          <w:color w:val="FF0000"/>
-          <w:lang w:val="pt-BR"/>
-        </w:rPr>
-        <w:t xml:space="preserve"> e </w:t>
-      </w:r>
-      <w:proofErr w:type="spellStart"/>
-      <w:r>
-        <w:rPr>
-          <w:rFonts w:ascii="Times New Roman" w:hAnsi="Times New Roman" w:cs="Times New Roman"/>
-          <w:b/>
-          <w:color w:val="FF0000"/>
-          <w:lang w:val="pt-BR"/>
-        </w:rPr>
-        <w:t>aPRAZO</w:t>
-      </w:r>
-      <w:proofErr w:type="spellEnd"/>
-      <w:r>
-        <w:rPr>
-          <w:rFonts w:ascii="Times New Roman" w:hAnsi="Times New Roman" w:cs="Times New Roman"/>
-          <w:b/>
-          <w:color w:val="FF0000"/>
-          <w:lang w:val="pt-BR"/>
-        </w:rPr>
-        <w:t xml:space="preserve"> para fazer!</w:t>
-      </w:r>
-    </w:p>
-    <w:p>
-      <w:pPr>
-        <w:pStyle w:val="Corpodetexto"/>
-        <w:spacing w:line="360" w:lineRule="auto"/>
-        <w:ind w:left="462"/>
+          <w:lang w:val="pt-BR"/>
+        </w:rPr>
+        <w:t>: criado para guardar o valor das parcelas de cada compra.</w:t>
+      </w:r>
+    </w:p>
+    <w:p>
+      <w:pPr>
+        <w:pStyle w:val="Corpodetexto"/>
+        <w:spacing w:line="360" w:lineRule="auto"/>
+        <w:jc w:val="both"/>
+        <w:rPr>
+          <w:rFonts w:ascii="Times New Roman" w:hAnsi="Times New Roman" w:cs="Times New Roman"/>
+          <w:b/>
+          <w:lang w:val="pt-BR"/>
+        </w:rPr>
+      </w:pPr>
+      <w:r>
+        <w:rPr>
+          <w:rFonts w:ascii="Times New Roman" w:hAnsi="Times New Roman" w:cs="Times New Roman"/>
+          <w:b/>
+          <w:lang w:val="pt-BR"/>
+        </w:rPr>
+        <w:t>Relacionamento</w:t>
+      </w:r>
+      <w:r>
+        <w:rPr>
+          <w:rFonts w:ascii="Times New Roman" w:hAnsi="Times New Roman" w:cs="Times New Roman"/>
+          <w:b/>
+          <w:lang w:val="pt-BR"/>
+        </w:rPr>
+        <w:t xml:space="preserve"> </w:t>
+      </w:r>
+      <w:r>
+        <w:rPr>
+          <w:rFonts w:ascii="Times New Roman" w:hAnsi="Times New Roman" w:cs="Times New Roman"/>
+          <w:b/>
+          <w:lang w:val="pt-BR"/>
+        </w:rPr>
+        <w:t>(s)</w:t>
+      </w:r>
+      <w:r>
+        <w:rPr>
+          <w:rFonts w:ascii="Times New Roman" w:hAnsi="Times New Roman" w:cs="Times New Roman"/>
+          <w:b/>
+          <w:lang w:val="pt-BR"/>
+        </w:rPr>
+        <w:t>:</w:t>
+      </w:r>
+    </w:p>
+    <w:p>
+      <w:pPr>
+        <w:pStyle w:val="Corpodetexto"/>
+        <w:numPr>
+          <w:ilvl w:val="0"/>
+          <w:numId w:val="6"/>
+        </w:numPr>
+        <w:spacing w:line="360" w:lineRule="auto"/>
+        <w:jc w:val="both"/>
+        <w:rPr>
+          <w:rFonts w:ascii="Times New Roman" w:hAnsi="Times New Roman" w:cs="Times New Roman"/>
+          <w:lang w:val="pt-BR"/>
+        </w:rPr>
+      </w:pPr>
+      <w:r>
+        <w:rPr>
+          <w:rFonts w:ascii="Times New Roman" w:hAnsi="Times New Roman" w:cs="Times New Roman"/>
+          <w:lang w:val="pt-BR"/>
+        </w:rPr>
+        <w:t>Sem relacionamento</w:t>
+      </w:r>
+      <w:r>
+        <w:rPr>
+          <w:rFonts w:ascii="Times New Roman" w:hAnsi="Times New Roman" w:cs="Times New Roman"/>
+          <w:lang w:val="pt-BR"/>
+        </w:rPr>
+        <w:t>.</w:t>
+      </w:r>
+    </w:p>
+    <w:p>
+      <w:pPr>
+        <w:pStyle w:val="Corpodetexto"/>
+        <w:spacing w:line="360" w:lineRule="auto"/>
+        <w:ind w:left="0"/>
         <w:jc w:val="both"/>
         <w:rPr>
           <w:rFonts w:ascii="Times New Roman" w:hAnsi="Times New Roman" w:cs="Times New Roman"/>
@@ -2204,7 +2865,35 @@
           <w:color w:val="000000" w:themeColor="text1"/>
           <w:lang w:val="pt-BR"/>
         </w:rPr>
-        <w:t xml:space="preserve">Atributos: </w:t>
+        <w:t>Atributo</w:t>
+      </w:r>
+      <w:r>
+        <w:rPr>
+          <w:rFonts w:ascii="Times New Roman" w:eastAsiaTheme="majorEastAsia" w:hAnsi="Times New Roman" w:cs="Times New Roman"/>
+          <w:b/>
+          <w:iCs/>
+          <w:color w:val="000000" w:themeColor="text1"/>
+          <w:lang w:val="pt-BR"/>
+        </w:rPr>
+        <w:t xml:space="preserve"> </w:t>
+      </w:r>
+      <w:r>
+        <w:rPr>
+          <w:rFonts w:ascii="Times New Roman" w:hAnsi="Times New Roman" w:cs="Times New Roman"/>
+          <w:b/>
+          <w:lang w:val="pt-BR"/>
+        </w:rPr>
+        <w:t>(s)</w:t>
+      </w:r>
+      <w:r>
+        <w:rPr>
+          <w:rFonts w:ascii="Times New Roman" w:eastAsiaTheme="majorEastAsia" w:hAnsi="Times New Roman" w:cs="Times New Roman"/>
+          <w:b/>
+          <w:iCs/>
+          <w:color w:val="000000" w:themeColor="text1"/>
+          <w:lang w:val="pt-BR"/>
+        </w:rPr>
+        <w:t xml:space="preserve">: </w:t>
       </w:r>
     </w:p>
     <w:p>
@@ -2285,6 +2974,7 @@
           <w:color w:val="000000" w:themeColor="text1"/>
           <w:lang w:val="pt-BR"/>
         </w:rPr>
+        <w:lastRenderedPageBreak/>
         <w:t>Valor: criado para manter o valor da mensalidade.</w:t>
       </w:r>
     </w:p>
@@ -2427,7 +3117,26 @@
           <w:color w:val="000000" w:themeColor="text1"/>
           <w:lang w:val="pt-BR"/>
         </w:rPr>
-        <w:t>Relacionamento:</w:t>
+        <w:t>Relacionamento</w:t>
+      </w:r>
+      <w:r>
+        <w:rPr>
+          <w:rFonts w:ascii="Times New Roman" w:hAnsi="Times New Roman" w:cs="Times New Roman"/>
+          <w:b/>
+          <w:color w:val="000000" w:themeColor="text1"/>
+          <w:lang w:val="pt-BR"/>
+        </w:rPr>
+        <w:t xml:space="preserve"> (s)</w:t>
+      </w:r>
+      <w:r>
+        <w:rPr>
+          <w:rFonts w:ascii="Times New Roman" w:eastAsiaTheme="majorEastAsia" w:hAnsi="Times New Roman" w:cs="Times New Roman"/>
+          <w:b/>
+          <w:iCs/>
+          <w:color w:val="000000" w:themeColor="text1"/>
+          <w:lang w:val="pt-BR"/>
+        </w:rPr>
+        <w:t>:</w:t>
       </w:r>
     </w:p>
     <w:p>
@@ -2651,7 +3360,26 @@
           <w:color w:val="000000" w:themeColor="text1"/>
           <w:lang w:val="pt-BR"/>
         </w:rPr>
-        <w:t>Atributos:</w:t>
+        <w:t>Atributo</w:t>
+      </w:r>
+      <w:r>
+        <w:rPr>
+          <w:rFonts w:ascii="Times New Roman" w:hAnsi="Times New Roman" w:cs="Times New Roman"/>
+          <w:b/>
+          <w:color w:val="000000" w:themeColor="text1"/>
+          <w:lang w:val="pt-BR"/>
+        </w:rPr>
+        <w:t xml:space="preserve"> (s)</w:t>
+      </w:r>
+      <w:r>
+        <w:rPr>
+          <w:rFonts w:ascii="Times New Roman" w:eastAsiaTheme="majorEastAsia" w:hAnsi="Times New Roman" w:cs="Times New Roman"/>
+          <w:b/>
+          <w:iCs/>
+          <w:color w:val="000000" w:themeColor="text1"/>
+          <w:lang w:val="pt-BR"/>
+        </w:rPr>
+        <w:t>:</w:t>
       </w:r>
     </w:p>
     <w:p>
@@ -2870,8 +3598,26 @@
           <w:color w:val="000000" w:themeColor="text1"/>
           <w:lang w:val="pt-BR"/>
         </w:rPr>
-        <w:lastRenderedPageBreak/>
-        <w:t>Relacionamento:</w:t>
+        <w:t>Relacionamento</w:t>
+      </w:r>
+      <w:r>
+        <w:rPr>
+          <w:rFonts w:ascii="Times New Roman" w:hAnsi="Times New Roman" w:cs="Times New Roman"/>
+          <w:b/>
+          <w:color w:val="000000" w:themeColor="text1"/>
+          <w:lang w:val="pt-BR"/>
+        </w:rPr>
+        <w:t xml:space="preserve"> (s)</w:t>
+      </w:r>
+      <w:r>
+        <w:rPr>
+          <w:rFonts w:ascii="Times New Roman" w:eastAsiaTheme="majorEastAsia" w:hAnsi="Times New Roman" w:cs="Times New Roman"/>
+          <w:b/>
+          <w:iCs/>
+          <w:color w:val="000000" w:themeColor="text1"/>
+          <w:lang w:val="pt-BR"/>
+        </w:rPr>
+        <w:t>:</w:t>
       </w:r>
     </w:p>
     <w:p>
@@ -3059,7 +3805,24 @@
           <w:b/>
           <w:lang w:val="pt-BR"/>
         </w:rPr>
-        <w:t>Atributos:</w:t>
+        <w:t>Atributo</w:t>
+      </w:r>
+      <w:r>
+        <w:rPr>
+          <w:rFonts w:ascii="Times New Roman" w:hAnsi="Times New Roman" w:cs="Times New Roman"/>
+          <w:b/>
+          <w:color w:val="000000" w:themeColor="text1"/>
+          <w:lang w:val="pt-BR"/>
+        </w:rPr>
+        <w:t xml:space="preserve"> (s)</w:t>
+      </w:r>
+      <w:r>
+        <w:rPr>
+          <w:rFonts w:ascii="Times New Roman" w:hAnsi="Times New Roman" w:cs="Times New Roman"/>
+          <w:b/>
+          <w:lang w:val="pt-BR"/>
+        </w:rPr>
+        <w:t>:</w:t>
       </w:r>
     </w:p>
     <w:p>
@@ -3188,14 +3951,7 @@
           <w:rFonts w:ascii="Times New Roman" w:hAnsi="Times New Roman" w:cs="Times New Roman"/>
           <w:lang w:val="pt-BR"/>
         </w:rPr>
-        <w:t>em centímetros</w:t>
-      </w:r>
-      <w:r>
-        <w:rPr>
-          <w:rFonts w:ascii="Times New Roman" w:hAnsi="Times New Roman" w:cs="Times New Roman"/>
-          <w:lang w:val="pt-BR"/>
-        </w:rPr>
-        <w:t xml:space="preserve"> </w:t>
+        <w:t xml:space="preserve">em centímetros </w:t>
       </w:r>
       <w:r>
         <w:rPr>
@@ -3245,14 +4001,7 @@
           <w:rFonts w:ascii="Times New Roman" w:hAnsi="Times New Roman" w:cs="Times New Roman"/>
           <w:lang w:val="pt-BR"/>
         </w:rPr>
-        <w:t>em centímetros</w:t>
-      </w:r>
-      <w:r>
-        <w:rPr>
-          <w:rFonts w:ascii="Times New Roman" w:hAnsi="Times New Roman" w:cs="Times New Roman"/>
-          <w:lang w:val="pt-BR"/>
-        </w:rPr>
-        <w:t xml:space="preserve"> </w:t>
+        <w:t xml:space="preserve">em centímetros </w:t>
       </w:r>
       <w:r>
         <w:rPr>
@@ -3288,14 +4037,7 @@
           <w:rFonts w:ascii="Times New Roman" w:hAnsi="Times New Roman" w:cs="Times New Roman"/>
           <w:lang w:val="pt-BR"/>
         </w:rPr>
-        <w:t>em centímetros</w:t>
-      </w:r>
-      <w:r>
-        <w:rPr>
-          <w:rFonts w:ascii="Times New Roman" w:hAnsi="Times New Roman" w:cs="Times New Roman"/>
-          <w:lang w:val="pt-BR"/>
-        </w:rPr>
-        <w:t xml:space="preserve"> </w:t>
+        <w:t xml:space="preserve">em centímetros </w:t>
       </w:r>
       <w:r>
         <w:rPr>
@@ -3345,14 +4087,7 @@
           <w:rFonts w:ascii="Times New Roman" w:hAnsi="Times New Roman" w:cs="Times New Roman"/>
           <w:lang w:val="pt-BR"/>
         </w:rPr>
-        <w:t>em centímetros</w:t>
-      </w:r>
-      <w:r>
-        <w:rPr>
-          <w:rFonts w:ascii="Times New Roman" w:hAnsi="Times New Roman" w:cs="Times New Roman"/>
-          <w:lang w:val="pt-BR"/>
-        </w:rPr>
-        <w:t xml:space="preserve"> </w:t>
+        <w:t xml:space="preserve">em centímetros </w:t>
       </w:r>
       <w:r>
         <w:rPr>
@@ -3380,7 +4115,24 @@
           <w:b/>
           <w:lang w:val="pt-BR"/>
         </w:rPr>
-        <w:t>Relacionamento:</w:t>
+        <w:t>Relacionamento</w:t>
+      </w:r>
+      <w:r>
+        <w:rPr>
+          <w:rFonts w:ascii="Times New Roman" w:hAnsi="Times New Roman" w:cs="Times New Roman"/>
+          <w:b/>
+          <w:color w:val="000000" w:themeColor="text1"/>
+          <w:lang w:val="pt-BR"/>
+        </w:rPr>
+        <w:t xml:space="preserve"> (s)</w:t>
+      </w:r>
+      <w:r>
+        <w:rPr>
+          <w:rFonts w:ascii="Times New Roman" w:hAnsi="Times New Roman" w:cs="Times New Roman"/>
+          <w:b/>
+          <w:lang w:val="pt-BR"/>
+        </w:rPr>
+        <w:t>:</w:t>
       </w:r>
     </w:p>
     <w:p>
@@ -3486,22 +4238,25 @@
       <w:pPr>
         <w:pStyle w:val="Corpodetexto"/>
         <w:spacing w:line="360" w:lineRule="auto"/>
-        <w:ind w:left="360"/>
-        <w:jc w:val="both"/>
-        <w:rPr>
-          <w:rFonts w:ascii="Times New Roman" w:hAnsi="Times New Roman" w:cs="Times New Roman"/>
-          <w:lang w:val="pt-BR"/>
-        </w:rPr>
-      </w:pPr>
-    </w:p>
-    <w:p>
-      <w:pPr>
-        <w:pStyle w:val="Corpodetexto"/>
-        <w:spacing w:line="360" w:lineRule="auto"/>
         <w:ind w:left="0"/>
         <w:jc w:val="both"/>
         <w:rPr>
           <w:rFonts w:ascii="Times New Roman" w:eastAsiaTheme="majorEastAsia" w:hAnsi="Times New Roman" w:cs="Times New Roman"/>
+          <w:b/>
+          <w:iCs/>
+          <w:color w:val="000000" w:themeColor="text1"/>
+          <w:lang w:val="pt-BR"/>
+        </w:rPr>
+      </w:pPr>
+    </w:p>
+    <w:p>
+      <w:pPr>
+        <w:pStyle w:val="Corpodetexto"/>
+        <w:spacing w:line="360" w:lineRule="auto"/>
+        <w:ind w:left="0"/>
+        <w:jc w:val="both"/>
+        <w:rPr>
+          <w:rFonts w:ascii="Times New Roman" w:eastAsiaTheme="majorEastAsia" w:hAnsi="Times New Roman" w:cs="Times New Roman"/>
           <w:iCs/>
           <w:color w:val="000000" w:themeColor="text1"/>
           <w:lang w:val="pt-BR"/>
@@ -3544,7 +4299,7 @@
           <w:color w:val="000000" w:themeColor="text1"/>
           <w:lang w:val="pt-BR"/>
         </w:rPr>
-        <w:t>PROFESSOR</w:t>
+        <w:t>EMPREGADO</w:t>
       </w:r>
       <w:r>
         <w:rPr>
@@ -3563,7 +4318,17 @@
           <w:color w:val="000000" w:themeColor="text1"/>
           <w:lang w:val="pt-BR"/>
         </w:rPr>
-        <w:t>––––––––––––––––––––––––––––––––––––––––––––––––––––</w:t>
+        <w:t>–––</w:t>
+      </w:r>
+      <w:r>
+        <w:rPr>
+          <w:rFonts w:ascii="Times New Roman" w:eastAsiaTheme="majorEastAsia" w:hAnsi="Times New Roman" w:cs="Times New Roman"/>
+          <w:b/>
+          <w:iCs/>
+          <w:color w:val="000000" w:themeColor="text1"/>
+          <w:lang w:val="pt-BR"/>
+        </w:rPr>
+        <w:t>––––––––––––––––––––––––––––––––––––––––––––––––</w:t>
       </w:r>
     </w:p>
     <w:p>
@@ -3576,16 +4341,20 @@
         <w:spacing w:line="360" w:lineRule="auto"/>
         <w:jc w:val="both"/>
         <w:rPr>
-          <w:rFonts w:ascii="Times New Roman" w:hAnsi="Times New Roman" w:cs="Times New Roman"/>
-          <w:lang w:val="pt-BR"/>
-        </w:rPr>
-      </w:pPr>
-      <w:r>
-        <w:rPr>
-          <w:rFonts w:ascii="Times New Roman" w:hAnsi="Times New Roman" w:cs="Times New Roman"/>
-          <w:lang w:val="pt-BR"/>
-        </w:rPr>
-        <w:t>PROFESSOR: criada para guardar informações sobre professor.</w:t>
+          <w:rFonts w:ascii="Times New Roman" w:eastAsiaTheme="majorEastAsia" w:hAnsi="Times New Roman" w:cs="Times New Roman"/>
+          <w:iCs/>
+          <w:color w:val="000000" w:themeColor="text1"/>
+          <w:lang w:val="pt-BR"/>
+        </w:rPr>
+      </w:pPr>
+      <w:r>
+        <w:rPr>
+          <w:rFonts w:ascii="Times New Roman" w:eastAsiaTheme="majorEastAsia" w:hAnsi="Times New Roman" w:cs="Times New Roman"/>
+          <w:iCs/>
+          <w:color w:val="000000" w:themeColor="text1"/>
+          <w:lang w:val="pt-BR"/>
+        </w:rPr>
+        <w:t>EMPPREGADO: generalização das entidades Professor e Gerente, criada para guardar informações em comum das mesmas.</w:t>
       </w:r>
     </w:p>
     <w:p>
@@ -3595,18 +4364,22 @@
         <w:ind w:left="0"/>
         <w:jc w:val="both"/>
         <w:rPr>
-          <w:rFonts w:ascii="Times New Roman" w:hAnsi="Times New Roman" w:cs="Times New Roman"/>
-          <w:b/>
-          <w:lang w:val="pt-BR"/>
-        </w:rPr>
-      </w:pPr>
-      <w:r>
-        <w:rPr>
-          <w:rFonts w:ascii="Times New Roman" w:hAnsi="Times New Roman" w:cs="Times New Roman"/>
-          <w:b/>
-          <w:lang w:val="pt-BR"/>
-        </w:rPr>
-        <w:t>Atributos:</w:t>
+          <w:rFonts w:ascii="Times New Roman" w:eastAsiaTheme="majorEastAsia" w:hAnsi="Times New Roman" w:cs="Times New Roman"/>
+          <w:b/>
+          <w:iCs/>
+          <w:color w:val="000000" w:themeColor="text1"/>
+          <w:lang w:val="pt-BR"/>
+        </w:rPr>
+      </w:pPr>
+      <w:r>
+        <w:rPr>
+          <w:rFonts w:ascii="Times New Roman" w:eastAsiaTheme="majorEastAsia" w:hAnsi="Times New Roman" w:cs="Times New Roman"/>
+          <w:b/>
+          <w:iCs/>
+          <w:color w:val="000000" w:themeColor="text1"/>
+          <w:lang w:val="pt-BR"/>
+        </w:rPr>
+        <w:t>Atributo (s):</w:t>
       </w:r>
     </w:p>
     <w:p>
@@ -3628,21 +4401,7 @@
           <w:rFonts w:ascii="Times New Roman" w:hAnsi="Times New Roman" w:cs="Times New Roman"/>
           <w:lang w:val="pt-BR"/>
         </w:rPr>
-        <w:t xml:space="preserve">CPF: criado para guardar o </w:t>
-      </w:r>
-      <w:r>
-        <w:rPr>
-          <w:rFonts w:ascii="Times New Roman" w:hAnsi="Times New Roman" w:cs="Times New Roman"/>
-          <w:lang w:val="pt-BR"/>
-        </w:rPr>
-        <w:t xml:space="preserve">número do </w:t>
-      </w:r>
-      <w:r>
-        <w:rPr>
-          <w:rFonts w:ascii="Times New Roman" w:hAnsi="Times New Roman" w:cs="Times New Roman"/>
-          <w:lang w:val="pt-BR"/>
-        </w:rPr>
-        <w:t>CPF do professor.</w:t>
+        <w:t>CPF: criado para guardar o número do CPF do professor.</w:t>
       </w:r>
     </w:p>
     <w:p>
@@ -3709,14 +4468,7 @@
           <w:rFonts w:ascii="Times New Roman" w:hAnsi="Times New Roman" w:cs="Times New Roman"/>
           <w:lang w:val="pt-BR"/>
         </w:rPr>
-        <w:t>Co</w:t>
-      </w:r>
-      <w:r>
-        <w:rPr>
-          <w:rFonts w:ascii="Times New Roman" w:hAnsi="Times New Roman" w:cs="Times New Roman"/>
-          <w:lang w:val="pt-BR"/>
-        </w:rPr>
-        <w:t>digo</w:t>
+        <w:t>Codigo</w:t>
       </w:r>
       <w:proofErr w:type="spellEnd"/>
       <w:r>
@@ -3724,21 +4476,7 @@
           <w:rFonts w:ascii="Times New Roman" w:hAnsi="Times New Roman" w:cs="Times New Roman"/>
           <w:lang w:val="pt-BR"/>
         </w:rPr>
-        <w:t xml:space="preserve">: criado para armazenar o </w:t>
-      </w:r>
-      <w:r>
-        <w:rPr>
-          <w:rFonts w:ascii="Times New Roman" w:hAnsi="Times New Roman" w:cs="Times New Roman"/>
-          <w:lang w:val="pt-BR"/>
-        </w:rPr>
-        <w:t xml:space="preserve">número do </w:t>
-      </w:r>
-      <w:r>
-        <w:rPr>
-          <w:rFonts w:ascii="Times New Roman" w:hAnsi="Times New Roman" w:cs="Times New Roman"/>
-          <w:lang w:val="pt-BR"/>
-        </w:rPr>
-        <w:t>código de identificação do professor.</w:t>
+        <w:t>: criado para armazenar o número do código de identificação do professor.</w:t>
       </w:r>
     </w:p>
     <w:p>
@@ -3761,14 +4499,7 @@
           <w:rFonts w:ascii="Times New Roman" w:hAnsi="Times New Roman" w:cs="Times New Roman"/>
           <w:lang w:val="pt-BR"/>
         </w:rPr>
-        <w:t>MesSala</w:t>
-      </w:r>
-      <w:r>
-        <w:rPr>
-          <w:rFonts w:ascii="Times New Roman" w:hAnsi="Times New Roman" w:cs="Times New Roman"/>
-          <w:lang w:val="pt-BR"/>
-        </w:rPr>
-        <w:t>rio</w:t>
+        <w:t>MesSalario</w:t>
       </w:r>
       <w:proofErr w:type="spellEnd"/>
       <w:r>
@@ -3776,21 +4507,248 @@
           <w:rFonts w:ascii="Times New Roman" w:hAnsi="Times New Roman" w:cs="Times New Roman"/>
           <w:lang w:val="pt-BR"/>
         </w:rPr>
-        <w:t>: c</w:t>
-      </w:r>
-      <w:r>
-        <w:rPr>
-          <w:rFonts w:ascii="Times New Roman" w:hAnsi="Times New Roman" w:cs="Times New Roman"/>
-          <w:lang w:val="pt-BR"/>
-        </w:rPr>
-        <w:t>riado para guardar o mês do pagamento</w:t>
-      </w:r>
-      <w:r>
-        <w:rPr>
-          <w:rFonts w:ascii="Times New Roman" w:hAnsi="Times New Roman" w:cs="Times New Roman"/>
-          <w:lang w:val="pt-BR"/>
-        </w:rPr>
-        <w:t xml:space="preserve"> do professor.</w:t>
+        <w:t>: criado para guardar o mês do pagamento do professor.</w:t>
+      </w:r>
+    </w:p>
+    <w:p>
+      <w:pPr>
+        <w:pStyle w:val="Corpodetexto"/>
+        <w:spacing w:line="360" w:lineRule="auto"/>
+        <w:jc w:val="both"/>
+        <w:rPr>
+          <w:rFonts w:ascii="Times New Roman" w:hAnsi="Times New Roman" w:cs="Times New Roman"/>
+          <w:b/>
+          <w:lang w:val="pt-BR"/>
+        </w:rPr>
+      </w:pPr>
+      <w:r>
+        <w:rPr>
+          <w:rFonts w:ascii="Times New Roman" w:hAnsi="Times New Roman" w:cs="Times New Roman"/>
+          <w:b/>
+          <w:lang w:val="pt-BR"/>
+        </w:rPr>
+        <w:t>Relacionamento (s):</w:t>
+      </w:r>
+    </w:p>
+    <w:p>
+      <w:pPr>
+        <w:pStyle w:val="Corpodetexto"/>
+        <w:numPr>
+          <w:ilvl w:val="0"/>
+          <w:numId w:val="16"/>
+        </w:numPr>
+        <w:spacing w:line="360" w:lineRule="auto"/>
+        <w:jc w:val="both"/>
+        <w:rPr>
+          <w:rFonts w:ascii="Times New Roman" w:hAnsi="Times New Roman" w:cs="Times New Roman"/>
+          <w:lang w:val="pt-BR"/>
+        </w:rPr>
+      </w:pPr>
+      <w:r>
+        <w:rPr>
+          <w:rFonts w:ascii="Times New Roman" w:hAnsi="Times New Roman" w:cs="Times New Roman"/>
+          <w:lang w:val="pt-BR"/>
+        </w:rPr>
+        <w:t>Sem relacionamento.</w:t>
+      </w:r>
+    </w:p>
+    <w:p>
+      <w:pPr>
+        <w:pStyle w:val="Corpodetexto"/>
+        <w:spacing w:line="360" w:lineRule="auto"/>
+        <w:ind w:left="0"/>
+        <w:jc w:val="both"/>
+        <w:rPr>
+          <w:rFonts w:ascii="Times New Roman" w:eastAsiaTheme="majorEastAsia" w:hAnsi="Times New Roman" w:cs="Times New Roman"/>
+          <w:iCs/>
+          <w:color w:val="000000" w:themeColor="text1"/>
+          <w:lang w:val="pt-BR"/>
+        </w:rPr>
+      </w:pPr>
+      <w:r>
+        <w:rPr>
+          <w:rFonts w:ascii="Times New Roman" w:eastAsiaTheme="majorEastAsia" w:hAnsi="Times New Roman" w:cs="Times New Roman"/>
+          <w:iCs/>
+          <w:color w:val="000000" w:themeColor="text1"/>
+          <w:lang w:val="pt-BR"/>
+        </w:rPr>
+        <w:t xml:space="preserve"> </w:t>
+      </w:r>
+    </w:p>
+    <w:p>
+      <w:pPr>
+        <w:pStyle w:val="Corpodetexto"/>
+        <w:spacing w:line="360" w:lineRule="auto"/>
+        <w:ind w:left="0"/>
+        <w:jc w:val="both"/>
+        <w:rPr>
+          <w:rFonts w:ascii="Times New Roman" w:eastAsiaTheme="majorEastAsia" w:hAnsi="Times New Roman" w:cs="Times New Roman"/>
+          <w:iCs/>
+          <w:color w:val="000000" w:themeColor="text1"/>
+          <w:lang w:val="pt-BR"/>
+        </w:rPr>
+      </w:pPr>
+      <w:r>
+        <w:rPr>
+          <w:rFonts w:ascii="Times New Roman" w:eastAsiaTheme="majorEastAsia" w:hAnsi="Times New Roman" w:cs="Times New Roman"/>
+          <w:b/>
+          <w:iCs/>
+          <w:color w:val="000000" w:themeColor="text1"/>
+          <w:lang w:val="pt-BR"/>
+        </w:rPr>
+        <w:t>––</w:t>
+      </w:r>
+      <w:r>
+        <w:rPr>
+          <w:rFonts w:ascii="Times New Roman" w:eastAsiaTheme="majorEastAsia" w:hAnsi="Times New Roman" w:cs="Times New Roman"/>
+          <w:iCs/>
+          <w:color w:val="000000" w:themeColor="text1"/>
+          <w:lang w:val="pt-BR"/>
+        </w:rPr>
+        <w:t xml:space="preserve"> </w:t>
+      </w:r>
+      <w:r>
+        <w:rPr>
+          <w:rFonts w:ascii="Times New Roman" w:eastAsiaTheme="majorEastAsia" w:hAnsi="Times New Roman" w:cs="Times New Roman"/>
+          <w:b/>
+          <w:iCs/>
+          <w:color w:val="000000" w:themeColor="text1"/>
+          <w:lang w:val="pt-BR"/>
+        </w:rPr>
+        <w:t xml:space="preserve">Entidade </w:t>
+      </w:r>
+      <w:r>
+        <w:rPr>
+          <w:rFonts w:ascii="Times New Roman" w:eastAsiaTheme="majorEastAsia" w:hAnsi="Times New Roman" w:cs="Times New Roman"/>
+          <w:b/>
+          <w:iCs/>
+          <w:color w:val="000000" w:themeColor="text1"/>
+          <w:lang w:val="pt-BR"/>
+        </w:rPr>
+        <w:t>PROFESSOR</w:t>
+      </w:r>
+      <w:r>
+        <w:rPr>
+          <w:rFonts w:ascii="Times New Roman" w:eastAsiaTheme="majorEastAsia" w:hAnsi="Times New Roman" w:cs="Times New Roman"/>
+          <w:iCs/>
+          <w:color w:val="000000" w:themeColor="text1"/>
+          <w:lang w:val="pt-BR"/>
+        </w:rPr>
+        <w:t xml:space="preserve"> </w:t>
+      </w:r>
+      <w:r>
+        <w:rPr>
+          <w:rFonts w:ascii="Times New Roman" w:eastAsiaTheme="majorEastAsia" w:hAnsi="Times New Roman" w:cs="Times New Roman"/>
+          <w:b/>
+          <w:iCs/>
+          <w:color w:val="000000" w:themeColor="text1"/>
+          <w:lang w:val="pt-BR"/>
+        </w:rPr>
+        <w:t>––––––––––––––––––––––––––––––––––––––––––––––––––––</w:t>
+      </w:r>
+    </w:p>
+    <w:p>
+      <w:pPr>
+        <w:pStyle w:val="Corpodetexto"/>
+        <w:numPr>
+          <w:ilvl w:val="0"/>
+          <w:numId w:val="14"/>
+        </w:numPr>
+        <w:spacing w:line="360" w:lineRule="auto"/>
+        <w:jc w:val="both"/>
+        <w:rPr>
+          <w:rFonts w:ascii="Times New Roman" w:hAnsi="Times New Roman" w:cs="Times New Roman"/>
+          <w:lang w:val="pt-BR"/>
+        </w:rPr>
+      </w:pPr>
+      <w:r>
+        <w:rPr>
+          <w:rFonts w:ascii="Times New Roman" w:hAnsi="Times New Roman" w:cs="Times New Roman"/>
+          <w:lang w:val="pt-BR"/>
+        </w:rPr>
+        <w:t xml:space="preserve">PROFESSOR: </w:t>
+      </w:r>
+      <w:r>
+        <w:rPr>
+          <w:rFonts w:ascii="Times New Roman" w:hAnsi="Times New Roman" w:cs="Times New Roman"/>
+          <w:lang w:val="pt-BR"/>
+        </w:rPr>
+        <w:t xml:space="preserve">especialização da entidade </w:t>
+      </w:r>
+      <w:proofErr w:type="spellStart"/>
+      <w:r>
+        <w:rPr>
+          <w:rFonts w:ascii="Times New Roman" w:hAnsi="Times New Roman" w:cs="Times New Roman"/>
+          <w:lang w:val="pt-BR"/>
+        </w:rPr>
+        <w:t>F</w:t>
+      </w:r>
+      <w:r>
+        <w:rPr>
+          <w:rFonts w:ascii="Times New Roman" w:hAnsi="Times New Roman" w:cs="Times New Roman"/>
+          <w:lang w:val="pt-BR"/>
+        </w:rPr>
+        <w:t>uncionario</w:t>
+      </w:r>
+      <w:proofErr w:type="spellEnd"/>
+      <w:r>
+        <w:rPr>
+          <w:rFonts w:ascii="Times New Roman" w:hAnsi="Times New Roman" w:cs="Times New Roman"/>
+          <w:lang w:val="pt-BR"/>
+        </w:rPr>
+        <w:t xml:space="preserve"> criada para especificar e guardar informações do </w:t>
+      </w:r>
+      <w:r>
+        <w:rPr>
+          <w:rFonts w:ascii="Times New Roman" w:hAnsi="Times New Roman" w:cs="Times New Roman"/>
+          <w:lang w:val="pt-BR"/>
+        </w:rPr>
+        <w:t>professor (tipo de funcionário)</w:t>
+      </w:r>
+      <w:r>
+        <w:rPr>
+          <w:rFonts w:ascii="Times New Roman" w:hAnsi="Times New Roman" w:cs="Times New Roman"/>
+          <w:lang w:val="pt-BR"/>
+        </w:rPr>
+        <w:t>.</w:t>
+      </w:r>
+    </w:p>
+    <w:p>
+      <w:pPr>
+        <w:pStyle w:val="Corpodetexto"/>
+        <w:spacing w:line="360" w:lineRule="auto"/>
+        <w:ind w:left="0"/>
+        <w:jc w:val="both"/>
+        <w:rPr>
+          <w:rFonts w:ascii="Times New Roman" w:hAnsi="Times New Roman" w:cs="Times New Roman"/>
+          <w:b/>
+          <w:lang w:val="pt-BR"/>
+        </w:rPr>
+      </w:pPr>
+      <w:r>
+        <w:rPr>
+          <w:rFonts w:ascii="Times New Roman" w:hAnsi="Times New Roman" w:cs="Times New Roman"/>
+          <w:b/>
+          <w:lang w:val="pt-BR"/>
+        </w:rPr>
+        <w:t>Atributo</w:t>
+      </w:r>
+      <w:r>
+        <w:rPr>
+          <w:rFonts w:ascii="Times New Roman" w:hAnsi="Times New Roman" w:cs="Times New Roman"/>
+          <w:b/>
+          <w:color w:val="000000" w:themeColor="text1"/>
+          <w:lang w:val="pt-BR"/>
+        </w:rPr>
+        <w:t xml:space="preserve"> (s)</w:t>
+      </w:r>
+      <w:r>
+        <w:rPr>
+          <w:rFonts w:ascii="Times New Roman" w:hAnsi="Times New Roman" w:cs="Times New Roman"/>
+          <w:b/>
+          <w:lang w:val="pt-BR"/>
+        </w:rPr>
+        <w:t>:</w:t>
       </w:r>
     </w:p>
     <w:p>
@@ -3869,7 +4827,24 @@
           <w:b/>
           <w:lang w:val="pt-BR"/>
         </w:rPr>
-        <w:t>Relacionamento:</w:t>
+        <w:t>Relacionamento</w:t>
+      </w:r>
+      <w:r>
+        <w:rPr>
+          <w:rFonts w:ascii="Times New Roman" w:hAnsi="Times New Roman" w:cs="Times New Roman"/>
+          <w:b/>
+          <w:color w:val="000000" w:themeColor="text1"/>
+          <w:lang w:val="pt-BR"/>
+        </w:rPr>
+        <w:t xml:space="preserve"> (s)</w:t>
+      </w:r>
+      <w:r>
+        <w:rPr>
+          <w:rFonts w:ascii="Times New Roman" w:hAnsi="Times New Roman" w:cs="Times New Roman"/>
+          <w:b/>
+          <w:lang w:val="pt-BR"/>
+        </w:rPr>
+        <w:t>:</w:t>
       </w:r>
     </w:p>
     <w:p>
@@ -3943,15 +4918,7 @@
           <w:rFonts w:ascii="Times New Roman" w:hAnsi="Times New Roman" w:cs="Times New Roman"/>
           <w:lang w:val="pt-BR"/>
         </w:rPr>
-        <w:t xml:space="preserve">Um </w:t>
-      </w:r>
-      <w:r>
-        <w:rPr>
-          <w:rFonts w:ascii="Times New Roman" w:hAnsi="Times New Roman" w:cs="Times New Roman"/>
-          <w:lang w:val="pt-BR"/>
-        </w:rPr>
-        <w:lastRenderedPageBreak/>
-        <w:t xml:space="preserve">professor monta e supervisiona um ou mais treinos com um ou mais exercícios e os exercícios são montados e supervisionados pelo professor que estão presentes em um ou mais treinos.   </w:t>
+        <w:t xml:space="preserve">Um professor monta e supervisiona um ou mais treinos com um ou mais exercícios e os exercícios são montados e supervisionados pelo professor que estão presentes em um ou mais treinos.   </w:t>
       </w:r>
     </w:p>
     <w:p>
@@ -4062,7 +5029,58 @@
           <w:rFonts w:ascii="Times New Roman" w:hAnsi="Times New Roman" w:cs="Times New Roman"/>
           <w:lang w:val="pt-BR"/>
         </w:rPr>
-        <w:t>GERENTE: criada para guardar informações sobre o gerente.</w:t>
+        <w:t xml:space="preserve">GERENTE: </w:t>
+      </w:r>
+      <w:r>
+        <w:rPr>
+          <w:rFonts w:ascii="Times New Roman" w:hAnsi="Times New Roman" w:cs="Times New Roman"/>
+          <w:lang w:val="pt-BR"/>
+        </w:rPr>
+        <w:t xml:space="preserve">especialização da entidade </w:t>
+      </w:r>
+      <w:proofErr w:type="spellStart"/>
+      <w:r>
+        <w:rPr>
+          <w:rFonts w:ascii="Times New Roman" w:hAnsi="Times New Roman" w:cs="Times New Roman"/>
+          <w:lang w:val="pt-BR"/>
+        </w:rPr>
+        <w:t>Funcionario</w:t>
+      </w:r>
+      <w:proofErr w:type="spellEnd"/>
+      <w:r>
+        <w:rPr>
+          <w:rFonts w:ascii="Times New Roman" w:hAnsi="Times New Roman" w:cs="Times New Roman"/>
+          <w:lang w:val="pt-BR"/>
+        </w:rPr>
+        <w:t xml:space="preserve"> criada para especificar e guardar informações do </w:t>
+      </w:r>
+      <w:r>
+        <w:rPr>
+          <w:rFonts w:ascii="Times New Roman" w:hAnsi="Times New Roman" w:cs="Times New Roman"/>
+          <w:lang w:val="pt-BR"/>
+        </w:rPr>
+        <w:t xml:space="preserve">gerente (tipo </w:t>
+      </w:r>
+      <w:r>
+        <w:rPr>
+          <w:rFonts w:ascii="Times New Roman" w:hAnsi="Times New Roman" w:cs="Times New Roman"/>
+          <w:lang w:val="pt-BR"/>
+        </w:rPr>
+        <w:t>d</w:t>
+      </w:r>
+      <w:r>
+        <w:rPr>
+          <w:rFonts w:ascii="Times New Roman" w:hAnsi="Times New Roman" w:cs="Times New Roman"/>
+          <w:lang w:val="pt-BR"/>
+        </w:rPr>
+        <w:t>e funcionário)</w:t>
+      </w:r>
+      <w:r>
+        <w:rPr>
+          <w:rFonts w:ascii="Times New Roman" w:hAnsi="Times New Roman" w:cs="Times New Roman"/>
+          <w:lang w:val="pt-BR"/>
+        </w:rPr>
+        <w:t>.</w:t>
       </w:r>
     </w:p>
     <w:p>
@@ -4083,7 +5101,24 @@
           <w:b/>
           <w:lang w:val="pt-BR"/>
         </w:rPr>
-        <w:t>Atributos:</w:t>
+        <w:t>Atributo</w:t>
+      </w:r>
+      <w:r>
+        <w:rPr>
+          <w:rFonts w:ascii="Times New Roman" w:hAnsi="Times New Roman" w:cs="Times New Roman"/>
+          <w:b/>
+          <w:color w:val="000000" w:themeColor="text1"/>
+          <w:lang w:val="pt-BR"/>
+        </w:rPr>
+        <w:t xml:space="preserve"> (s)</w:t>
+      </w:r>
+      <w:r>
+        <w:rPr>
+          <w:rFonts w:ascii="Times New Roman" w:hAnsi="Times New Roman" w:cs="Times New Roman"/>
+          <w:b/>
+          <w:lang w:val="pt-BR"/>
+        </w:rPr>
+        <w:t>:</w:t>
       </w:r>
     </w:p>
     <w:p>
@@ -4100,86 +5135,13 @@
           <w:lang w:val="pt-BR"/>
         </w:rPr>
       </w:pPr>
-      <w:r>
-        <w:rPr>
-          <w:rFonts w:ascii="Times New Roman" w:hAnsi="Times New Roman" w:cs="Times New Roman"/>
-          <w:lang w:val="pt-BR"/>
-        </w:rPr>
-        <w:t>CPF: criado para guardar o número do CPF do professor.</w:t>
-      </w:r>
-    </w:p>
-    <w:p>
-      <w:pPr>
-        <w:pStyle w:val="Corpodetexto"/>
-        <w:numPr>
-          <w:ilvl w:val="0"/>
-          <w:numId w:val="17"/>
-        </w:numPr>
-        <w:spacing w:line="360" w:lineRule="auto"/>
-        <w:jc w:val="both"/>
-        <w:rPr>
-          <w:rFonts w:ascii="Times New Roman" w:hAnsi="Times New Roman" w:cs="Times New Roman"/>
-          <w:lang w:val="pt-BR"/>
-        </w:rPr>
-      </w:pPr>
-      <w:r>
-        <w:rPr>
-          <w:rFonts w:ascii="Times New Roman" w:hAnsi="Times New Roman" w:cs="Times New Roman"/>
-          <w:lang w:val="pt-BR"/>
-        </w:rPr>
-        <w:t>Sexo: criado para guardar a informação do sexo do professor.</w:t>
-      </w:r>
-    </w:p>
-    <w:p>
-      <w:pPr>
-        <w:pStyle w:val="Corpodetexto"/>
-        <w:numPr>
-          <w:ilvl w:val="0"/>
-          <w:numId w:val="17"/>
-        </w:numPr>
-        <w:spacing w:line="360" w:lineRule="auto"/>
-        <w:jc w:val="both"/>
-        <w:rPr>
-          <w:rFonts w:ascii="Times New Roman" w:hAnsi="Times New Roman" w:cs="Times New Roman"/>
-          <w:lang w:val="pt-BR"/>
-        </w:rPr>
-      </w:pPr>
-      <w:r>
-        <w:rPr>
-          <w:rFonts w:ascii="Times New Roman" w:hAnsi="Times New Roman" w:cs="Times New Roman"/>
-          <w:lang w:val="pt-BR"/>
-        </w:rPr>
-        <w:t>Nome: criado para armazenar o nome do professor.</w:t>
-      </w:r>
-    </w:p>
-    <w:p>
-      <w:pPr>
-        <w:pStyle w:val="Corpodetexto"/>
-        <w:numPr>
-          <w:ilvl w:val="0"/>
-          <w:numId w:val="17"/>
-        </w:numPr>
-        <w:spacing w:line="360" w:lineRule="auto"/>
-        <w:jc w:val="both"/>
-        <w:rPr>
-          <w:rFonts w:ascii="Times New Roman" w:hAnsi="Times New Roman" w:cs="Times New Roman"/>
-          <w:lang w:val="pt-BR"/>
-        </w:rPr>
-      </w:pPr>
       <w:proofErr w:type="spellStart"/>
       <w:r>
         <w:rPr>
           <w:rFonts w:ascii="Times New Roman" w:hAnsi="Times New Roman" w:cs="Times New Roman"/>
           <w:lang w:val="pt-BR"/>
         </w:rPr>
-        <w:t>Co</w:t>
-      </w:r>
-      <w:r>
-        <w:rPr>
-          <w:rFonts w:ascii="Times New Roman" w:hAnsi="Times New Roman" w:cs="Times New Roman"/>
-          <w:lang w:val="pt-BR"/>
-        </w:rPr>
-        <w:t>digo</w:t>
+        <w:t>LucroMensal</w:t>
       </w:r>
       <w:proofErr w:type="spellEnd"/>
       <w:r>
@@ -4187,75 +5149,6 @@
           <w:rFonts w:ascii="Times New Roman" w:hAnsi="Times New Roman" w:cs="Times New Roman"/>
           <w:lang w:val="pt-BR"/>
         </w:rPr>
-        <w:t>: criado para armazenar o código de identificação do professor.</w:t>
-      </w:r>
-    </w:p>
-    <w:p>
-      <w:pPr>
-        <w:pStyle w:val="Corpodetexto"/>
-        <w:numPr>
-          <w:ilvl w:val="0"/>
-          <w:numId w:val="17"/>
-        </w:numPr>
-        <w:spacing w:line="360" w:lineRule="auto"/>
-        <w:jc w:val="both"/>
-        <w:rPr>
-          <w:rFonts w:ascii="Times New Roman" w:hAnsi="Times New Roman" w:cs="Times New Roman"/>
-          <w:lang w:val="pt-BR"/>
-        </w:rPr>
-      </w:pPr>
-      <w:proofErr w:type="spellStart"/>
-      <w:r>
-        <w:rPr>
-          <w:rFonts w:ascii="Times New Roman" w:hAnsi="Times New Roman" w:cs="Times New Roman"/>
-          <w:lang w:val="pt-BR"/>
-        </w:rPr>
-        <w:t>Me</w:t>
-      </w:r>
-      <w:r>
-        <w:rPr>
-          <w:rFonts w:ascii="Times New Roman" w:hAnsi="Times New Roman" w:cs="Times New Roman"/>
-          <w:lang w:val="pt-BR"/>
-        </w:rPr>
-        <w:t>sSalário</w:t>
-      </w:r>
-      <w:proofErr w:type="spellEnd"/>
-      <w:r>
-        <w:rPr>
-          <w:rFonts w:ascii="Times New Roman" w:hAnsi="Times New Roman" w:cs="Times New Roman"/>
-          <w:lang w:val="pt-BR"/>
-        </w:rPr>
-        <w:t>: criado para guardar o mês do pagamento do professor.</w:t>
-      </w:r>
-    </w:p>
-    <w:p>
-      <w:pPr>
-        <w:pStyle w:val="Corpodetexto"/>
-        <w:numPr>
-          <w:ilvl w:val="0"/>
-          <w:numId w:val="17"/>
-        </w:numPr>
-        <w:spacing w:line="360" w:lineRule="auto"/>
-        <w:jc w:val="both"/>
-        <w:rPr>
-          <w:rFonts w:ascii="Times New Roman" w:hAnsi="Times New Roman" w:cs="Times New Roman"/>
-          <w:lang w:val="pt-BR"/>
-        </w:rPr>
-      </w:pPr>
-      <w:proofErr w:type="spellStart"/>
-      <w:r>
-        <w:rPr>
-          <w:rFonts w:ascii="Times New Roman" w:hAnsi="Times New Roman" w:cs="Times New Roman"/>
-          <w:lang w:val="pt-BR"/>
-        </w:rPr>
-        <w:t>LucroMensal</w:t>
-      </w:r>
-      <w:proofErr w:type="spellEnd"/>
-      <w:r>
-        <w:rPr>
-          <w:rFonts w:ascii="Times New Roman" w:hAnsi="Times New Roman" w:cs="Times New Roman"/>
-          <w:lang w:val="pt-BR"/>
-        </w:rPr>
         <w:t>: criado para guardar o valor do lucro mensal do gerente.</w:t>
       </w:r>
     </w:p>
@@ -4277,7 +5170,24 @@
           <w:b/>
           <w:lang w:val="pt-BR"/>
         </w:rPr>
-        <w:t>Relacionamentos:</w:t>
+        <w:t>Relacionamento</w:t>
+      </w:r>
+      <w:r>
+        <w:rPr>
+          <w:rFonts w:ascii="Times New Roman" w:hAnsi="Times New Roman" w:cs="Times New Roman"/>
+          <w:b/>
+          <w:color w:val="000000" w:themeColor="text1"/>
+          <w:lang w:val="pt-BR"/>
+        </w:rPr>
+        <w:t xml:space="preserve"> (s)</w:t>
+      </w:r>
+      <w:r>
+        <w:rPr>
+          <w:rFonts w:ascii="Times New Roman" w:hAnsi="Times New Roman" w:cs="Times New Roman"/>
+          <w:b/>
+          <w:lang w:val="pt-BR"/>
+        </w:rPr>
+        <w:t>:</w:t>
       </w:r>
     </w:p>
     <w:p>
@@ -4299,6 +5209,7 @@
           <w:rFonts w:ascii="Times New Roman" w:hAnsi="Times New Roman" w:cs="Times New Roman"/>
           <w:lang w:val="pt-BR"/>
         </w:rPr>
+        <w:lastRenderedPageBreak/>
         <w:t>Possui: relaciona Gerente à entidade despesa. O gerente tem uma ou várias despesas e</w:t>
       </w:r>
       <w:r>
@@ -4527,7 +5438,26 @@
           <w:color w:val="000000" w:themeColor="text1"/>
           <w:lang w:val="pt-BR"/>
         </w:rPr>
-        <w:t>Atributos:</w:t>
+        <w:t>Atributo</w:t>
+      </w:r>
+      <w:r>
+        <w:rPr>
+          <w:rFonts w:ascii="Times New Roman" w:hAnsi="Times New Roman" w:cs="Times New Roman"/>
+          <w:b/>
+          <w:color w:val="000000" w:themeColor="text1"/>
+          <w:lang w:val="pt-BR"/>
+        </w:rPr>
+        <w:t xml:space="preserve"> (s)</w:t>
+      </w:r>
+      <w:r>
+        <w:rPr>
+          <w:rFonts w:ascii="Times New Roman" w:eastAsiaTheme="majorEastAsia" w:hAnsi="Times New Roman" w:cs="Times New Roman"/>
+          <w:b/>
+          <w:iCs/>
+          <w:color w:val="000000" w:themeColor="text1"/>
+          <w:lang w:val="pt-BR"/>
+        </w:rPr>
+        <w:t>:</w:t>
       </w:r>
     </w:p>
     <w:p>
@@ -4604,7 +5534,26 @@
           <w:color w:val="000000" w:themeColor="text1"/>
           <w:lang w:val="pt-BR"/>
         </w:rPr>
-        <w:t>Relacionamentos:</w:t>
+        <w:t>Relacionamento</w:t>
+      </w:r>
+      <w:r>
+        <w:rPr>
+          <w:rFonts w:ascii="Times New Roman" w:hAnsi="Times New Roman" w:cs="Times New Roman"/>
+          <w:b/>
+          <w:color w:val="000000" w:themeColor="text1"/>
+          <w:lang w:val="pt-BR"/>
+        </w:rPr>
+        <w:t xml:space="preserve"> (s)</w:t>
+      </w:r>
+      <w:r>
+        <w:rPr>
+          <w:rFonts w:ascii="Times New Roman" w:eastAsiaTheme="majorEastAsia" w:hAnsi="Times New Roman" w:cs="Times New Roman"/>
+          <w:b/>
+          <w:iCs/>
+          <w:color w:val="000000" w:themeColor="text1"/>
+          <w:lang w:val="pt-BR"/>
+        </w:rPr>
+        <w:t>:</w:t>
       </w:r>
     </w:p>
     <w:p>
@@ -4798,7 +5747,26 @@
           <w:color w:val="000000" w:themeColor="text1"/>
           <w:lang w:val="pt-BR"/>
         </w:rPr>
-        <w:t>Atributos:</w:t>
+        <w:t>Atributo</w:t>
+      </w:r>
+      <w:r>
+        <w:rPr>
+          <w:rFonts w:ascii="Times New Roman" w:hAnsi="Times New Roman" w:cs="Times New Roman"/>
+          <w:b/>
+          <w:color w:val="000000" w:themeColor="text1"/>
+          <w:lang w:val="pt-BR"/>
+        </w:rPr>
+        <w:t xml:space="preserve"> (s)</w:t>
+      </w:r>
+      <w:r>
+        <w:rPr>
+          <w:rFonts w:ascii="Times New Roman" w:eastAsiaTheme="majorEastAsia" w:hAnsi="Times New Roman" w:cs="Times New Roman"/>
+          <w:b/>
+          <w:iCs/>
+          <w:color w:val="000000" w:themeColor="text1"/>
+          <w:lang w:val="pt-BR"/>
+        </w:rPr>
+        <w:t>:</w:t>
       </w:r>
     </w:p>
     <w:p>
@@ -4824,7 +5792,6 @@
           <w:color w:val="000000" w:themeColor="text1"/>
           <w:lang w:val="pt-BR"/>
         </w:rPr>
-        <w:lastRenderedPageBreak/>
         <w:t xml:space="preserve">Tipo: </w:t>
       </w:r>
       <w:r>
@@ -5069,7 +6036,26 @@
           <w:color w:val="000000" w:themeColor="text1"/>
           <w:lang w:val="pt-BR"/>
         </w:rPr>
-        <w:t xml:space="preserve">Relacionamentos: </w:t>
+        <w:t>Relacionamento</w:t>
+      </w:r>
+      <w:r>
+        <w:rPr>
+          <w:rFonts w:ascii="Times New Roman" w:hAnsi="Times New Roman" w:cs="Times New Roman"/>
+          <w:b/>
+          <w:color w:val="000000" w:themeColor="text1"/>
+          <w:lang w:val="pt-BR"/>
+        </w:rPr>
+        <w:t xml:space="preserve"> (s)</w:t>
+      </w:r>
+      <w:r>
+        <w:rPr>
+          <w:rFonts w:ascii="Times New Roman" w:eastAsiaTheme="majorEastAsia" w:hAnsi="Times New Roman" w:cs="Times New Roman"/>
+          <w:b/>
+          <w:iCs/>
+          <w:color w:val="000000" w:themeColor="text1"/>
+          <w:lang w:val="pt-BR"/>
+        </w:rPr>
+        <w:t xml:space="preserve">: </w:t>
       </w:r>
     </w:p>
     <w:p>
@@ -5133,7 +6119,17 @@
           <w:color w:val="000000" w:themeColor="text1"/>
           <w:lang w:val="pt-BR"/>
         </w:rPr>
-        <w:t>por um professor que possui exercícios; os exercícios são montados e supervisionados pelo professor</w:t>
+        <w:t xml:space="preserve">por um professor que possui exercícios; os exercícios são </w:t>
+      </w:r>
+      <w:r>
+        <w:rPr>
+          <w:rFonts w:ascii="Times New Roman" w:eastAsiaTheme="majorEastAsia" w:hAnsi="Times New Roman" w:cs="Times New Roman"/>
+          <w:iCs/>
+          <w:color w:val="000000" w:themeColor="text1"/>
+          <w:lang w:val="pt-BR"/>
+        </w:rPr>
+        <w:lastRenderedPageBreak/>
+        <w:t>montados e supervisionados pelo professor</w:t>
       </w:r>
       <w:r>
         <w:rPr>
@@ -5406,7 +6402,26 @@
           <w:color w:val="000000" w:themeColor="text1"/>
           <w:lang w:val="pt-BR"/>
         </w:rPr>
-        <w:t>Atributos:</w:t>
+        <w:t>Atributo</w:t>
+      </w:r>
+      <w:r>
+        <w:rPr>
+          <w:rFonts w:ascii="Times New Roman" w:hAnsi="Times New Roman" w:cs="Times New Roman"/>
+          <w:b/>
+          <w:color w:val="000000" w:themeColor="text1"/>
+          <w:lang w:val="pt-BR"/>
+        </w:rPr>
+        <w:t xml:space="preserve"> (s)</w:t>
+      </w:r>
+      <w:r>
+        <w:rPr>
+          <w:rFonts w:ascii="Times New Roman" w:eastAsiaTheme="majorEastAsia" w:hAnsi="Times New Roman" w:cs="Times New Roman"/>
+          <w:b/>
+          <w:iCs/>
+          <w:color w:val="000000" w:themeColor="text1"/>
+          <w:lang w:val="pt-BR"/>
+        </w:rPr>
+        <w:t>:</w:t>
       </w:r>
     </w:p>
     <w:p>
@@ -5609,7 +6624,26 @@
           <w:color w:val="000000" w:themeColor="text1"/>
           <w:lang w:val="pt-BR"/>
         </w:rPr>
-        <w:t xml:space="preserve">Relacionamento: </w:t>
+        <w:t>Relacionamento</w:t>
+      </w:r>
+      <w:r>
+        <w:rPr>
+          <w:rFonts w:ascii="Times New Roman" w:hAnsi="Times New Roman" w:cs="Times New Roman"/>
+          <w:b/>
+          <w:color w:val="000000" w:themeColor="text1"/>
+          <w:lang w:val="pt-BR"/>
+        </w:rPr>
+        <w:t xml:space="preserve"> (s)</w:t>
+      </w:r>
+      <w:r>
+        <w:rPr>
+          <w:rFonts w:ascii="Times New Roman" w:eastAsiaTheme="majorEastAsia" w:hAnsi="Times New Roman" w:cs="Times New Roman"/>
+          <w:b/>
+          <w:iCs/>
+          <w:color w:val="000000" w:themeColor="text1"/>
+          <w:lang w:val="pt-BR"/>
+        </w:rPr>
+        <w:t xml:space="preserve">: </w:t>
       </w:r>
     </w:p>
     <w:p>
@@ -5666,17 +6700,7 @@
           <w:color w:val="000000" w:themeColor="text1"/>
           <w:lang w:val="pt-BR"/>
         </w:rPr>
-        <w:t xml:space="preserve"> à entidade Treino e Professor. Os exercícios </w:t>
-      </w:r>
-      <w:r>
-        <w:rPr>
-          <w:rFonts w:ascii="Times New Roman" w:eastAsiaTheme="majorEastAsia" w:hAnsi="Times New Roman" w:cs="Times New Roman"/>
-          <w:iCs/>
-          <w:color w:val="000000" w:themeColor="text1"/>
-          <w:lang w:val="pt-BR"/>
-        </w:rPr>
-        <w:lastRenderedPageBreak/>
-        <w:t xml:space="preserve">são montados e supervisionados por um professor e são pertencentes a </w:t>
+        <w:t xml:space="preserve"> à entidade Treino e Professor. Os exercícios são montados e supervisionados por um professor e são pertencentes a </w:t>
       </w:r>
       <w:r>
         <w:rPr>
@@ -5888,48 +6912,8 @@
     </w:p>
     <w:p>
       <w:pPr>
-        <w:pStyle w:val="Corpodetexto"/>
-        <w:spacing w:before="1"/>
-        <w:ind w:left="0"/>
-        <w:jc w:val="both"/>
-        <w:rPr>
-          <w:rFonts w:ascii="Times New Roman" w:hAnsi="Times New Roman" w:cs="Times New Roman"/>
-          <w:lang w:val="pt-BR"/>
-        </w:rPr>
-      </w:pPr>
-    </w:p>
-    <w:p>
-      <w:pPr>
-        <w:pStyle w:val="Ttulo3"/>
-        <w:tabs>
-          <w:tab w:val="left" w:pos="621"/>
-        </w:tabs>
-        <w:ind w:left="0" w:firstLine="0"/>
-        <w:jc w:val="both"/>
-        <w:rPr>
-          <w:rFonts w:ascii="Times New Roman" w:hAnsi="Times New Roman" w:cs="Times New Roman"/>
-          <w:sz w:val="24"/>
-          <w:szCs w:val="24"/>
-          <w:lang w:val="pt-BR"/>
-        </w:rPr>
-      </w:pPr>
-    </w:p>
-    <w:p>
-      <w:pPr>
-        <w:jc w:val="both"/>
-        <w:rPr>
-          <w:rFonts w:ascii="Times New Roman" w:hAnsi="Times New Roman" w:cs="Times New Roman"/>
-          <w:sz w:val="24"/>
-          <w:szCs w:val="24"/>
-        </w:rPr>
-      </w:pPr>
-    </w:p>
-    <w:p>
-      <w:pPr>
-        <w:jc w:val="both"/>
-      </w:pPr>
-      <w:bookmarkStart w:id="1" w:name="_GoBack"/>
-      <w:bookmarkEnd w:id="1"/>
+        <w:jc w:val="both"/>
+      </w:pPr>
     </w:p>
     <w:sectPr>
       <w:pgSz w:w="11906" w:h="16838"/>
@@ -5942,7 +6926,7 @@
 </file>
 
 <file path=word/numbering.xml><?xml version="1.0" encoding="utf-8"?>
-<w:numbering xmlns:wpc="http://schemas.microsoft.com/office/word/2010/wordprocessingCanvas" xmlns:mc="http://schemas.openxmlformats.org/markup-compatibility/2006" xmlns:o="urn:schemas-microsoft-com:office:office" xmlns:r="http://schemas.openxmlformats.org/officeDocument/2006/relationships" xmlns:m="http://schemas.openxmlformats.org/officeDocument/2006/math" xmlns:v="urn:schemas-microsoft-com:vml" xmlns:wp14="http://schemas.microsoft.com/office/word/2010/wordprocessingDrawing" xmlns:wp="http://schemas.openxmlformats.org/drawingml/2006/wordprocessingDrawing" xmlns:w10="urn:schemas-microsoft-com:office:word" xmlns:w="http://schemas.openxmlformats.org/wordprocessingml/2006/main" xmlns:w14="http://schemas.microsoft.com/office/word/2010/wordml" xmlns:w15="http://schemas.microsoft.com/office/word/2012/wordml" xmlns:wpg="http://schemas.microsoft.com/office/word/2010/wordprocessingGroup" xmlns:wpi="http://schemas.microsoft.com/office/word/2010/wordprocessingInk" xmlns:wne="http://schemas.microsoft.com/office/word/2006/wordml" xmlns:wps="http://schemas.microsoft.com/office/word/2010/wordprocessingShape" mc:Ignorable="w14 w15 wp14">
+<w:numbering xmlns:wpc="http://schemas.microsoft.com/office/word/2010/wordprocessingCanvas" xmlns:cx="http://schemas.microsoft.com/office/drawing/2014/chartex" xmlns:mc="http://schemas.openxmlformats.org/markup-compatibility/2006" xmlns:o="urn:schemas-microsoft-com:office:office" xmlns:r="http://schemas.openxmlformats.org/officeDocument/2006/relationships" xmlns:m="http://schemas.openxmlformats.org/officeDocument/2006/math" xmlns:v="urn:schemas-microsoft-com:vml" xmlns:wp14="http://schemas.microsoft.com/office/word/2010/wordprocessingDrawing" xmlns:wp="http://schemas.openxmlformats.org/drawingml/2006/wordprocessingDrawing" xmlns:w10="urn:schemas-microsoft-com:office:word" xmlns:w="http://schemas.openxmlformats.org/wordprocessingml/2006/main" xmlns:w14="http://schemas.microsoft.com/office/word/2010/wordml" xmlns:w15="http://schemas.microsoft.com/office/word/2012/wordml" xmlns:w16se="http://schemas.microsoft.com/office/word/2015/wordml/symex" xmlns:wpg="http://schemas.microsoft.com/office/word/2010/wordprocessingGroup" xmlns:wpi="http://schemas.microsoft.com/office/word/2010/wordprocessingInk" xmlns:wne="http://schemas.microsoft.com/office/word/2006/wordml" xmlns:wps="http://schemas.microsoft.com/office/word/2010/wordprocessingShape" mc:Ignorable="w14 w15 w16se wp14">
   <w:abstractNum w:abstractNumId="0" w15:restartNumberingAfterBreak="0">
     <w:nsid w:val="0433548C"/>
     <w:multiLevelType w:val="hybridMultilevel"/>
@@ -6059,7 +7043,7 @@
   <w:abstractNum w:abstractNumId="1" w15:restartNumberingAfterBreak="0">
     <w:nsid w:val="067F766E"/>
     <w:multiLevelType w:val="hybridMultilevel"/>
-    <w:tmpl w:val="DC3EB924"/>
+    <w:tmpl w:val="06A2ADE0"/>
     <w:lvl w:ilvl="0" w:tplc="04160005">
       <w:start w:val="1"/>
       <w:numFmt w:val="bullet"/>
@@ -6283,6 +7267,119 @@
     </w:lvl>
   </w:abstractNum>
   <w:abstractNum w:abstractNumId="3" w15:restartNumberingAfterBreak="0">
+    <w:nsid w:val="0A964FC4"/>
+    <w:multiLevelType w:val="hybridMultilevel"/>
+    <w:tmpl w:val="A21CB3D2"/>
+    <w:lvl w:ilvl="0" w:tplc="04160003">
+      <w:start w:val="1"/>
+      <w:numFmt w:val="bullet"/>
+      <w:lvlText w:val="o"/>
+      <w:lvlJc w:val="left"/>
+      <w:pPr>
+        <w:ind w:left="822" w:hanging="360"/>
+      </w:pPr>
+      <w:rPr>
+        <w:rFonts w:ascii="Courier New" w:hAnsi="Courier New" w:cs="Courier New" w:hint="default"/>
+      </w:rPr>
+    </w:lvl>
+    <w:lvl w:ilvl="1" w:tplc="04160003" w:tentative="1">
+      <w:start w:val="1"/>
+      <w:numFmt w:val="bullet"/>
+      <w:lvlText w:val="o"/>
+      <w:lvlJc w:val="left"/>
+      <w:pPr>
+        <w:ind w:left="1542" w:hanging="360"/>
+      </w:pPr>
+      <w:rPr>
+        <w:rFonts w:ascii="Courier New" w:hAnsi="Courier New" w:cs="Courier New" w:hint="default"/>
+      </w:rPr>
+    </w:lvl>
+    <w:lvl w:ilvl="2" w:tplc="04160005" w:tentative="1">
+      <w:start w:val="1"/>
+      <w:numFmt w:val="bullet"/>
+      <w:lvlText w:val=""/>
+      <w:lvlJc w:val="left"/>
+      <w:pPr>
+        <w:ind w:left="2262" w:hanging="360"/>
+      </w:pPr>
+      <w:rPr>
+        <w:rFonts w:ascii="Wingdings" w:hAnsi="Wingdings" w:hint="default"/>
+      </w:rPr>
+    </w:lvl>
+    <w:lvl w:ilvl="3" w:tplc="04160001" w:tentative="1">
+      <w:start w:val="1"/>
+      <w:numFmt w:val="bullet"/>
+      <w:lvlText w:val=""/>
+      <w:lvlJc w:val="left"/>
+      <w:pPr>
+        <w:ind w:left="2982" w:hanging="360"/>
+      </w:pPr>
+      <w:rPr>
+        <w:rFonts w:ascii="Symbol" w:hAnsi="Symbol" w:hint="default"/>
+      </w:rPr>
+    </w:lvl>
+    <w:lvl w:ilvl="4" w:tplc="04160003" w:tentative="1">
+      <w:start w:val="1"/>
+      <w:numFmt w:val="bullet"/>
+      <w:lvlText w:val="o"/>
+      <w:lvlJc w:val="left"/>
+      <w:pPr>
+        <w:ind w:left="3702" w:hanging="360"/>
+      </w:pPr>
+      <w:rPr>
+        <w:rFonts w:ascii="Courier New" w:hAnsi="Courier New" w:cs="Courier New" w:hint="default"/>
+      </w:rPr>
+    </w:lvl>
+    <w:lvl w:ilvl="5" w:tplc="04160005" w:tentative="1">
+      <w:start w:val="1"/>
+      <w:numFmt w:val="bullet"/>
+      <w:lvlText w:val=""/>
+      <w:lvlJc w:val="left"/>
+      <w:pPr>
+        <w:ind w:left="4422" w:hanging="360"/>
+      </w:pPr>
+      <w:rPr>
+        <w:rFonts w:ascii="Wingdings" w:hAnsi="Wingdings" w:hint="default"/>
+      </w:rPr>
+    </w:lvl>
+    <w:lvl w:ilvl="6" w:tplc="04160001" w:tentative="1">
+      <w:start w:val="1"/>
+      <w:numFmt w:val="bullet"/>
+      <w:lvlText w:val=""/>
+      <w:lvlJc w:val="left"/>
+      <w:pPr>
+        <w:ind w:left="5142" w:hanging="360"/>
+      </w:pPr>
+      <w:rPr>
+        <w:rFonts w:ascii="Symbol" w:hAnsi="Symbol" w:hint="default"/>
+      </w:rPr>
+    </w:lvl>
+    <w:lvl w:ilvl="7" w:tplc="04160003" w:tentative="1">
+      <w:start w:val="1"/>
+      <w:numFmt w:val="bullet"/>
+      <w:lvlText w:val="o"/>
+      <w:lvlJc w:val="left"/>
+      <w:pPr>
+        <w:ind w:left="5862" w:hanging="360"/>
+      </w:pPr>
+      <w:rPr>
+        <w:rFonts w:ascii="Courier New" w:hAnsi="Courier New" w:cs="Courier New" w:hint="default"/>
+      </w:rPr>
+    </w:lvl>
+    <w:lvl w:ilvl="8" w:tplc="04160005" w:tentative="1">
+      <w:start w:val="1"/>
+      <w:numFmt w:val="bullet"/>
+      <w:lvlText w:val=""/>
+      <w:lvlJc w:val="left"/>
+      <w:pPr>
+        <w:ind w:left="6582" w:hanging="360"/>
+      </w:pPr>
+      <w:rPr>
+        <w:rFonts w:ascii="Wingdings" w:hAnsi="Wingdings" w:hint="default"/>
+      </w:rPr>
+    </w:lvl>
+  </w:abstractNum>
+  <w:abstractNum w:abstractNumId="4" w15:restartNumberingAfterBreak="0">
     <w:nsid w:val="0C986341"/>
     <w:multiLevelType w:val="hybridMultilevel"/>
     <w:tmpl w:val="F864DB14"/>
@@ -6395,10 +7492,10 @@
       </w:rPr>
     </w:lvl>
   </w:abstractNum>
-  <w:abstractNum w:abstractNumId="4" w15:restartNumberingAfterBreak="0">
+  <w:abstractNum w:abstractNumId="5" w15:restartNumberingAfterBreak="0">
     <w:nsid w:val="12226196"/>
     <w:multiLevelType w:val="hybridMultilevel"/>
-    <w:tmpl w:val="F86264D6"/>
+    <w:tmpl w:val="2B0E0A76"/>
     <w:lvl w:ilvl="0" w:tplc="E50C90F6">
       <w:start w:val="1"/>
       <w:numFmt w:val="bullet"/>
@@ -6508,7 +7605,7 @@
       </w:rPr>
     </w:lvl>
   </w:abstractNum>
-  <w:abstractNum w:abstractNumId="5" w15:restartNumberingAfterBreak="0">
+  <w:abstractNum w:abstractNumId="6" w15:restartNumberingAfterBreak="0">
     <w:nsid w:val="13957149"/>
     <w:multiLevelType w:val="hybridMultilevel"/>
     <w:tmpl w:val="878C6AF4"/>
@@ -6621,7 +7718,7 @@
       </w:rPr>
     </w:lvl>
   </w:abstractNum>
-  <w:abstractNum w:abstractNumId="6" w15:restartNumberingAfterBreak="0">
+  <w:abstractNum w:abstractNumId="7" w15:restartNumberingAfterBreak="0">
     <w:nsid w:val="1B7F1E1C"/>
     <w:multiLevelType w:val="hybridMultilevel"/>
     <w:tmpl w:val="B87ACD6A"/>
@@ -6734,7 +7831,7 @@
       </w:rPr>
     </w:lvl>
   </w:abstractNum>
-  <w:abstractNum w:abstractNumId="7" w15:restartNumberingAfterBreak="0">
+  <w:abstractNum w:abstractNumId="8" w15:restartNumberingAfterBreak="0">
     <w:nsid w:val="1E862237"/>
     <w:multiLevelType w:val="hybridMultilevel"/>
     <w:tmpl w:val="8D602440"/>
@@ -6847,10 +7944,10 @@
       </w:rPr>
     </w:lvl>
   </w:abstractNum>
-  <w:abstractNum w:abstractNumId="8" w15:restartNumberingAfterBreak="0">
+  <w:abstractNum w:abstractNumId="9" w15:restartNumberingAfterBreak="0">
     <w:nsid w:val="2D8C1722"/>
     <w:multiLevelType w:val="hybridMultilevel"/>
-    <w:tmpl w:val="170A5CD2"/>
+    <w:tmpl w:val="E23478E0"/>
     <w:lvl w:ilvl="0" w:tplc="04160005">
       <w:start w:val="1"/>
       <w:numFmt w:val="bullet"/>
@@ -6960,7 +8057,7 @@
       </w:rPr>
     </w:lvl>
   </w:abstractNum>
-  <w:abstractNum w:abstractNumId="9" w15:restartNumberingAfterBreak="0">
+  <w:abstractNum w:abstractNumId="10" w15:restartNumberingAfterBreak="0">
     <w:nsid w:val="2DF3767F"/>
     <w:multiLevelType w:val="hybridMultilevel"/>
     <w:tmpl w:val="5630CB76"/>
@@ -7073,7 +8170,7 @@
       </w:rPr>
     </w:lvl>
   </w:abstractNum>
-  <w:abstractNum w:abstractNumId="10" w15:restartNumberingAfterBreak="0">
+  <w:abstractNum w:abstractNumId="11" w15:restartNumberingAfterBreak="0">
     <w:nsid w:val="32AA525B"/>
     <w:multiLevelType w:val="hybridMultilevel"/>
     <w:tmpl w:val="88E8B06C"/>
@@ -7186,7 +8283,7 @@
       </w:rPr>
     </w:lvl>
   </w:abstractNum>
-  <w:abstractNum w:abstractNumId="11" w15:restartNumberingAfterBreak="0">
+  <w:abstractNum w:abstractNumId="12" w15:restartNumberingAfterBreak="0">
     <w:nsid w:val="36C024B8"/>
     <w:multiLevelType w:val="hybridMultilevel"/>
     <w:tmpl w:val="D29A18A2"/>
@@ -7299,7 +8396,7 @@
       </w:rPr>
     </w:lvl>
   </w:abstractNum>
-  <w:abstractNum w:abstractNumId="12" w15:restartNumberingAfterBreak="0">
+  <w:abstractNum w:abstractNumId="13" w15:restartNumberingAfterBreak="0">
     <w:nsid w:val="38001BA0"/>
     <w:multiLevelType w:val="hybridMultilevel"/>
     <w:tmpl w:val="047C6356"/>
@@ -7412,7 +8509,7 @@
       </w:rPr>
     </w:lvl>
   </w:abstractNum>
-  <w:abstractNum w:abstractNumId="13" w15:restartNumberingAfterBreak="0">
+  <w:abstractNum w:abstractNumId="14" w15:restartNumberingAfterBreak="0">
     <w:nsid w:val="3C5536BC"/>
     <w:multiLevelType w:val="hybridMultilevel"/>
     <w:tmpl w:val="26BC4B52"/>
@@ -7525,7 +8622,7 @@
       </w:rPr>
     </w:lvl>
   </w:abstractNum>
-  <w:abstractNum w:abstractNumId="14" w15:restartNumberingAfterBreak="0">
+  <w:abstractNum w:abstractNumId="15" w15:restartNumberingAfterBreak="0">
     <w:nsid w:val="3DF4093A"/>
     <w:multiLevelType w:val="hybridMultilevel"/>
     <w:tmpl w:val="4FB41698"/>
@@ -7638,7 +8735,7 @@
       </w:rPr>
     </w:lvl>
   </w:abstractNum>
-  <w:abstractNum w:abstractNumId="15" w15:restartNumberingAfterBreak="0">
+  <w:abstractNum w:abstractNumId="16" w15:restartNumberingAfterBreak="0">
     <w:nsid w:val="3F445815"/>
     <w:multiLevelType w:val="hybridMultilevel"/>
     <w:tmpl w:val="B70E34C8"/>
@@ -7751,7 +8848,7 @@
       </w:rPr>
     </w:lvl>
   </w:abstractNum>
-  <w:abstractNum w:abstractNumId="16" w15:restartNumberingAfterBreak="0">
+  <w:abstractNum w:abstractNumId="17" w15:restartNumberingAfterBreak="0">
     <w:nsid w:val="3F875CC2"/>
     <w:multiLevelType w:val="hybridMultilevel"/>
     <w:tmpl w:val="9B2A47EC"/>
@@ -7864,7 +8961,7 @@
       </w:rPr>
     </w:lvl>
   </w:abstractNum>
-  <w:abstractNum w:abstractNumId="17" w15:restartNumberingAfterBreak="0">
+  <w:abstractNum w:abstractNumId="18" w15:restartNumberingAfterBreak="0">
     <w:nsid w:val="419D718B"/>
     <w:multiLevelType w:val="hybridMultilevel"/>
     <w:tmpl w:val="5CB4F6D2"/>
@@ -7977,7 +9074,7 @@
       </w:rPr>
     </w:lvl>
   </w:abstractNum>
-  <w:abstractNum w:abstractNumId="18" w15:restartNumberingAfterBreak="0">
+  <w:abstractNum w:abstractNumId="19" w15:restartNumberingAfterBreak="0">
     <w:nsid w:val="41AC23FA"/>
     <w:multiLevelType w:val="hybridMultilevel"/>
     <w:tmpl w:val="CEB6AE5C"/>
@@ -8090,7 +9187,7 @@
       </w:rPr>
     </w:lvl>
   </w:abstractNum>
-  <w:abstractNum w:abstractNumId="19" w15:restartNumberingAfterBreak="0">
+  <w:abstractNum w:abstractNumId="20" w15:restartNumberingAfterBreak="0">
     <w:nsid w:val="488C6937"/>
     <w:multiLevelType w:val="hybridMultilevel"/>
     <w:tmpl w:val="85628E20"/>
@@ -8203,7 +9300,7 @@
       </w:rPr>
     </w:lvl>
   </w:abstractNum>
-  <w:abstractNum w:abstractNumId="20" w15:restartNumberingAfterBreak="0">
+  <w:abstractNum w:abstractNumId="21" w15:restartNumberingAfterBreak="0">
     <w:nsid w:val="4A794359"/>
     <w:multiLevelType w:val="hybridMultilevel"/>
     <w:tmpl w:val="DB1A1480"/>
@@ -8316,7 +9413,7 @@
       </w:rPr>
     </w:lvl>
   </w:abstractNum>
-  <w:abstractNum w:abstractNumId="21" w15:restartNumberingAfterBreak="0">
+  <w:abstractNum w:abstractNumId="22" w15:restartNumberingAfterBreak="0">
     <w:nsid w:val="4B5A7141"/>
     <w:multiLevelType w:val="hybridMultilevel"/>
     <w:tmpl w:val="4F96A948"/>
@@ -8429,7 +9526,7 @@
       </w:rPr>
     </w:lvl>
   </w:abstractNum>
-  <w:abstractNum w:abstractNumId="22" w15:restartNumberingAfterBreak="0">
+  <w:abstractNum w:abstractNumId="23" w15:restartNumberingAfterBreak="0">
     <w:nsid w:val="4FBD596E"/>
     <w:multiLevelType w:val="hybridMultilevel"/>
     <w:tmpl w:val="3F5CFC50"/>
@@ -8542,7 +9639,7 @@
       </w:rPr>
     </w:lvl>
   </w:abstractNum>
-  <w:abstractNum w:abstractNumId="23" w15:restartNumberingAfterBreak="0">
+  <w:abstractNum w:abstractNumId="24" w15:restartNumberingAfterBreak="0">
     <w:nsid w:val="546624E5"/>
     <w:multiLevelType w:val="hybridMultilevel"/>
     <w:tmpl w:val="52A62950"/>
@@ -8655,7 +9752,7 @@
       </w:rPr>
     </w:lvl>
   </w:abstractNum>
-  <w:abstractNum w:abstractNumId="24" w15:restartNumberingAfterBreak="0">
+  <w:abstractNum w:abstractNumId="25" w15:restartNumberingAfterBreak="0">
     <w:nsid w:val="546C01B4"/>
     <w:multiLevelType w:val="hybridMultilevel"/>
     <w:tmpl w:val="2C9CD05E"/>
@@ -8768,7 +9865,7 @@
       </w:rPr>
     </w:lvl>
   </w:abstractNum>
-  <w:abstractNum w:abstractNumId="25" w15:restartNumberingAfterBreak="0">
+  <w:abstractNum w:abstractNumId="26" w15:restartNumberingAfterBreak="0">
     <w:nsid w:val="65831606"/>
     <w:multiLevelType w:val="hybridMultilevel"/>
     <w:tmpl w:val="2236F20C"/>
@@ -8881,7 +9978,7 @@
       </w:rPr>
     </w:lvl>
   </w:abstractNum>
-  <w:abstractNum w:abstractNumId="26" w15:restartNumberingAfterBreak="0">
+  <w:abstractNum w:abstractNumId="27" w15:restartNumberingAfterBreak="0">
     <w:nsid w:val="703D1A9B"/>
     <w:multiLevelType w:val="hybridMultilevel"/>
     <w:tmpl w:val="BA387D30"/>
@@ -8994,7 +10091,7 @@
       </w:rPr>
     </w:lvl>
   </w:abstractNum>
-  <w:abstractNum w:abstractNumId="27" w15:restartNumberingAfterBreak="0">
+  <w:abstractNum w:abstractNumId="28" w15:restartNumberingAfterBreak="0">
     <w:nsid w:val="72F90F2D"/>
     <w:multiLevelType w:val="hybridMultilevel"/>
     <w:tmpl w:val="CDD2B196"/>
@@ -9107,7 +10204,7 @@
       </w:rPr>
     </w:lvl>
   </w:abstractNum>
-  <w:abstractNum w:abstractNumId="28" w15:restartNumberingAfterBreak="0">
+  <w:abstractNum w:abstractNumId="29" w15:restartNumberingAfterBreak="0">
     <w:nsid w:val="73DD35D2"/>
     <w:multiLevelType w:val="hybridMultilevel"/>
     <w:tmpl w:val="D4D0D26C"/>
@@ -9221,19 +10318,19 @@
     </w:lvl>
   </w:abstractNum>
   <w:num w:numId="1">
-    <w:abstractNumId w:val="27"/>
+    <w:abstractNumId w:val="28"/>
   </w:num>
   <w:num w:numId="2">
-    <w:abstractNumId w:val="14"/>
+    <w:abstractNumId w:val="15"/>
   </w:num>
   <w:num w:numId="3">
-    <w:abstractNumId w:val="8"/>
+    <w:abstractNumId w:val="9"/>
   </w:num>
   <w:num w:numId="4">
-    <w:abstractNumId w:val="18"/>
+    <w:abstractNumId w:val="19"/>
   </w:num>
   <w:num w:numId="5">
-    <w:abstractNumId w:val="24"/>
+    <w:abstractNumId w:val="25"/>
   </w:num>
   <w:num w:numId="6">
     <w:abstractNumId w:val="0"/>
@@ -9242,76 +10339,79 @@
     <w:abstractNumId w:val="2"/>
   </w:num>
   <w:num w:numId="8">
-    <w:abstractNumId w:val="13"/>
+    <w:abstractNumId w:val="14"/>
   </w:num>
   <w:num w:numId="9">
-    <w:abstractNumId w:val="21"/>
+    <w:abstractNumId w:val="22"/>
   </w:num>
   <w:num w:numId="10">
-    <w:abstractNumId w:val="6"/>
+    <w:abstractNumId w:val="7"/>
   </w:num>
   <w:num w:numId="11">
-    <w:abstractNumId w:val="19"/>
+    <w:abstractNumId w:val="20"/>
   </w:num>
   <w:num w:numId="12">
-    <w:abstractNumId w:val="23"/>
+    <w:abstractNumId w:val="24"/>
   </w:num>
   <w:num w:numId="13">
-    <w:abstractNumId w:val="20"/>
+    <w:abstractNumId w:val="21"/>
   </w:num>
   <w:num w:numId="14">
     <w:abstractNumId w:val="1"/>
   </w:num>
   <w:num w:numId="15">
+    <w:abstractNumId w:val="11"/>
+  </w:num>
+  <w:num w:numId="16">
+    <w:abstractNumId w:val="5"/>
+  </w:num>
+  <w:num w:numId="17">
+    <w:abstractNumId w:val="12"/>
+  </w:num>
+  <w:num w:numId="18">
+    <w:abstractNumId w:val="6"/>
+  </w:num>
+  <w:num w:numId="19">
+    <w:abstractNumId w:val="27"/>
+  </w:num>
+  <w:num w:numId="20">
+    <w:abstractNumId w:val="17"/>
+  </w:num>
+  <w:num w:numId="21">
+    <w:abstractNumId w:val="23"/>
+  </w:num>
+  <w:num w:numId="22">
+    <w:abstractNumId w:val="18"/>
+  </w:num>
+  <w:num w:numId="23">
+    <w:abstractNumId w:val="16"/>
+  </w:num>
+  <w:num w:numId="24">
     <w:abstractNumId w:val="10"/>
   </w:num>
-  <w:num w:numId="16">
+  <w:num w:numId="25">
+    <w:abstractNumId w:val="8"/>
+  </w:num>
+  <w:num w:numId="26">
     <w:abstractNumId w:val="4"/>
   </w:num>
-  <w:num w:numId="17">
-    <w:abstractNumId w:val="11"/>
+  <w:num w:numId="27">
+    <w:abstractNumId w:val="13"/>
   </w:num>
-  <w:num w:numId="18">
-    <w:abstractNumId w:val="5"/>
+  <w:num w:numId="28">
+    <w:abstractNumId w:val="29"/>
   </w:num>
-  <w:num w:numId="19">
+  <w:num w:numId="29">
     <w:abstractNumId w:val="26"/>
   </w:num>
-  <w:num w:numId="20">
-    <w:abstractNumId w:val="16"/>
-  </w:num>
-  <w:num w:numId="21">
-    <w:abstractNumId w:val="22"/>
-  </w:num>
-  <w:num w:numId="22">
-    <w:abstractNumId w:val="17"/>
-  </w:num>
-  <w:num w:numId="23">
-    <w:abstractNumId w:val="15"/>
-  </w:num>
-  <w:num w:numId="24">
-    <w:abstractNumId w:val="9"/>
-  </w:num>
-  <w:num w:numId="25">
-    <w:abstractNumId w:val="7"/>
-  </w:num>
-  <w:num w:numId="26">
+  <w:num w:numId="30">
     <w:abstractNumId w:val="3"/>
-  </w:num>
-  <w:num w:numId="27">
-    <w:abstractNumId w:val="12"/>
-  </w:num>
-  <w:num w:numId="28">
-    <w:abstractNumId w:val="28"/>
-  </w:num>
-  <w:num w:numId="29">
-    <w:abstractNumId w:val="25"/>
   </w:num>
 </w:numbering>
 </file>
 
 <file path=word/styles.xml><?xml version="1.0" encoding="utf-8"?>
-<w:styles xmlns:mc="http://schemas.openxmlformats.org/markup-compatibility/2006" xmlns:r="http://schemas.openxmlformats.org/officeDocument/2006/relationships" xmlns:w="http://schemas.openxmlformats.org/wordprocessingml/2006/main" xmlns:w14="http://schemas.microsoft.com/office/word/2010/wordml" xmlns:w15="http://schemas.microsoft.com/office/word/2012/wordml" mc:Ignorable="w14 w15">
+<w:styles xmlns:mc="http://schemas.openxmlformats.org/markup-compatibility/2006" xmlns:r="http://schemas.openxmlformats.org/officeDocument/2006/relationships" xmlns:w="http://schemas.openxmlformats.org/wordprocessingml/2006/main" xmlns:w14="http://schemas.microsoft.com/office/word/2010/wordml" xmlns:w15="http://schemas.microsoft.com/office/word/2012/wordml" xmlns:w16se="http://schemas.microsoft.com/office/word/2015/wordml/symex" mc:Ignorable="w14 w15 w16se">
   <w:docDefaults>
     <w:rPrDefault>
       <w:rPr>

</xml_diff>

<commit_message>
Graças a Deus, amém.
</commit_message>
<xml_diff>
--- a/1ª Etapa do Projeto/Documentação/Dicionário de Dados Conceitual.docx
+++ b/1ª Etapa do Projeto/Documentação/Dicionário de Dados Conceitual.docx
@@ -458,7 +458,6 @@
           <w:lang w:val="pt-BR"/>
         </w:rPr>
       </w:pPr>
-      <w:proofErr w:type="spellStart"/>
       <w:r>
         <w:rPr>
           <w:rFonts w:ascii="Times New Roman" w:hAnsi="Times New Roman" w:cs="Times New Roman"/>
@@ -471,15 +470,7 @@
           <w:rFonts w:ascii="Times New Roman" w:hAnsi="Times New Roman" w:cs="Times New Roman"/>
           <w:lang w:val="pt-BR"/>
         </w:rPr>
-        <w:t>digo</w:t>
-      </w:r>
-      <w:proofErr w:type="spellEnd"/>
-      <w:r>
-        <w:rPr>
-          <w:rFonts w:ascii="Times New Roman" w:hAnsi="Times New Roman" w:cs="Times New Roman"/>
-          <w:lang w:val="pt-BR"/>
-        </w:rPr>
-        <w:t xml:space="preserve">: </w:t>
+        <w:t xml:space="preserve">digo: </w:t>
       </w:r>
       <w:r>
         <w:rPr>
@@ -781,34 +772,14 @@
         </w:rPr>
         <w:t>(</w:t>
       </w:r>
-      <w:proofErr w:type="spellStart"/>
       <w:r>
         <w:rPr>
           <w:rFonts w:ascii="Times New Roman" w:hAnsi="Times New Roman" w:cs="Times New Roman"/>
           <w:i/>
           <w:lang w:val="pt-BR"/>
         </w:rPr>
-        <w:t>body</w:t>
-      </w:r>
-      <w:proofErr w:type="spellEnd"/>
-      <w:r>
-        <w:rPr>
-          <w:rFonts w:ascii="Times New Roman" w:hAnsi="Times New Roman" w:cs="Times New Roman"/>
-          <w:i/>
-          <w:lang w:val="pt-BR"/>
-        </w:rPr>
-        <w:t xml:space="preserve"> </w:t>
-      </w:r>
-      <w:proofErr w:type="spellStart"/>
-      <w:r>
-        <w:rPr>
-          <w:rFonts w:ascii="Times New Roman" w:hAnsi="Times New Roman" w:cs="Times New Roman"/>
-          <w:i/>
-          <w:lang w:val="pt-BR"/>
-        </w:rPr>
-        <w:t>fat</w:t>
-      </w:r>
-      <w:proofErr w:type="spellEnd"/>
+        <w:t>body fat</w:t>
+      </w:r>
       <w:r>
         <w:rPr>
           <w:rFonts w:ascii="Times New Roman" w:hAnsi="Times New Roman" w:cs="Times New Roman"/>
@@ -909,7 +880,6 @@
           <w:lang w:val="pt-BR"/>
         </w:rPr>
       </w:pPr>
-      <w:proofErr w:type="spellStart"/>
       <w:r>
         <w:rPr>
           <w:rFonts w:ascii="Times New Roman" w:hAnsi="Times New Roman" w:cs="Times New Roman"/>
@@ -922,15 +892,7 @@
           <w:rFonts w:ascii="Times New Roman" w:hAnsi="Times New Roman" w:cs="Times New Roman"/>
           <w:lang w:val="pt-BR"/>
         </w:rPr>
-        <w:t>de</w:t>
-      </w:r>
-      <w:proofErr w:type="spellEnd"/>
-      <w:r>
-        <w:rPr>
-          <w:rFonts w:ascii="Times New Roman" w:hAnsi="Times New Roman" w:cs="Times New Roman"/>
-          <w:lang w:val="pt-BR"/>
-        </w:rPr>
-        <w:t xml:space="preserve">: </w:t>
+        <w:t xml:space="preserve">de: </w:t>
       </w:r>
       <w:r>
         <w:rPr>
@@ -1435,7 +1397,14 @@
           <w:rFonts w:ascii="Times New Roman" w:hAnsi="Times New Roman" w:cs="Times New Roman"/>
           <w:lang w:val="pt-BR"/>
         </w:rPr>
-        <w:t xml:space="preserve"> medidas por um ou mais professores</w:t>
+        <w:t xml:space="preserve"> medidas por um </w:t>
+      </w:r>
+      <w:r>
+        <w:rPr>
+          <w:rFonts w:ascii="Times New Roman" w:hAnsi="Times New Roman" w:cs="Times New Roman"/>
+          <w:lang w:val="pt-BR"/>
+        </w:rPr>
+        <w:t>professor</w:t>
       </w:r>
       <w:r>
         <w:rPr>
@@ -1449,14 +1418,21 @@
           <w:rFonts w:ascii="Times New Roman" w:hAnsi="Times New Roman" w:cs="Times New Roman"/>
           <w:lang w:val="pt-BR"/>
         </w:rPr>
-        <w:t xml:space="preserve"> e um ou mais</w:t>
-      </w:r>
-      <w:r>
-        <w:rPr>
-          <w:rFonts w:ascii="Times New Roman" w:hAnsi="Times New Roman" w:cs="Times New Roman"/>
-          <w:lang w:val="pt-BR"/>
-        </w:rPr>
-        <w:t xml:space="preserve"> professores podem ou não tirar </w:t>
+        <w:t xml:space="preserve"> e um </w:t>
+      </w:r>
+      <w:r>
+        <w:rPr>
+          <w:rFonts w:ascii="Times New Roman" w:hAnsi="Times New Roman" w:cs="Times New Roman"/>
+          <w:lang w:val="pt-BR"/>
+        </w:rPr>
+        <w:t>professor pode</w:t>
+      </w:r>
+      <w:r>
+        <w:rPr>
+          <w:rFonts w:ascii="Times New Roman" w:hAnsi="Times New Roman" w:cs="Times New Roman"/>
+          <w:lang w:val="pt-BR"/>
+        </w:rPr>
+        <w:t xml:space="preserve"> ou não tirar </w:t>
       </w:r>
       <w:r>
         <w:rPr>
@@ -1505,28 +1481,6 @@
     <w:p>
       <w:pPr>
         <w:pStyle w:val="Corpodetexto"/>
-        <w:numPr>
-          <w:ilvl w:val="0"/>
-          <w:numId w:val="5"/>
-        </w:numPr>
-        <w:spacing w:line="360" w:lineRule="auto"/>
-        <w:jc w:val="both"/>
-        <w:rPr>
-          <w:rFonts w:ascii="Times New Roman" w:hAnsi="Times New Roman" w:cs="Times New Roman"/>
-          <w:lang w:val="pt-BR"/>
-        </w:rPr>
-      </w:pPr>
-      <w:r>
-        <w:rPr>
-          <w:rFonts w:ascii="Times New Roman" w:hAnsi="Times New Roman" w:cs="Times New Roman"/>
-          <w:lang w:val="pt-BR"/>
-        </w:rPr>
-        <w:t>Gerencia: relaciona Aluno com Gerente. Os alunos são gerenciados por um único gerente; um único gerente gerencia vários alunos.</w:t>
-      </w:r>
-    </w:p>
-    <w:p>
-      <w:pPr>
-        <w:pStyle w:val="Corpodetexto"/>
         <w:spacing w:line="360" w:lineRule="auto"/>
         <w:ind w:left="720"/>
         <w:jc w:val="both"/>
@@ -1663,69 +1617,26 @@
           <w:rFonts w:ascii="Times New Roman" w:hAnsi="Times New Roman" w:cs="Times New Roman"/>
           <w:lang w:val="pt-BR"/>
         </w:rPr>
-        <w:t xml:space="preserve">criada para </w:t>
-      </w:r>
-      <w:r>
-        <w:rPr>
-          <w:rFonts w:ascii="Times New Roman" w:hAnsi="Times New Roman" w:cs="Times New Roman"/>
-          <w:lang w:val="pt-BR"/>
-        </w:rPr>
-        <w:t>guarda</w:t>
-      </w:r>
-      <w:r>
-        <w:rPr>
-          <w:rFonts w:ascii="Times New Roman" w:hAnsi="Times New Roman" w:cs="Times New Roman"/>
-          <w:lang w:val="pt-BR"/>
-        </w:rPr>
-        <w:t xml:space="preserve"> informações </w:t>
-      </w:r>
-      <w:r>
-        <w:rPr>
-          <w:rFonts w:ascii="Times New Roman" w:hAnsi="Times New Roman" w:cs="Times New Roman"/>
-          <w:lang w:val="pt-BR"/>
-        </w:rPr>
-        <w:t>sobre</w:t>
-      </w:r>
-      <w:r>
-        <w:rPr>
-          <w:rFonts w:ascii="Times New Roman" w:hAnsi="Times New Roman" w:cs="Times New Roman"/>
-          <w:lang w:val="pt-BR"/>
-        </w:rPr>
-        <w:t xml:space="preserve"> compra</w:t>
-      </w:r>
-      <w:r>
-        <w:rPr>
-          <w:rFonts w:ascii="Times New Roman" w:hAnsi="Times New Roman" w:cs="Times New Roman"/>
-          <w:lang w:val="pt-BR"/>
-        </w:rPr>
-        <w:t>s de alunos</w:t>
-      </w:r>
-      <w:r>
-        <w:rPr>
-          <w:rFonts w:ascii="Times New Roman" w:hAnsi="Times New Roman" w:cs="Times New Roman"/>
-          <w:lang w:val="pt-BR"/>
-        </w:rPr>
-        <w:t>.</w:t>
-      </w:r>
-    </w:p>
-    <w:p>
-      <w:pPr>
-        <w:pStyle w:val="Corpodetexto"/>
-        <w:spacing w:line="360" w:lineRule="auto"/>
-        <w:jc w:val="both"/>
-        <w:rPr>
-          <w:rFonts w:ascii="Times New Roman" w:hAnsi="Times New Roman" w:cs="Times New Roman"/>
-          <w:b/>
-          <w:lang w:val="pt-BR"/>
-        </w:rPr>
-      </w:pPr>
-      <w:r>
-        <w:rPr>
-          <w:rFonts w:ascii="Times New Roman" w:hAnsi="Times New Roman" w:cs="Times New Roman"/>
-          <w:b/>
-          <w:lang w:val="pt-BR"/>
-        </w:rPr>
-        <w:lastRenderedPageBreak/>
+        <w:t>generalização das entidades Avista e Aprazo criada para guardar informações gerais da compra.</w:t>
+      </w:r>
+    </w:p>
+    <w:p>
+      <w:pPr>
+        <w:pStyle w:val="Corpodetexto"/>
+        <w:spacing w:line="360" w:lineRule="auto"/>
+        <w:jc w:val="both"/>
+        <w:rPr>
+          <w:rFonts w:ascii="Times New Roman" w:hAnsi="Times New Roman" w:cs="Times New Roman"/>
+          <w:b/>
+          <w:lang w:val="pt-BR"/>
+        </w:rPr>
+      </w:pPr>
+      <w:r>
+        <w:rPr>
+          <w:rFonts w:ascii="Times New Roman" w:hAnsi="Times New Roman" w:cs="Times New Roman"/>
+          <w:b/>
+          <w:lang w:val="pt-BR"/>
+        </w:rPr>
         <w:t>Atributo</w:t>
       </w:r>
       <w:r>
@@ -1760,12 +1671,12 @@
           <w:lang w:val="pt-BR"/>
         </w:rPr>
       </w:pPr>
-      <w:proofErr w:type="spellStart"/>
-      <w:r>
-        <w:rPr>
-          <w:rFonts w:ascii="Times New Roman" w:hAnsi="Times New Roman" w:cs="Times New Roman"/>
-          <w:lang w:val="pt-BR"/>
-        </w:rPr>
+      <w:r>
+        <w:rPr>
+          <w:rFonts w:ascii="Times New Roman" w:hAnsi="Times New Roman" w:cs="Times New Roman"/>
+          <w:lang w:val="pt-BR"/>
+        </w:rPr>
+        <w:lastRenderedPageBreak/>
         <w:t>Co</w:t>
       </w:r>
       <w:r>
@@ -1773,15 +1684,7 @@
           <w:rFonts w:ascii="Times New Roman" w:hAnsi="Times New Roman" w:cs="Times New Roman"/>
           <w:lang w:val="pt-BR"/>
         </w:rPr>
-        <w:t>digo</w:t>
-      </w:r>
-      <w:proofErr w:type="spellEnd"/>
-      <w:r>
-        <w:rPr>
-          <w:rFonts w:ascii="Times New Roman" w:hAnsi="Times New Roman" w:cs="Times New Roman"/>
-          <w:lang w:val="pt-BR"/>
-        </w:rPr>
-        <w:t>: criado para armazenar o código de identificação</w:t>
+        <w:t>digo: criado para armazenar o código de identificação</w:t>
       </w:r>
       <w:r>
         <w:rPr>
@@ -1817,7 +1720,21 @@
           <w:rFonts w:ascii="Times New Roman" w:hAnsi="Times New Roman" w:cs="Times New Roman"/>
           <w:lang w:val="pt-BR"/>
         </w:rPr>
-        <w:t xml:space="preserve">CNPJ: </w:t>
+        <w:t>CNPJ</w:t>
+      </w:r>
+      <w:r>
+        <w:rPr>
+          <w:rFonts w:ascii="Times New Roman" w:hAnsi="Times New Roman" w:cs="Times New Roman"/>
+          <w:lang w:val="pt-BR"/>
+        </w:rPr>
+        <w:t>/CPF</w:t>
+      </w:r>
+      <w:r>
+        <w:rPr>
+          <w:rFonts w:ascii="Times New Roman" w:hAnsi="Times New Roman" w:cs="Times New Roman"/>
+          <w:lang w:val="pt-BR"/>
+        </w:rPr>
+        <w:t xml:space="preserve">: </w:t>
       </w:r>
       <w:r>
         <w:rPr>
@@ -1838,14 +1755,28 @@
           <w:rFonts w:ascii="Times New Roman" w:hAnsi="Times New Roman" w:cs="Times New Roman"/>
           <w:lang w:val="pt-BR"/>
         </w:rPr>
-        <w:t>armazenar o CNPJ do fornecedor de uma determinada</w:t>
-      </w:r>
-      <w:r>
-        <w:rPr>
-          <w:rFonts w:ascii="Times New Roman" w:hAnsi="Times New Roman" w:cs="Times New Roman"/>
-          <w:lang w:val="pt-BR"/>
-        </w:rPr>
-        <w:t xml:space="preserve"> compra.</w:t>
+        <w:t xml:space="preserve">armazenar o CNPJ do fornecedor de uma </w:t>
+      </w:r>
+      <w:r>
+        <w:rPr>
+          <w:rFonts w:ascii="Times New Roman" w:hAnsi="Times New Roman" w:cs="Times New Roman"/>
+          <w:lang w:val="pt-BR"/>
+        </w:rPr>
+        <w:t>compra</w:t>
+      </w:r>
+      <w:r>
+        <w:rPr>
+          <w:rFonts w:ascii="Times New Roman" w:hAnsi="Times New Roman" w:cs="Times New Roman"/>
+          <w:lang w:val="pt-BR"/>
+        </w:rPr>
+        <w:t xml:space="preserve"> à gerente ou CPF do aluno que fez a compra</w:t>
+      </w:r>
+      <w:r>
+        <w:rPr>
+          <w:rFonts w:ascii="Times New Roman" w:hAnsi="Times New Roman" w:cs="Times New Roman"/>
+          <w:lang w:val="pt-BR"/>
+        </w:rPr>
+        <w:t>.</w:t>
       </w:r>
     </w:p>
     <w:p>
@@ -2478,7 +2409,6 @@
         </w:rPr>
         <w:t xml:space="preserve"> </w:t>
       </w:r>
-      <w:proofErr w:type="gramStart"/>
       <w:r>
         <w:rPr>
           <w:rFonts w:ascii="Times New Roman" w:hAnsi="Times New Roman" w:cs="Times New Roman"/>
@@ -2486,7 +2416,6 @@
         </w:rPr>
         <w:t>à</w:t>
       </w:r>
-      <w:proofErr w:type="gramEnd"/>
       <w:r>
         <w:rPr>
           <w:rFonts w:ascii="Times New Roman" w:hAnsi="Times New Roman" w:cs="Times New Roman"/>
@@ -2582,21 +2511,62 @@
           <w:lang w:val="pt-BR"/>
         </w:rPr>
       </w:pPr>
-      <w:proofErr w:type="spellStart"/>
-      <w:r>
-        <w:rPr>
-          <w:rFonts w:ascii="Times New Roman" w:hAnsi="Times New Roman" w:cs="Times New Roman"/>
-          <w:lang w:val="pt-BR"/>
-        </w:rPr>
-        <w:t>ValorParcela</w:t>
-      </w:r>
-      <w:proofErr w:type="spellEnd"/>
-      <w:r>
-        <w:rPr>
-          <w:rFonts w:ascii="Times New Roman" w:hAnsi="Times New Roman" w:cs="Times New Roman"/>
-          <w:lang w:val="pt-BR"/>
-        </w:rPr>
-        <w:t>: criado para guardar o valor das parcelas de cada compra.</w:t>
+      <w:r>
+        <w:rPr>
+          <w:rFonts w:ascii="Times New Roman" w:hAnsi="Times New Roman" w:cs="Times New Roman"/>
+          <w:lang w:val="pt-BR"/>
+        </w:rPr>
+        <w:t>ValorParcela: criado para guardar o valor das parcelas de cada compra.</w:t>
+      </w:r>
+    </w:p>
+    <w:p>
+      <w:pPr>
+        <w:pStyle w:val="Corpodetexto"/>
+        <w:numPr>
+          <w:ilvl w:val="0"/>
+          <w:numId w:val="30"/>
+        </w:numPr>
+        <w:spacing w:line="360" w:lineRule="auto"/>
+        <w:jc w:val="both"/>
+        <w:rPr>
+          <w:rFonts w:ascii="Times New Roman" w:hAnsi="Times New Roman" w:cs="Times New Roman"/>
+          <w:lang w:val="pt-BR"/>
+        </w:rPr>
+      </w:pPr>
+      <w:r>
+        <w:rPr>
+          <w:rFonts w:ascii="Times New Roman" w:hAnsi="Times New Roman" w:cs="Times New Roman"/>
+          <w:lang w:val="pt-BR"/>
+        </w:rPr>
+        <w:t xml:space="preserve">Quitada: criado para armazenar a informação de quitação do </w:t>
+      </w:r>
+      <w:r>
+        <w:rPr>
+          <w:rFonts w:ascii="Times New Roman" w:hAnsi="Times New Roman" w:cs="Times New Roman"/>
+          <w:lang w:val="pt-BR"/>
+        </w:rPr>
+        <w:t xml:space="preserve">valor de todas as parcelas </w:t>
+      </w:r>
+      <w:r>
+        <w:rPr>
+          <w:rFonts w:ascii="Times New Roman" w:hAnsi="Times New Roman" w:cs="Times New Roman"/>
+          <w:lang w:val="pt-BR"/>
+        </w:rPr>
+        <w:t xml:space="preserve">de uma compra, se </w:t>
+      </w:r>
+      <w:r>
+        <w:rPr>
+          <w:rFonts w:ascii="Times New Roman" w:hAnsi="Times New Roman" w:cs="Times New Roman"/>
+          <w:lang w:val="pt-BR"/>
+        </w:rPr>
+        <w:t xml:space="preserve">totalmente </w:t>
+      </w:r>
+      <w:r>
+        <w:rPr>
+          <w:rFonts w:ascii="Times New Roman" w:hAnsi="Times New Roman" w:cs="Times New Roman"/>
+          <w:lang w:val="pt-BR"/>
+        </w:rPr>
+        <w:t>paga ou não.</w:t>
       </w:r>
     </w:p>
     <w:p>
@@ -2799,7 +2769,6 @@
           <w:color w:val="000000" w:themeColor="text1"/>
           <w:lang w:val="pt-BR"/>
         </w:rPr>
-        <w:lastRenderedPageBreak/>
         <w:t xml:space="preserve">MENSALIDADE: </w:t>
       </w:r>
       <w:r>
@@ -2931,43 +2900,7 @@
           <w:color w:val="000000" w:themeColor="text1"/>
           <w:lang w:val="pt-BR"/>
         </w:rPr>
-        <w:t>Quitada</w:t>
-      </w:r>
-      <w:r>
-        <w:rPr>
-          <w:rFonts w:ascii="Times New Roman" w:eastAsiaTheme="majorEastAsia" w:hAnsi="Times New Roman" w:cs="Times New Roman"/>
-          <w:iCs/>
-          <w:color w:val="000000" w:themeColor="text1"/>
-          <w:lang w:val="pt-BR"/>
-        </w:rPr>
-        <w:t xml:space="preserve">: criado para guardar </w:t>
-      </w:r>
-      <w:r>
-        <w:rPr>
-          <w:rFonts w:ascii="Times New Roman" w:eastAsiaTheme="majorEastAsia" w:hAnsi="Times New Roman" w:cs="Times New Roman"/>
-          <w:iCs/>
-          <w:color w:val="000000" w:themeColor="text1"/>
-          <w:lang w:val="pt-BR"/>
-        </w:rPr>
-        <w:t>a informação</w:t>
-      </w:r>
-      <w:r>
-        <w:rPr>
-          <w:rFonts w:ascii="Times New Roman" w:eastAsiaTheme="majorEastAsia" w:hAnsi="Times New Roman" w:cs="Times New Roman"/>
-          <w:iCs/>
-          <w:color w:val="000000" w:themeColor="text1"/>
-          <w:lang w:val="pt-BR"/>
-        </w:rPr>
-        <w:t xml:space="preserve"> sobre o pagamento da mensalidade: se o pagamento foi realizado ou não</w:t>
-      </w:r>
-      <w:r>
-        <w:rPr>
-          <w:rFonts w:ascii="Times New Roman" w:eastAsiaTheme="majorEastAsia" w:hAnsi="Times New Roman" w:cs="Times New Roman"/>
-          <w:iCs/>
-          <w:color w:val="000000" w:themeColor="text1"/>
-          <w:lang w:val="pt-BR"/>
-        </w:rPr>
-        <w:t>.</w:t>
+        <w:t>DataRecibo: criado para armazenar a data de recebimento do pagamento da mensalidade.</w:t>
       </w:r>
     </w:p>
     <w:p>
@@ -2986,25 +2919,236 @@
           <w:lang w:val="pt-BR"/>
         </w:rPr>
       </w:pPr>
-      <w:proofErr w:type="spellStart"/>
-      <w:r>
-        <w:rPr>
-          <w:rFonts w:ascii="Times New Roman" w:eastAsiaTheme="majorEastAsia" w:hAnsi="Times New Roman" w:cs="Times New Roman"/>
-          <w:iCs/>
-          <w:color w:val="000000" w:themeColor="text1"/>
-          <w:lang w:val="pt-BR"/>
-        </w:rPr>
-        <w:t>DataRecibo</w:t>
-      </w:r>
-      <w:proofErr w:type="spellEnd"/>
-      <w:r>
-        <w:rPr>
-          <w:rFonts w:ascii="Times New Roman" w:eastAsiaTheme="majorEastAsia" w:hAnsi="Times New Roman" w:cs="Times New Roman"/>
-          <w:iCs/>
-          <w:color w:val="000000" w:themeColor="text1"/>
-          <w:lang w:val="pt-BR"/>
-        </w:rPr>
-        <w:t>: criado para armazenar a data de recebimento do pagamento da mensalidade.</w:t>
+      <w:r>
+        <w:rPr>
+          <w:rFonts w:ascii="Times New Roman" w:eastAsiaTheme="majorEastAsia" w:hAnsi="Times New Roman" w:cs="Times New Roman"/>
+          <w:iCs/>
+          <w:color w:val="000000" w:themeColor="text1"/>
+          <w:lang w:val="pt-BR"/>
+        </w:rPr>
+        <w:t>DataPagamento: criado para guardar a próxima data de pagamento da mensalidade.</w:t>
+      </w:r>
+    </w:p>
+    <w:p>
+      <w:pPr>
+        <w:pStyle w:val="Corpodetexto"/>
+        <w:spacing w:line="360" w:lineRule="auto"/>
+        <w:jc w:val="both"/>
+        <w:rPr>
+          <w:rFonts w:ascii="Times New Roman" w:eastAsiaTheme="majorEastAsia" w:hAnsi="Times New Roman" w:cs="Times New Roman"/>
+          <w:b/>
+          <w:iCs/>
+          <w:color w:val="000000" w:themeColor="text1"/>
+          <w:lang w:val="pt-BR"/>
+        </w:rPr>
+      </w:pPr>
+      <w:r>
+        <w:rPr>
+          <w:rFonts w:ascii="Times New Roman" w:eastAsiaTheme="majorEastAsia" w:hAnsi="Times New Roman" w:cs="Times New Roman"/>
+          <w:b/>
+          <w:iCs/>
+          <w:color w:val="000000" w:themeColor="text1"/>
+          <w:lang w:val="pt-BR"/>
+        </w:rPr>
+        <w:t>Relacionamento</w:t>
+      </w:r>
+      <w:r>
+        <w:rPr>
+          <w:rFonts w:ascii="Times New Roman" w:hAnsi="Times New Roman" w:cs="Times New Roman"/>
+          <w:b/>
+          <w:color w:val="000000" w:themeColor="text1"/>
+          <w:lang w:val="pt-BR"/>
+        </w:rPr>
+        <w:t xml:space="preserve"> (s)</w:t>
+      </w:r>
+      <w:r>
+        <w:rPr>
+          <w:rFonts w:ascii="Times New Roman" w:eastAsiaTheme="majorEastAsia" w:hAnsi="Times New Roman" w:cs="Times New Roman"/>
+          <w:b/>
+          <w:iCs/>
+          <w:color w:val="000000" w:themeColor="text1"/>
+          <w:lang w:val="pt-BR"/>
+        </w:rPr>
+        <w:t>:</w:t>
+      </w:r>
+    </w:p>
+    <w:p>
+      <w:pPr>
+        <w:pStyle w:val="Corpodetexto"/>
+        <w:numPr>
+          <w:ilvl w:val="0"/>
+          <w:numId w:val="10"/>
+        </w:numPr>
+        <w:spacing w:line="360" w:lineRule="auto"/>
+        <w:jc w:val="both"/>
+        <w:rPr>
+          <w:rFonts w:ascii="Times New Roman" w:eastAsiaTheme="majorEastAsia" w:hAnsi="Times New Roman" w:cs="Times New Roman"/>
+          <w:iCs/>
+          <w:color w:val="000000" w:themeColor="text1"/>
+          <w:lang w:val="pt-BR"/>
+        </w:rPr>
+      </w:pPr>
+      <w:r>
+        <w:rPr>
+          <w:rFonts w:ascii="Times New Roman" w:eastAsiaTheme="majorEastAsia" w:hAnsi="Times New Roman" w:cs="Times New Roman"/>
+          <w:iCs/>
+          <w:color w:val="000000" w:themeColor="text1"/>
+          <w:lang w:val="pt-BR"/>
+        </w:rPr>
+        <w:t>Possui:</w:t>
+      </w:r>
+      <w:r>
+        <w:rPr>
+          <w:rFonts w:ascii="Times New Roman" w:eastAsiaTheme="majorEastAsia" w:hAnsi="Times New Roman" w:cs="Times New Roman"/>
+          <w:iCs/>
+          <w:color w:val="000000" w:themeColor="text1"/>
+          <w:lang w:val="pt-BR"/>
+        </w:rPr>
+        <w:t xml:space="preserve"> relaciona Mensalidade à entidade Aluno. Uma mensalidade pode-se pertencer a um único aluno e um determinado aluno pode-se ter apenas uma mensalidade. </w:t>
+      </w:r>
+      <w:r>
+        <w:rPr>
+          <w:rFonts w:ascii="Times New Roman" w:eastAsiaTheme="majorEastAsia" w:hAnsi="Times New Roman" w:cs="Times New Roman"/>
+          <w:iCs/>
+          <w:color w:val="000000" w:themeColor="text1"/>
+          <w:lang w:val="pt-BR"/>
+        </w:rPr>
+        <w:t xml:space="preserve"> </w:t>
+      </w:r>
+    </w:p>
+    <w:p>
+      <w:pPr>
+        <w:pStyle w:val="Corpodetexto"/>
+        <w:spacing w:line="360" w:lineRule="auto"/>
+        <w:jc w:val="both"/>
+        <w:rPr>
+          <w:rFonts w:ascii="Times New Roman" w:eastAsiaTheme="majorEastAsia" w:hAnsi="Times New Roman" w:cs="Times New Roman"/>
+          <w:iCs/>
+          <w:color w:val="000000" w:themeColor="text1"/>
+          <w:lang w:val="pt-BR"/>
+        </w:rPr>
+      </w:pPr>
+    </w:p>
+    <w:p>
+      <w:pPr>
+        <w:pStyle w:val="Corpodetexto"/>
+        <w:spacing w:line="360" w:lineRule="auto"/>
+        <w:jc w:val="both"/>
+        <w:rPr>
+          <w:rFonts w:ascii="Times New Roman" w:eastAsiaTheme="majorEastAsia" w:hAnsi="Times New Roman" w:cs="Times New Roman"/>
+          <w:b/>
+          <w:iCs/>
+          <w:color w:val="000000" w:themeColor="text1"/>
+          <w:lang w:val="pt-BR"/>
+        </w:rPr>
+      </w:pPr>
+      <w:r>
+        <w:rPr>
+          <w:rFonts w:ascii="Times New Roman" w:eastAsiaTheme="majorEastAsia" w:hAnsi="Times New Roman" w:cs="Times New Roman"/>
+          <w:b/>
+          <w:iCs/>
+          <w:color w:val="000000" w:themeColor="text1"/>
+          <w:lang w:val="pt-BR"/>
+        </w:rPr>
+        <w:t>––</w:t>
+      </w:r>
+      <w:r>
+        <w:rPr>
+          <w:rFonts w:ascii="Times New Roman" w:eastAsiaTheme="majorEastAsia" w:hAnsi="Times New Roman" w:cs="Times New Roman"/>
+          <w:iCs/>
+          <w:color w:val="000000" w:themeColor="text1"/>
+          <w:lang w:val="pt-BR"/>
+        </w:rPr>
+        <w:t xml:space="preserve"> </w:t>
+      </w:r>
+      <w:r>
+        <w:rPr>
+          <w:rFonts w:ascii="Times New Roman" w:eastAsiaTheme="majorEastAsia" w:hAnsi="Times New Roman" w:cs="Times New Roman"/>
+          <w:b/>
+          <w:iCs/>
+          <w:color w:val="000000" w:themeColor="text1"/>
+          <w:lang w:val="pt-BR"/>
+        </w:rPr>
+        <w:t xml:space="preserve">Entidade </w:t>
+      </w:r>
+      <w:r>
+        <w:rPr>
+          <w:rFonts w:ascii="Times New Roman" w:eastAsiaTheme="majorEastAsia" w:hAnsi="Times New Roman" w:cs="Times New Roman"/>
+          <w:b/>
+          <w:iCs/>
+          <w:color w:val="000000" w:themeColor="text1"/>
+          <w:lang w:val="pt-BR"/>
+        </w:rPr>
+        <w:t>MATRICULA</w:t>
+      </w:r>
+      <w:r>
+        <w:rPr>
+          <w:rFonts w:ascii="Times New Roman" w:eastAsiaTheme="majorEastAsia" w:hAnsi="Times New Roman" w:cs="Times New Roman"/>
+          <w:iCs/>
+          <w:color w:val="000000" w:themeColor="text1"/>
+          <w:lang w:val="pt-BR"/>
+        </w:rPr>
+        <w:t xml:space="preserve"> </w:t>
+      </w:r>
+      <w:r>
+        <w:rPr>
+          <w:rFonts w:ascii="Times New Roman" w:eastAsiaTheme="majorEastAsia" w:hAnsi="Times New Roman" w:cs="Times New Roman"/>
+          <w:b/>
+          <w:iCs/>
+          <w:color w:val="000000" w:themeColor="text1"/>
+          <w:lang w:val="pt-BR"/>
+        </w:rPr>
+        <w:t>–––––––––––––––––––––––––––––––––––––––––––––––––––</w:t>
+      </w:r>
+    </w:p>
+    <w:p>
+      <w:pPr>
+        <w:pStyle w:val="Corpodetexto"/>
+        <w:numPr>
+          <w:ilvl w:val="0"/>
+          <w:numId w:val="8"/>
+        </w:numPr>
+        <w:spacing w:line="360" w:lineRule="auto"/>
+        <w:jc w:val="both"/>
+        <w:rPr>
+          <w:rFonts w:ascii="Times New Roman" w:eastAsiaTheme="majorEastAsia" w:hAnsi="Times New Roman" w:cs="Times New Roman"/>
+          <w:iCs/>
+          <w:color w:val="000000" w:themeColor="text1"/>
+          <w:lang w:val="pt-BR"/>
+        </w:rPr>
+      </w:pPr>
+      <w:r>
+        <w:rPr>
+          <w:rFonts w:ascii="Times New Roman" w:eastAsiaTheme="majorEastAsia" w:hAnsi="Times New Roman" w:cs="Times New Roman"/>
+          <w:iCs/>
+          <w:color w:val="000000" w:themeColor="text1"/>
+          <w:lang w:val="pt-BR"/>
+        </w:rPr>
+        <w:t>MATRICULA: criada para guardar informações de matricula de alunos.</w:t>
+      </w:r>
+    </w:p>
+    <w:p>
+      <w:pPr>
+        <w:pStyle w:val="Corpodetexto"/>
+        <w:spacing w:line="360" w:lineRule="auto"/>
+        <w:jc w:val="both"/>
+        <w:rPr>
+          <w:rFonts w:ascii="Times New Roman" w:eastAsiaTheme="majorEastAsia" w:hAnsi="Times New Roman" w:cs="Times New Roman"/>
+          <w:b/>
+          <w:iCs/>
+          <w:color w:val="000000" w:themeColor="text1"/>
+          <w:lang w:val="pt-BR"/>
+        </w:rPr>
+      </w:pPr>
+      <w:r>
+        <w:rPr>
+          <w:rFonts w:ascii="Times New Roman" w:eastAsiaTheme="majorEastAsia" w:hAnsi="Times New Roman" w:cs="Times New Roman"/>
+          <w:b/>
+          <w:iCs/>
+          <w:color w:val="000000" w:themeColor="text1"/>
+          <w:lang w:val="pt-BR"/>
+        </w:rPr>
+        <w:t>Atributo (s):</w:t>
       </w:r>
     </w:p>
     <w:p>
@@ -3023,68 +3167,117 @@
           <w:lang w:val="pt-BR"/>
         </w:rPr>
       </w:pPr>
-      <w:proofErr w:type="spellStart"/>
-      <w:r>
-        <w:rPr>
-          <w:rFonts w:ascii="Times New Roman" w:eastAsiaTheme="majorEastAsia" w:hAnsi="Times New Roman" w:cs="Times New Roman"/>
-          <w:iCs/>
-          <w:color w:val="000000" w:themeColor="text1"/>
-          <w:lang w:val="pt-BR"/>
-        </w:rPr>
-        <w:t>DataPagamento</w:t>
-      </w:r>
-      <w:proofErr w:type="spellEnd"/>
-      <w:r>
-        <w:rPr>
-          <w:rFonts w:ascii="Times New Roman" w:eastAsiaTheme="majorEastAsia" w:hAnsi="Times New Roman" w:cs="Times New Roman"/>
-          <w:iCs/>
-          <w:color w:val="000000" w:themeColor="text1"/>
-          <w:lang w:val="pt-BR"/>
-        </w:rPr>
-        <w:t>: criado para guardar a próxima data de pagamento da mensalidade.</w:t>
-      </w:r>
-    </w:p>
-    <w:p>
-      <w:pPr>
-        <w:pStyle w:val="Corpodetexto"/>
-        <w:spacing w:line="360" w:lineRule="auto"/>
-        <w:jc w:val="both"/>
-        <w:rPr>
-          <w:rFonts w:ascii="Times New Roman" w:eastAsiaTheme="majorEastAsia" w:hAnsi="Times New Roman" w:cs="Times New Roman"/>
-          <w:b/>
-          <w:iCs/>
-          <w:color w:val="000000" w:themeColor="text1"/>
-          <w:lang w:val="pt-BR"/>
-        </w:rPr>
-      </w:pPr>
-      <w:r>
-        <w:rPr>
-          <w:rFonts w:ascii="Times New Roman" w:eastAsiaTheme="majorEastAsia" w:hAnsi="Times New Roman" w:cs="Times New Roman"/>
-          <w:b/>
-          <w:iCs/>
-          <w:color w:val="000000" w:themeColor="text1"/>
-          <w:lang w:val="pt-BR"/>
-        </w:rPr>
-        <w:t>Relacionamento</w:t>
-      </w:r>
-      <w:r>
-        <w:rPr>
-          <w:rFonts w:ascii="Times New Roman" w:hAnsi="Times New Roman" w:cs="Times New Roman"/>
-          <w:b/>
-          <w:color w:val="000000" w:themeColor="text1"/>
-          <w:lang w:val="pt-BR"/>
-        </w:rPr>
-        <w:t xml:space="preserve"> (s)</w:t>
-      </w:r>
-      <w:r>
-        <w:rPr>
-          <w:rFonts w:ascii="Times New Roman" w:eastAsiaTheme="majorEastAsia" w:hAnsi="Times New Roman" w:cs="Times New Roman"/>
-          <w:b/>
-          <w:iCs/>
-          <w:color w:val="000000" w:themeColor="text1"/>
-          <w:lang w:val="pt-BR"/>
-        </w:rPr>
-        <w:t>:</w:t>
+      <w:r>
+        <w:rPr>
+          <w:rFonts w:ascii="Times New Roman" w:eastAsiaTheme="majorEastAsia" w:hAnsi="Times New Roman" w:cs="Times New Roman"/>
+          <w:iCs/>
+          <w:color w:val="000000" w:themeColor="text1"/>
+          <w:lang w:val="pt-BR"/>
+        </w:rPr>
+        <w:t xml:space="preserve">DataTrancamento: criado para </w:t>
+      </w:r>
+      <w:r>
+        <w:rPr>
+          <w:rFonts w:ascii="Times New Roman" w:eastAsiaTheme="majorEastAsia" w:hAnsi="Times New Roman" w:cs="Times New Roman"/>
+          <w:iCs/>
+          <w:color w:val="000000" w:themeColor="text1"/>
+          <w:lang w:val="pt-BR"/>
+        </w:rPr>
+        <w:t>guardar</w:t>
+      </w:r>
+      <w:r>
+        <w:rPr>
+          <w:rFonts w:ascii="Times New Roman" w:eastAsiaTheme="majorEastAsia" w:hAnsi="Times New Roman" w:cs="Times New Roman"/>
+          <w:iCs/>
+          <w:color w:val="000000" w:themeColor="text1"/>
+          <w:lang w:val="pt-BR"/>
+        </w:rPr>
+        <w:t xml:space="preserve"> a data de trancamento da matrícula.</w:t>
+      </w:r>
+    </w:p>
+    <w:p>
+      <w:pPr>
+        <w:pStyle w:val="Corpodetexto"/>
+        <w:numPr>
+          <w:ilvl w:val="0"/>
+          <w:numId w:val="9"/>
+        </w:numPr>
+        <w:spacing w:line="360" w:lineRule="auto"/>
+        <w:jc w:val="both"/>
+        <w:rPr>
+          <w:rFonts w:ascii="Times New Roman" w:eastAsiaTheme="majorEastAsia" w:hAnsi="Times New Roman" w:cs="Times New Roman"/>
+          <w:iCs/>
+          <w:color w:val="000000" w:themeColor="text1"/>
+          <w:lang w:val="pt-BR"/>
+        </w:rPr>
+      </w:pPr>
+      <w:r>
+        <w:rPr>
+          <w:rFonts w:ascii="Times New Roman" w:eastAsiaTheme="majorEastAsia" w:hAnsi="Times New Roman" w:cs="Times New Roman"/>
+          <w:iCs/>
+          <w:color w:val="000000" w:themeColor="text1"/>
+          <w:lang w:val="pt-BR"/>
+        </w:rPr>
+        <w:t>DataAbertura: criado para guardar a data da entrada/abertura da matrícula.</w:t>
+      </w:r>
+    </w:p>
+    <w:p>
+      <w:pPr>
+        <w:pStyle w:val="Corpodetexto"/>
+        <w:numPr>
+          <w:ilvl w:val="0"/>
+          <w:numId w:val="9"/>
+        </w:numPr>
+        <w:spacing w:line="360" w:lineRule="auto"/>
+        <w:jc w:val="both"/>
+        <w:rPr>
+          <w:rFonts w:ascii="Times New Roman" w:eastAsiaTheme="majorEastAsia" w:hAnsi="Times New Roman" w:cs="Times New Roman"/>
+          <w:iCs/>
+          <w:color w:val="000000" w:themeColor="text1"/>
+          <w:lang w:val="pt-BR"/>
+        </w:rPr>
+      </w:pPr>
+      <w:r>
+        <w:rPr>
+          <w:rFonts w:ascii="Times New Roman" w:eastAsiaTheme="majorEastAsia" w:hAnsi="Times New Roman" w:cs="Times New Roman"/>
+          <w:iCs/>
+          <w:color w:val="000000" w:themeColor="text1"/>
+          <w:lang w:val="pt-BR"/>
+        </w:rPr>
+        <w:t>Codigo</w:t>
+      </w:r>
+      <w:r>
+        <w:rPr>
+          <w:rFonts w:ascii="Times New Roman" w:eastAsiaTheme="majorEastAsia" w:hAnsi="Times New Roman" w:cs="Times New Roman"/>
+          <w:iCs/>
+          <w:color w:val="000000" w:themeColor="text1"/>
+          <w:lang w:val="pt-BR"/>
+        </w:rPr>
+        <w:t>: criado para manter o número da matricula.</w:t>
+      </w:r>
+    </w:p>
+    <w:p>
+      <w:pPr>
+        <w:pStyle w:val="Corpodetexto"/>
+        <w:spacing w:line="360" w:lineRule="auto"/>
+        <w:jc w:val="both"/>
+        <w:rPr>
+          <w:rFonts w:ascii="Times New Roman" w:eastAsiaTheme="majorEastAsia" w:hAnsi="Times New Roman" w:cs="Times New Roman"/>
+          <w:b/>
+          <w:iCs/>
+          <w:color w:val="000000" w:themeColor="text1"/>
+          <w:lang w:val="pt-BR"/>
+        </w:rPr>
+      </w:pPr>
+      <w:r>
+        <w:rPr>
+          <w:rFonts w:ascii="Times New Roman" w:eastAsiaTheme="majorEastAsia" w:hAnsi="Times New Roman" w:cs="Times New Roman"/>
+          <w:b/>
+          <w:iCs/>
+          <w:color w:val="000000" w:themeColor="text1"/>
+          <w:lang w:val="pt-BR"/>
+        </w:rPr>
+        <w:t>Relacionamento (s):</w:t>
       </w:r>
     </w:p>
     <w:p>
@@ -3110,312 +3303,8 @@
           <w:color w:val="000000" w:themeColor="text1"/>
           <w:lang w:val="pt-BR"/>
         </w:rPr>
-        <w:t>Possui:</w:t>
-      </w:r>
-      <w:r>
-        <w:rPr>
-          <w:rFonts w:ascii="Times New Roman" w:eastAsiaTheme="majorEastAsia" w:hAnsi="Times New Roman" w:cs="Times New Roman"/>
-          <w:iCs/>
-          <w:color w:val="000000" w:themeColor="text1"/>
-          <w:lang w:val="pt-BR"/>
-        </w:rPr>
-        <w:t xml:space="preserve"> relaciona Mensalidade à entidade Aluno. Uma mensalidade pode-se pertencer a um único aluno e um determinado aluno pode-se ter apenas uma mensalidade. </w:t>
-      </w:r>
-      <w:r>
-        <w:rPr>
-          <w:rFonts w:ascii="Times New Roman" w:eastAsiaTheme="majorEastAsia" w:hAnsi="Times New Roman" w:cs="Times New Roman"/>
-          <w:iCs/>
-          <w:color w:val="000000" w:themeColor="text1"/>
-          <w:lang w:val="pt-BR"/>
-        </w:rPr>
-        <w:t xml:space="preserve"> </w:t>
-      </w:r>
-    </w:p>
-    <w:p>
-      <w:pPr>
-        <w:pStyle w:val="Corpodetexto"/>
-        <w:spacing w:line="360" w:lineRule="auto"/>
-        <w:jc w:val="both"/>
-        <w:rPr>
-          <w:rFonts w:ascii="Times New Roman" w:eastAsiaTheme="majorEastAsia" w:hAnsi="Times New Roman" w:cs="Times New Roman"/>
-          <w:iCs/>
-          <w:color w:val="000000" w:themeColor="text1"/>
-          <w:lang w:val="pt-BR"/>
-        </w:rPr>
-      </w:pPr>
-    </w:p>
-    <w:p>
-      <w:pPr>
-        <w:pStyle w:val="Corpodetexto"/>
-        <w:spacing w:line="360" w:lineRule="auto"/>
-        <w:jc w:val="both"/>
-        <w:rPr>
-          <w:rFonts w:ascii="Times New Roman" w:eastAsiaTheme="majorEastAsia" w:hAnsi="Times New Roman" w:cs="Times New Roman"/>
-          <w:b/>
-          <w:iCs/>
-          <w:color w:val="000000" w:themeColor="text1"/>
-          <w:lang w:val="pt-BR"/>
-        </w:rPr>
-      </w:pPr>
-      <w:r>
-        <w:rPr>
-          <w:rFonts w:ascii="Times New Roman" w:eastAsiaTheme="majorEastAsia" w:hAnsi="Times New Roman" w:cs="Times New Roman"/>
-          <w:b/>
-          <w:iCs/>
-          <w:color w:val="000000" w:themeColor="text1"/>
-          <w:lang w:val="pt-BR"/>
-        </w:rPr>
-        <w:t>––</w:t>
-      </w:r>
-      <w:r>
-        <w:rPr>
-          <w:rFonts w:ascii="Times New Roman" w:eastAsiaTheme="majorEastAsia" w:hAnsi="Times New Roman" w:cs="Times New Roman"/>
-          <w:iCs/>
-          <w:color w:val="000000" w:themeColor="text1"/>
-          <w:lang w:val="pt-BR"/>
-        </w:rPr>
-        <w:t xml:space="preserve"> </w:t>
-      </w:r>
-      <w:r>
-        <w:rPr>
-          <w:rFonts w:ascii="Times New Roman" w:eastAsiaTheme="majorEastAsia" w:hAnsi="Times New Roman" w:cs="Times New Roman"/>
-          <w:b/>
-          <w:iCs/>
-          <w:color w:val="000000" w:themeColor="text1"/>
-          <w:lang w:val="pt-BR"/>
-        </w:rPr>
-        <w:t xml:space="preserve">Entidade </w:t>
-      </w:r>
-      <w:r>
-        <w:rPr>
-          <w:rFonts w:ascii="Times New Roman" w:eastAsiaTheme="majorEastAsia" w:hAnsi="Times New Roman" w:cs="Times New Roman"/>
-          <w:b/>
-          <w:iCs/>
-          <w:color w:val="000000" w:themeColor="text1"/>
-          <w:lang w:val="pt-BR"/>
-        </w:rPr>
-        <w:t>MATRICULA</w:t>
-      </w:r>
-      <w:r>
-        <w:rPr>
-          <w:rFonts w:ascii="Times New Roman" w:eastAsiaTheme="majorEastAsia" w:hAnsi="Times New Roman" w:cs="Times New Roman"/>
-          <w:iCs/>
-          <w:color w:val="000000" w:themeColor="text1"/>
-          <w:lang w:val="pt-BR"/>
-        </w:rPr>
-        <w:t xml:space="preserve"> </w:t>
-      </w:r>
-      <w:r>
-        <w:rPr>
-          <w:rFonts w:ascii="Times New Roman" w:eastAsiaTheme="majorEastAsia" w:hAnsi="Times New Roman" w:cs="Times New Roman"/>
-          <w:b/>
-          <w:iCs/>
-          <w:color w:val="000000" w:themeColor="text1"/>
-          <w:lang w:val="pt-BR"/>
-        </w:rPr>
-        <w:t>–––––––––––––––––––––––––––––––––––––––––––––––––––</w:t>
-      </w:r>
-    </w:p>
-    <w:p>
-      <w:pPr>
-        <w:pStyle w:val="Corpodetexto"/>
-        <w:numPr>
-          <w:ilvl w:val="0"/>
-          <w:numId w:val="8"/>
-        </w:numPr>
-        <w:spacing w:line="360" w:lineRule="auto"/>
-        <w:jc w:val="both"/>
-        <w:rPr>
-          <w:rFonts w:ascii="Times New Roman" w:eastAsiaTheme="majorEastAsia" w:hAnsi="Times New Roman" w:cs="Times New Roman"/>
-          <w:iCs/>
-          <w:color w:val="000000" w:themeColor="text1"/>
-          <w:lang w:val="pt-BR"/>
-        </w:rPr>
-      </w:pPr>
-      <w:r>
-        <w:rPr>
-          <w:rFonts w:ascii="Times New Roman" w:eastAsiaTheme="majorEastAsia" w:hAnsi="Times New Roman" w:cs="Times New Roman"/>
-          <w:iCs/>
-          <w:color w:val="000000" w:themeColor="text1"/>
-          <w:lang w:val="pt-BR"/>
-        </w:rPr>
-        <w:t>MATRICULA: criada para guardar informações de matricula de alunos.</w:t>
-      </w:r>
-    </w:p>
-    <w:p>
-      <w:pPr>
-        <w:pStyle w:val="Corpodetexto"/>
-        <w:spacing w:line="360" w:lineRule="auto"/>
-        <w:jc w:val="both"/>
-        <w:rPr>
-          <w:rFonts w:ascii="Times New Roman" w:eastAsiaTheme="majorEastAsia" w:hAnsi="Times New Roman" w:cs="Times New Roman"/>
-          <w:b/>
-          <w:iCs/>
-          <w:color w:val="000000" w:themeColor="text1"/>
-          <w:lang w:val="pt-BR"/>
-        </w:rPr>
-      </w:pPr>
-      <w:r>
-        <w:rPr>
-          <w:rFonts w:ascii="Times New Roman" w:eastAsiaTheme="majorEastAsia" w:hAnsi="Times New Roman" w:cs="Times New Roman"/>
-          <w:b/>
-          <w:iCs/>
-          <w:color w:val="000000" w:themeColor="text1"/>
-          <w:lang w:val="pt-BR"/>
-        </w:rPr>
-        <w:t>Atributo (s):</w:t>
-      </w:r>
-    </w:p>
-    <w:p>
-      <w:pPr>
-        <w:pStyle w:val="Corpodetexto"/>
-        <w:numPr>
-          <w:ilvl w:val="0"/>
-          <w:numId w:val="9"/>
-        </w:numPr>
-        <w:spacing w:line="360" w:lineRule="auto"/>
-        <w:jc w:val="both"/>
-        <w:rPr>
-          <w:rFonts w:ascii="Times New Roman" w:eastAsiaTheme="majorEastAsia" w:hAnsi="Times New Roman" w:cs="Times New Roman"/>
-          <w:iCs/>
-          <w:color w:val="000000" w:themeColor="text1"/>
-          <w:lang w:val="pt-BR"/>
-        </w:rPr>
-      </w:pPr>
-      <w:proofErr w:type="spellStart"/>
-      <w:r>
-        <w:rPr>
-          <w:rFonts w:ascii="Times New Roman" w:eastAsiaTheme="majorEastAsia" w:hAnsi="Times New Roman" w:cs="Times New Roman"/>
-          <w:iCs/>
-          <w:color w:val="000000" w:themeColor="text1"/>
-          <w:lang w:val="pt-BR"/>
-        </w:rPr>
-        <w:t>DataTrancamento</w:t>
-      </w:r>
-      <w:proofErr w:type="spellEnd"/>
-      <w:r>
-        <w:rPr>
-          <w:rFonts w:ascii="Times New Roman" w:eastAsiaTheme="majorEastAsia" w:hAnsi="Times New Roman" w:cs="Times New Roman"/>
-          <w:iCs/>
-          <w:color w:val="000000" w:themeColor="text1"/>
-          <w:lang w:val="pt-BR"/>
-        </w:rPr>
-        <w:t>: criado para manter a data de trancamento da matrícula.</w:t>
-      </w:r>
-    </w:p>
-    <w:p>
-      <w:pPr>
-        <w:pStyle w:val="Corpodetexto"/>
-        <w:numPr>
-          <w:ilvl w:val="0"/>
-          <w:numId w:val="9"/>
-        </w:numPr>
-        <w:spacing w:line="360" w:lineRule="auto"/>
-        <w:jc w:val="both"/>
-        <w:rPr>
-          <w:rFonts w:ascii="Times New Roman" w:eastAsiaTheme="majorEastAsia" w:hAnsi="Times New Roman" w:cs="Times New Roman"/>
-          <w:iCs/>
-          <w:color w:val="000000" w:themeColor="text1"/>
-          <w:lang w:val="pt-BR"/>
-        </w:rPr>
-      </w:pPr>
-      <w:proofErr w:type="spellStart"/>
-      <w:r>
-        <w:rPr>
-          <w:rFonts w:ascii="Times New Roman" w:eastAsiaTheme="majorEastAsia" w:hAnsi="Times New Roman" w:cs="Times New Roman"/>
-          <w:iCs/>
-          <w:color w:val="000000" w:themeColor="text1"/>
-          <w:lang w:val="pt-BR"/>
-        </w:rPr>
-        <w:t>DataAbertura</w:t>
-      </w:r>
-      <w:proofErr w:type="spellEnd"/>
-      <w:r>
-        <w:rPr>
-          <w:rFonts w:ascii="Times New Roman" w:eastAsiaTheme="majorEastAsia" w:hAnsi="Times New Roman" w:cs="Times New Roman"/>
-          <w:iCs/>
-          <w:color w:val="000000" w:themeColor="text1"/>
-          <w:lang w:val="pt-BR"/>
-        </w:rPr>
-        <w:t>: criado para guardar a data da entrada/abertura da matrícula.</w:t>
-      </w:r>
-    </w:p>
-    <w:p>
-      <w:pPr>
-        <w:pStyle w:val="Corpodetexto"/>
-        <w:numPr>
-          <w:ilvl w:val="0"/>
-          <w:numId w:val="9"/>
-        </w:numPr>
-        <w:spacing w:line="360" w:lineRule="auto"/>
-        <w:jc w:val="both"/>
-        <w:rPr>
-          <w:rFonts w:ascii="Times New Roman" w:eastAsiaTheme="majorEastAsia" w:hAnsi="Times New Roman" w:cs="Times New Roman"/>
-          <w:iCs/>
-          <w:color w:val="000000" w:themeColor="text1"/>
-          <w:lang w:val="pt-BR"/>
-        </w:rPr>
-      </w:pPr>
-      <w:r>
-        <w:rPr>
-          <w:rFonts w:ascii="Times New Roman" w:eastAsiaTheme="majorEastAsia" w:hAnsi="Times New Roman" w:cs="Times New Roman"/>
-          <w:iCs/>
-          <w:color w:val="000000" w:themeColor="text1"/>
-          <w:lang w:val="pt-BR"/>
-        </w:rPr>
-        <w:t>Matricula: criado para manter o número da matricula.</w:t>
-      </w:r>
-    </w:p>
-    <w:p>
-      <w:pPr>
-        <w:pStyle w:val="Corpodetexto"/>
-        <w:spacing w:line="360" w:lineRule="auto"/>
-        <w:jc w:val="both"/>
-        <w:rPr>
-          <w:rFonts w:ascii="Times New Roman" w:eastAsiaTheme="majorEastAsia" w:hAnsi="Times New Roman" w:cs="Times New Roman"/>
-          <w:b/>
-          <w:iCs/>
-          <w:color w:val="000000" w:themeColor="text1"/>
-          <w:lang w:val="pt-BR"/>
-        </w:rPr>
-      </w:pPr>
-      <w:r>
-        <w:rPr>
-          <w:rFonts w:ascii="Times New Roman" w:eastAsiaTheme="majorEastAsia" w:hAnsi="Times New Roman" w:cs="Times New Roman"/>
-          <w:b/>
-          <w:iCs/>
-          <w:color w:val="000000" w:themeColor="text1"/>
-          <w:lang w:val="pt-BR"/>
-        </w:rPr>
-        <w:t>Relacionamento (s):</w:t>
-      </w:r>
-    </w:p>
-    <w:p>
-      <w:pPr>
-        <w:pStyle w:val="Corpodetexto"/>
-        <w:numPr>
-          <w:ilvl w:val="0"/>
-          <w:numId w:val="10"/>
-        </w:numPr>
-        <w:spacing w:line="360" w:lineRule="auto"/>
-        <w:jc w:val="both"/>
-        <w:rPr>
-          <w:rFonts w:ascii="Times New Roman" w:eastAsiaTheme="majorEastAsia" w:hAnsi="Times New Roman" w:cs="Times New Roman"/>
-          <w:iCs/>
-          <w:color w:val="000000" w:themeColor="text1"/>
-          <w:lang w:val="pt-BR"/>
-        </w:rPr>
-      </w:pPr>
-      <w:r>
-        <w:rPr>
-          <w:rFonts w:ascii="Times New Roman" w:eastAsiaTheme="majorEastAsia" w:hAnsi="Times New Roman" w:cs="Times New Roman"/>
-          <w:iCs/>
-          <w:color w:val="000000" w:themeColor="text1"/>
-          <w:lang w:val="pt-BR"/>
-        </w:rPr>
         <w:t xml:space="preserve">Tem: </w:t>
       </w:r>
-      <w:proofErr w:type="gramStart"/>
       <w:r>
         <w:rPr>
           <w:rFonts w:ascii="Times New Roman" w:eastAsiaTheme="majorEastAsia" w:hAnsi="Times New Roman" w:cs="Times New Roman"/>
@@ -3432,26 +3321,16 @@
           <w:color w:val="000000" w:themeColor="text1"/>
           <w:lang w:val="pt-BR"/>
         </w:rPr>
-        <w:t xml:space="preserve">elaciona </w:t>
-      </w:r>
-      <w:r>
-        <w:rPr>
-          <w:rFonts w:ascii="Times New Roman" w:eastAsiaTheme="majorEastAsia" w:hAnsi="Times New Roman" w:cs="Times New Roman"/>
-          <w:iCs/>
-          <w:color w:val="000000" w:themeColor="text1"/>
-          <w:lang w:val="pt-BR"/>
-        </w:rPr>
-        <w:t>Matricula</w:t>
-      </w:r>
-      <w:proofErr w:type="gramEnd"/>
-      <w:r>
-        <w:rPr>
-          <w:rFonts w:ascii="Times New Roman" w:eastAsiaTheme="majorEastAsia" w:hAnsi="Times New Roman" w:cs="Times New Roman"/>
-          <w:iCs/>
-          <w:color w:val="000000" w:themeColor="text1"/>
-          <w:lang w:val="pt-BR"/>
-        </w:rPr>
-        <w:t xml:space="preserve"> à entidade Aluno. Uma matricula pode pertencer a unicamente um aluno e um aluno tem unicamente uma matricula </w:t>
+        <w:t>elaciona Matricula à</w:t>
+      </w:r>
+      <w:r>
+        <w:rPr>
+          <w:rFonts w:ascii="Times New Roman" w:eastAsiaTheme="majorEastAsia" w:hAnsi="Times New Roman" w:cs="Times New Roman"/>
+          <w:iCs/>
+          <w:color w:val="000000" w:themeColor="text1"/>
+          <w:lang w:val="pt-BR"/>
+        </w:rPr>
+        <w:t xml:space="preserve"> entidade Aluno. Uma matricula pode pertencer a unicamente um aluno e um aluno tem unicamente uma matricula </w:t>
       </w:r>
     </w:p>
     <w:p>
@@ -3748,25 +3627,14 @@
           <w:lang w:val="pt-BR"/>
         </w:rPr>
       </w:pPr>
-      <w:proofErr w:type="spellStart"/>
-      <w:r>
-        <w:rPr>
-          <w:rFonts w:ascii="Times New Roman" w:eastAsiaTheme="majorEastAsia" w:hAnsi="Times New Roman" w:cs="Times New Roman"/>
-          <w:iCs/>
-          <w:color w:val="000000" w:themeColor="text1"/>
-          <w:lang w:val="pt-BR"/>
-        </w:rPr>
-        <w:t>CodComprador</w:t>
-      </w:r>
-      <w:proofErr w:type="spellEnd"/>
-      <w:r>
-        <w:rPr>
-          <w:rFonts w:ascii="Times New Roman" w:eastAsiaTheme="majorEastAsia" w:hAnsi="Times New Roman" w:cs="Times New Roman"/>
-          <w:iCs/>
-          <w:color w:val="000000" w:themeColor="text1"/>
-          <w:lang w:val="pt-BR"/>
-        </w:rPr>
-        <w:t xml:space="preserve">: criado para </w:t>
+      <w:r>
+        <w:rPr>
+          <w:rFonts w:ascii="Times New Roman" w:eastAsiaTheme="majorEastAsia" w:hAnsi="Times New Roman" w:cs="Times New Roman"/>
+          <w:iCs/>
+          <w:color w:val="000000" w:themeColor="text1"/>
+          <w:lang w:val="pt-BR"/>
+        </w:rPr>
+        <w:t xml:space="preserve">CodComprador: criado para </w:t>
       </w:r>
       <w:r>
         <w:rPr>
@@ -4462,21 +4330,35 @@
           <w:rFonts w:ascii="Times New Roman" w:hAnsi="Times New Roman" w:cs="Times New Roman"/>
           <w:lang w:val="pt-BR"/>
         </w:rPr>
-        <w:t xml:space="preserve"> são feitas por um ou mais professores</w:t>
-      </w:r>
-      <w:r>
-        <w:rPr>
-          <w:rFonts w:ascii="Times New Roman" w:hAnsi="Times New Roman" w:cs="Times New Roman"/>
-          <w:lang w:val="pt-BR"/>
-        </w:rPr>
-        <w:t xml:space="preserve"> e um ou mais </w:t>
-      </w:r>
-      <w:r>
-        <w:rPr>
-          <w:rFonts w:ascii="Times New Roman" w:hAnsi="Times New Roman" w:cs="Times New Roman"/>
-          <w:lang w:val="pt-BR"/>
-        </w:rPr>
-        <w:t xml:space="preserve">professores podem </w:t>
+        <w:t xml:space="preserve"> são feitas por um </w:t>
+      </w:r>
+      <w:r>
+        <w:rPr>
+          <w:rFonts w:ascii="Times New Roman" w:hAnsi="Times New Roman" w:cs="Times New Roman"/>
+          <w:lang w:val="pt-BR"/>
+        </w:rPr>
+        <w:t>professor</w:t>
+      </w:r>
+      <w:r>
+        <w:rPr>
+          <w:rFonts w:ascii="Times New Roman" w:hAnsi="Times New Roman" w:cs="Times New Roman"/>
+          <w:lang w:val="pt-BR"/>
+        </w:rPr>
+        <w:t xml:space="preserve"> e um </w:t>
+      </w:r>
+      <w:r>
+        <w:rPr>
+          <w:rFonts w:ascii="Times New Roman" w:hAnsi="Times New Roman" w:cs="Times New Roman"/>
+          <w:lang w:val="pt-BR"/>
+        </w:rPr>
+        <w:t>professor pode</w:t>
+      </w:r>
+      <w:r>
+        <w:rPr>
+          <w:rFonts w:ascii="Times New Roman" w:hAnsi="Times New Roman" w:cs="Times New Roman"/>
+          <w:lang w:val="pt-BR"/>
+        </w:rPr>
+        <w:t xml:space="preserve"> </w:t>
       </w:r>
       <w:r>
         <w:rPr>
@@ -4754,21 +4636,12 @@
           <w:lang w:val="pt-BR"/>
         </w:rPr>
       </w:pPr>
-      <w:proofErr w:type="spellStart"/>
-      <w:r>
-        <w:rPr>
-          <w:rFonts w:ascii="Times New Roman" w:hAnsi="Times New Roman" w:cs="Times New Roman"/>
-          <w:lang w:val="pt-BR"/>
-        </w:rPr>
-        <w:t>Codigo</w:t>
-      </w:r>
-      <w:proofErr w:type="spellEnd"/>
-      <w:r>
-        <w:rPr>
-          <w:rFonts w:ascii="Times New Roman" w:hAnsi="Times New Roman" w:cs="Times New Roman"/>
-          <w:lang w:val="pt-BR"/>
-        </w:rPr>
-        <w:t>: criado para armazenar o número do código de identificação do professor.</w:t>
+      <w:r>
+        <w:rPr>
+          <w:rFonts w:ascii="Times New Roman" w:hAnsi="Times New Roman" w:cs="Times New Roman"/>
+          <w:lang w:val="pt-BR"/>
+        </w:rPr>
+        <w:t>Codigo: criado para armazenar o número do código de identificação do professor.</w:t>
       </w:r>
     </w:p>
     <w:p>
@@ -4785,21 +4658,12 @@
           <w:lang w:val="pt-BR"/>
         </w:rPr>
       </w:pPr>
-      <w:proofErr w:type="spellStart"/>
-      <w:r>
-        <w:rPr>
-          <w:rFonts w:ascii="Times New Roman" w:hAnsi="Times New Roman" w:cs="Times New Roman"/>
-          <w:lang w:val="pt-BR"/>
-        </w:rPr>
-        <w:t>MesSalario</w:t>
-      </w:r>
-      <w:proofErr w:type="spellEnd"/>
-      <w:r>
-        <w:rPr>
-          <w:rFonts w:ascii="Times New Roman" w:hAnsi="Times New Roman" w:cs="Times New Roman"/>
-          <w:lang w:val="pt-BR"/>
-        </w:rPr>
-        <w:t>: criado para guardar o mês do pagamento do professor.</w:t>
+      <w:r>
+        <w:rPr>
+          <w:rFonts w:ascii="Times New Roman" w:hAnsi="Times New Roman" w:cs="Times New Roman"/>
+          <w:lang w:val="pt-BR"/>
+        </w:rPr>
+        <w:t>MesSalario: criado para guardar o mês do pagamento do professor.</w:t>
       </w:r>
     </w:p>
     <w:p>
@@ -4967,7 +4831,6 @@
         </w:rPr>
         <w:t xml:space="preserve">especialização da entidade </w:t>
       </w:r>
-      <w:proofErr w:type="spellStart"/>
       <w:r>
         <w:rPr>
           <w:rFonts w:ascii="Times New Roman" w:hAnsi="Times New Roman" w:cs="Times New Roman"/>
@@ -4980,15 +4843,7 @@
           <w:rFonts w:ascii="Times New Roman" w:hAnsi="Times New Roman" w:cs="Times New Roman"/>
           <w:lang w:val="pt-BR"/>
         </w:rPr>
-        <w:t>uncionario</w:t>
-      </w:r>
-      <w:proofErr w:type="spellEnd"/>
-      <w:r>
-        <w:rPr>
-          <w:rFonts w:ascii="Times New Roman" w:hAnsi="Times New Roman" w:cs="Times New Roman"/>
-          <w:lang w:val="pt-BR"/>
-        </w:rPr>
-        <w:t xml:space="preserve"> criada para especificar e guardar informações do </w:t>
+        <w:t xml:space="preserve">uncionario criada para especificar e guardar informações do </w:t>
       </w:r>
       <w:r>
         <w:rPr>
@@ -5165,7 +5020,14 @@
           <w:rFonts w:ascii="Times New Roman" w:hAnsi="Times New Roman" w:cs="Times New Roman"/>
           <w:lang w:val="pt-BR"/>
         </w:rPr>
-        <w:t xml:space="preserve"> Um ou mais professores podem </w:t>
+        <w:t xml:space="preserve"> Um professor pode</w:t>
+      </w:r>
+      <w:r>
+        <w:rPr>
+          <w:rFonts w:ascii="Times New Roman" w:hAnsi="Times New Roman" w:cs="Times New Roman"/>
+          <w:lang w:val="pt-BR"/>
+        </w:rPr>
+        <w:t xml:space="preserve"> ou não tirar </w:t>
       </w:r>
       <w:r>
         <w:rPr>
@@ -5173,7 +5035,21 @@
           <w:lang w:val="pt-BR"/>
         </w:rPr>
         <w:lastRenderedPageBreak/>
-        <w:t xml:space="preserve">ou não tirar medidas de alunos, todavia as medidas dos alunos são tiradas por um ou mais professores. </w:t>
+        <w:t>medidas de alunos, todavia as medidas</w:t>
+      </w:r>
+      <w:r>
+        <w:rPr>
+          <w:rFonts w:ascii="Times New Roman" w:hAnsi="Times New Roman" w:cs="Times New Roman"/>
+          <w:lang w:val="pt-BR"/>
+        </w:rPr>
+        <w:t xml:space="preserve"> dos alunos são tiradas por um professor</w:t>
+      </w:r>
+      <w:r>
+        <w:rPr>
+          <w:rFonts w:ascii="Times New Roman" w:hAnsi="Times New Roman" w:cs="Times New Roman"/>
+          <w:lang w:val="pt-BR"/>
+        </w:rPr>
+        <w:t xml:space="preserve">. </w:t>
       </w:r>
     </w:p>
     <w:p>
@@ -5190,21 +5066,12 @@
           <w:lang w:val="pt-BR"/>
         </w:rPr>
       </w:pPr>
-      <w:proofErr w:type="spellStart"/>
-      <w:r>
-        <w:rPr>
-          <w:rFonts w:ascii="Times New Roman" w:hAnsi="Times New Roman" w:cs="Times New Roman"/>
-          <w:lang w:val="pt-BR"/>
-        </w:rPr>
-        <w:t>MontaEsupervisiona</w:t>
-      </w:r>
-      <w:proofErr w:type="spellEnd"/>
-      <w:r>
-        <w:rPr>
-          <w:rFonts w:ascii="Times New Roman" w:hAnsi="Times New Roman" w:cs="Times New Roman"/>
-          <w:lang w:val="pt-BR"/>
-        </w:rPr>
-        <w:t xml:space="preserve">: </w:t>
+      <w:r>
+        <w:rPr>
+          <w:rFonts w:ascii="Times New Roman" w:hAnsi="Times New Roman" w:cs="Times New Roman"/>
+          <w:lang w:val="pt-BR"/>
+        </w:rPr>
+        <w:t xml:space="preserve">MontaEsupervisiona: </w:t>
       </w:r>
       <w:r>
         <w:rPr>
@@ -5336,23 +5203,7 @@
           <w:rFonts w:ascii="Times New Roman" w:hAnsi="Times New Roman" w:cs="Times New Roman"/>
           <w:lang w:val="pt-BR"/>
         </w:rPr>
-        <w:t xml:space="preserve">especialização da entidade </w:t>
-      </w:r>
-      <w:proofErr w:type="spellStart"/>
-      <w:r>
-        <w:rPr>
-          <w:rFonts w:ascii="Times New Roman" w:hAnsi="Times New Roman" w:cs="Times New Roman"/>
-          <w:lang w:val="pt-BR"/>
-        </w:rPr>
-        <w:t>Funcionario</w:t>
-      </w:r>
-      <w:proofErr w:type="spellEnd"/>
-      <w:r>
-        <w:rPr>
-          <w:rFonts w:ascii="Times New Roman" w:hAnsi="Times New Roman" w:cs="Times New Roman"/>
-          <w:lang w:val="pt-BR"/>
-        </w:rPr>
-        <w:t xml:space="preserve"> criada para especificar e guardar informações do gerente (tipo de funcionário).</w:t>
+        <w:t>especialização da entidade Funcionario criada para especificar e guardar informações do gerente (tipo de funcionário).</w:t>
       </w:r>
     </w:p>
     <w:p>
@@ -5407,21 +5258,12 @@
           <w:lang w:val="pt-BR"/>
         </w:rPr>
       </w:pPr>
-      <w:proofErr w:type="spellStart"/>
-      <w:r>
-        <w:rPr>
-          <w:rFonts w:ascii="Times New Roman" w:hAnsi="Times New Roman" w:cs="Times New Roman"/>
-          <w:lang w:val="pt-BR"/>
-        </w:rPr>
-        <w:t>LucroMensal</w:t>
-      </w:r>
-      <w:proofErr w:type="spellEnd"/>
-      <w:r>
-        <w:rPr>
-          <w:rFonts w:ascii="Times New Roman" w:hAnsi="Times New Roman" w:cs="Times New Roman"/>
-          <w:lang w:val="pt-BR"/>
-        </w:rPr>
-        <w:t xml:space="preserve">: </w:t>
+      <w:r>
+        <w:rPr>
+          <w:rFonts w:ascii="Times New Roman" w:hAnsi="Times New Roman" w:cs="Times New Roman"/>
+          <w:lang w:val="pt-BR"/>
+        </w:rPr>
+        <w:t xml:space="preserve">LucroMensal: </w:t>
       </w:r>
       <w:r>
         <w:rPr>
@@ -5544,7 +5386,28 @@
           <w:rFonts w:ascii="Times New Roman" w:hAnsi="Times New Roman" w:cs="Times New Roman"/>
           <w:lang w:val="pt-BR"/>
         </w:rPr>
-        <w:t>Possui: relaciona Gerente à entidade despesa. O gerente tem uma ou várias despesas e</w:t>
+        <w:t>Gerencia</w:t>
+      </w:r>
+      <w:r>
+        <w:rPr>
+          <w:rFonts w:ascii="Times New Roman" w:hAnsi="Times New Roman" w:cs="Times New Roman"/>
+          <w:lang w:val="pt-BR"/>
+        </w:rPr>
+        <w:t xml:space="preserve">: relaciona Gerente à entidade despesa. O gerente </w:t>
+      </w:r>
+      <w:r>
+        <w:rPr>
+          <w:rFonts w:ascii="Times New Roman" w:hAnsi="Times New Roman" w:cs="Times New Roman"/>
+          <w:lang w:val="pt-BR"/>
+        </w:rPr>
+        <w:t>gerencia</w:t>
+      </w:r>
+      <w:r>
+        <w:rPr>
+          <w:rFonts w:ascii="Times New Roman" w:hAnsi="Times New Roman" w:cs="Times New Roman"/>
+          <w:lang w:val="pt-BR"/>
+        </w:rPr>
+        <w:t xml:space="preserve"> uma ou várias despesas e</w:t>
       </w:r>
       <w:r>
         <w:rPr>
@@ -5586,14 +5449,14 @@
           <w:rFonts w:ascii="Times New Roman" w:hAnsi="Times New Roman" w:cs="Times New Roman"/>
           <w:lang w:val="pt-BR"/>
         </w:rPr>
-        <w:t xml:space="preserve"> ser realizada</w:t>
-      </w:r>
-      <w:r>
-        <w:rPr>
-          <w:rFonts w:ascii="Times New Roman" w:hAnsi="Times New Roman" w:cs="Times New Roman"/>
-          <w:lang w:val="pt-BR"/>
-        </w:rPr>
-        <w:t>s</w:t>
+        <w:t xml:space="preserve"> ser </w:t>
+      </w:r>
+      <w:r>
+        <w:rPr>
+          <w:rFonts w:ascii="Times New Roman" w:hAnsi="Times New Roman" w:cs="Times New Roman"/>
+          <w:lang w:val="pt-BR"/>
+        </w:rPr>
+        <w:t>geridas</w:t>
       </w:r>
       <w:r>
         <w:rPr>
@@ -5642,30 +5505,6 @@
     <w:p>
       <w:pPr>
         <w:pStyle w:val="Corpodetexto"/>
-        <w:numPr>
-          <w:ilvl w:val="0"/>
-          <w:numId w:val="20"/>
-        </w:numPr>
-        <w:spacing w:line="360" w:lineRule="auto"/>
-        <w:jc w:val="both"/>
-        <w:rPr>
-          <w:rFonts w:ascii="Times New Roman" w:hAnsi="Times New Roman" w:cs="Times New Roman"/>
-          <w:lang w:val="pt-BR"/>
-        </w:rPr>
-      </w:pPr>
-      <w:r>
-        <w:rPr>
-          <w:rFonts w:ascii="Times New Roman" w:hAnsi="Times New Roman" w:cs="Times New Roman"/>
-          <w:lang w:val="pt-BR"/>
-        </w:rPr>
-        <w:t>Gerencia: relaciona Gerente à Aluno. Um único gerente gerencia vários alunos e alunos são gerenciados por apenas um gerente.</w:t>
-      </w:r>
-      <w:bookmarkStart w:id="1" w:name="_GoBack"/>
-      <w:bookmarkEnd w:id="1"/>
-    </w:p>
-    <w:p>
-      <w:pPr>
-        <w:pStyle w:val="Corpodetexto"/>
         <w:spacing w:line="360" w:lineRule="auto"/>
         <w:ind w:left="0"/>
         <w:jc w:val="both"/>
@@ -6105,6 +5944,7 @@
           <w:color w:val="000000" w:themeColor="text1"/>
           <w:lang w:val="pt-BR"/>
         </w:rPr>
+        <w:lastRenderedPageBreak/>
         <w:t>Atributo</w:t>
       </w:r>
       <w:r>
@@ -6150,16 +5990,7 @@
           <w:color w:val="000000" w:themeColor="text1"/>
           <w:lang w:val="pt-BR"/>
         </w:rPr>
-        <w:t xml:space="preserve">Tipo: </w:t>
-      </w:r>
-      <w:r>
-        <w:rPr>
-          <w:rFonts w:ascii="Times New Roman" w:eastAsiaTheme="majorEastAsia" w:hAnsi="Times New Roman" w:cs="Times New Roman"/>
-          <w:iCs/>
-          <w:color w:val="000000" w:themeColor="text1"/>
-          <w:lang w:val="pt-BR"/>
-        </w:rPr>
-        <w:t>criado para armazenar informação do tipo de treino do aluno: ABC, AB, ABCD...</w:t>
+        <w:t xml:space="preserve">Codigo: criado para guardar o número de identificação do código do treino. </w:t>
       </w:r>
     </w:p>
     <w:p>
@@ -6178,25 +6009,23 @@
           <w:lang w:val="pt-BR"/>
         </w:rPr>
       </w:pPr>
-      <w:proofErr w:type="spellStart"/>
-      <w:r>
-        <w:rPr>
-          <w:rFonts w:ascii="Times New Roman" w:eastAsiaTheme="majorEastAsia" w:hAnsi="Times New Roman" w:cs="Times New Roman"/>
-          <w:iCs/>
-          <w:color w:val="000000" w:themeColor="text1"/>
-          <w:lang w:val="pt-BR"/>
-        </w:rPr>
-        <w:t>DescansoEntreSéries</w:t>
-      </w:r>
-      <w:proofErr w:type="spellEnd"/>
-      <w:r>
-        <w:rPr>
-          <w:rFonts w:ascii="Times New Roman" w:eastAsiaTheme="majorEastAsia" w:hAnsi="Times New Roman" w:cs="Times New Roman"/>
-          <w:iCs/>
-          <w:color w:val="000000" w:themeColor="text1"/>
-          <w:lang w:val="pt-BR"/>
-        </w:rPr>
-        <w:t>: criado para guardar o tempo de descanso entre cada série.</w:t>
+      <w:r>
+        <w:rPr>
+          <w:rFonts w:ascii="Times New Roman" w:eastAsiaTheme="majorEastAsia" w:hAnsi="Times New Roman" w:cs="Times New Roman"/>
+          <w:iCs/>
+          <w:color w:val="000000" w:themeColor="text1"/>
+          <w:lang w:val="pt-BR"/>
+        </w:rPr>
+        <w:t xml:space="preserve">Tipo: </w:t>
+      </w:r>
+      <w:r>
+        <w:rPr>
+          <w:rFonts w:ascii="Times New Roman" w:eastAsiaTheme="majorEastAsia" w:hAnsi="Times New Roman" w:cs="Times New Roman"/>
+          <w:iCs/>
+          <w:color w:val="000000" w:themeColor="text1"/>
+          <w:lang w:val="pt-BR"/>
+        </w:rPr>
+        <w:t>criado para armazenar informação do tipo de treino do aluno: ABC, AB, ABCD...</w:t>
       </w:r>
     </w:p>
     <w:p>
@@ -6215,25 +6044,23 @@
           <w:lang w:val="pt-BR"/>
         </w:rPr>
       </w:pPr>
-      <w:proofErr w:type="spellStart"/>
-      <w:r>
-        <w:rPr>
-          <w:rFonts w:ascii="Times New Roman" w:eastAsiaTheme="majorEastAsia" w:hAnsi="Times New Roman" w:cs="Times New Roman"/>
-          <w:iCs/>
-          <w:color w:val="000000" w:themeColor="text1"/>
-          <w:lang w:val="pt-BR"/>
-        </w:rPr>
-        <w:t>UsoDeCarga</w:t>
-      </w:r>
-      <w:proofErr w:type="spellEnd"/>
-      <w:r>
-        <w:rPr>
-          <w:rFonts w:ascii="Times New Roman" w:eastAsiaTheme="majorEastAsia" w:hAnsi="Times New Roman" w:cs="Times New Roman"/>
-          <w:iCs/>
-          <w:color w:val="000000" w:themeColor="text1"/>
-          <w:lang w:val="pt-BR"/>
-        </w:rPr>
-        <w:t xml:space="preserve">: criado para armazenar o uso de carga padrão do treino: leve/moderada/pesada. </w:t>
+      <w:r>
+        <w:rPr>
+          <w:rFonts w:ascii="Times New Roman" w:eastAsiaTheme="majorEastAsia" w:hAnsi="Times New Roman" w:cs="Times New Roman"/>
+          <w:iCs/>
+          <w:color w:val="000000" w:themeColor="text1"/>
+          <w:lang w:val="pt-BR"/>
+        </w:rPr>
+        <w:t>DescansoEntreSe</w:t>
+      </w:r>
+      <w:r>
+        <w:rPr>
+          <w:rFonts w:ascii="Times New Roman" w:eastAsiaTheme="majorEastAsia" w:hAnsi="Times New Roman" w:cs="Times New Roman"/>
+          <w:iCs/>
+          <w:color w:val="000000" w:themeColor="text1"/>
+          <w:lang w:val="pt-BR"/>
+        </w:rPr>
+        <w:t>ries: criado para guardar o tempo de descanso entre cada série.</w:t>
       </w:r>
     </w:p>
     <w:p>
@@ -6252,25 +6079,14 @@
           <w:lang w:val="pt-BR"/>
         </w:rPr>
       </w:pPr>
-      <w:proofErr w:type="spellStart"/>
-      <w:r>
-        <w:rPr>
-          <w:rFonts w:ascii="Times New Roman" w:eastAsiaTheme="majorEastAsia" w:hAnsi="Times New Roman" w:cs="Times New Roman"/>
-          <w:iCs/>
-          <w:color w:val="000000" w:themeColor="text1"/>
-          <w:lang w:val="pt-BR"/>
-        </w:rPr>
-        <w:t>DescansoEntreRepetições</w:t>
-      </w:r>
-      <w:proofErr w:type="spellEnd"/>
-      <w:r>
-        <w:rPr>
-          <w:rFonts w:ascii="Times New Roman" w:eastAsiaTheme="majorEastAsia" w:hAnsi="Times New Roman" w:cs="Times New Roman"/>
-          <w:iCs/>
-          <w:color w:val="000000" w:themeColor="text1"/>
-          <w:lang w:val="pt-BR"/>
-        </w:rPr>
-        <w:t>: criado para guardar o tempo de descanso entre repetições do treino.</w:t>
+      <w:r>
+        <w:rPr>
+          <w:rFonts w:ascii="Times New Roman" w:eastAsiaTheme="majorEastAsia" w:hAnsi="Times New Roman" w:cs="Times New Roman"/>
+          <w:iCs/>
+          <w:color w:val="000000" w:themeColor="text1"/>
+          <w:lang w:val="pt-BR"/>
+        </w:rPr>
+        <w:t xml:space="preserve">UsoDeCarga: criado para armazenar o uso de carga padrão do treino: leve/moderada/pesada. </w:t>
       </w:r>
     </w:p>
     <w:p>
@@ -6289,34 +6105,23 @@
           <w:lang w:val="pt-BR"/>
         </w:rPr>
       </w:pPr>
-      <w:proofErr w:type="spellStart"/>
-      <w:r>
-        <w:rPr>
-          <w:rFonts w:ascii="Times New Roman" w:eastAsiaTheme="majorEastAsia" w:hAnsi="Times New Roman" w:cs="Times New Roman"/>
-          <w:iCs/>
-          <w:color w:val="000000" w:themeColor="text1"/>
-          <w:lang w:val="pt-BR"/>
-        </w:rPr>
-        <w:t>DescansoEntreCiclo</w:t>
-      </w:r>
-      <w:proofErr w:type="spellEnd"/>
-      <w:r>
-        <w:rPr>
-          <w:rFonts w:ascii="Times New Roman" w:eastAsiaTheme="majorEastAsia" w:hAnsi="Times New Roman" w:cs="Times New Roman"/>
-          <w:iCs/>
-          <w:color w:val="000000" w:themeColor="text1"/>
-          <w:lang w:val="pt-BR"/>
-        </w:rPr>
-        <w:t xml:space="preserve">: criado para armazenar os dias de descanso </w:t>
-      </w:r>
-      <w:r>
-        <w:rPr>
-          <w:rFonts w:ascii="Times New Roman" w:eastAsiaTheme="majorEastAsia" w:hAnsi="Times New Roman" w:cs="Times New Roman"/>
-          <w:iCs/>
-          <w:color w:val="000000" w:themeColor="text1"/>
-          <w:lang w:val="pt-BR"/>
-        </w:rPr>
-        <w:t>ao término de um ciclo do tipo do treino.</w:t>
+      <w:r>
+        <w:rPr>
+          <w:rFonts w:ascii="Times New Roman" w:eastAsiaTheme="majorEastAsia" w:hAnsi="Times New Roman" w:cs="Times New Roman"/>
+          <w:iCs/>
+          <w:color w:val="000000" w:themeColor="text1"/>
+          <w:lang w:val="pt-BR"/>
+        </w:rPr>
+        <w:t>DescansoEntreRepetiço</w:t>
+      </w:r>
+      <w:r>
+        <w:rPr>
+          <w:rFonts w:ascii="Times New Roman" w:eastAsiaTheme="majorEastAsia" w:hAnsi="Times New Roman" w:cs="Times New Roman"/>
+          <w:iCs/>
+          <w:color w:val="000000" w:themeColor="text1"/>
+          <w:lang w:val="pt-BR"/>
+        </w:rPr>
+        <w:t>es: criado para guardar o tempo de descanso entre repetições do treino.</w:t>
       </w:r>
     </w:p>
     <w:p>
@@ -6342,7 +6147,51 @@
           <w:color w:val="000000" w:themeColor="text1"/>
           <w:lang w:val="pt-BR"/>
         </w:rPr>
-        <w:t>Descrição: criado para armazenar a descrição do treino: “ganho de massa magra”</w:t>
+        <w:t xml:space="preserve">DescansoEntreCiclo: criado para armazenar os dias de descanso </w:t>
+      </w:r>
+      <w:r>
+        <w:rPr>
+          <w:rFonts w:ascii="Times New Roman" w:eastAsiaTheme="majorEastAsia" w:hAnsi="Times New Roman" w:cs="Times New Roman"/>
+          <w:iCs/>
+          <w:color w:val="000000" w:themeColor="text1"/>
+          <w:lang w:val="pt-BR"/>
+        </w:rPr>
+        <w:t>ao término de um ciclo do tipo do treino.</w:t>
+      </w:r>
+    </w:p>
+    <w:p>
+      <w:pPr>
+        <w:pStyle w:val="Corpodetexto"/>
+        <w:numPr>
+          <w:ilvl w:val="0"/>
+          <w:numId w:val="25"/>
+        </w:numPr>
+        <w:spacing w:line="360" w:lineRule="auto"/>
+        <w:jc w:val="both"/>
+        <w:rPr>
+          <w:rFonts w:ascii="Times New Roman" w:eastAsiaTheme="majorEastAsia" w:hAnsi="Times New Roman" w:cs="Times New Roman"/>
+          <w:iCs/>
+          <w:color w:val="000000" w:themeColor="text1"/>
+          <w:lang w:val="pt-BR"/>
+        </w:rPr>
+      </w:pPr>
+      <w:r>
+        <w:rPr>
+          <w:rFonts w:ascii="Times New Roman" w:eastAsiaTheme="majorEastAsia" w:hAnsi="Times New Roman" w:cs="Times New Roman"/>
+          <w:iCs/>
+          <w:color w:val="000000" w:themeColor="text1"/>
+          <w:lang w:val="pt-BR"/>
+        </w:rPr>
+        <w:t>Descriça</w:t>
+      </w:r>
+      <w:r>
+        <w:rPr>
+          <w:rFonts w:ascii="Times New Roman" w:eastAsiaTheme="majorEastAsia" w:hAnsi="Times New Roman" w:cs="Times New Roman"/>
+          <w:iCs/>
+          <w:color w:val="000000" w:themeColor="text1"/>
+          <w:lang w:val="pt-BR"/>
+        </w:rPr>
+        <w:t>o: criado para armazenar a descrição do treino: “ganho de massa magra”</w:t>
       </w:r>
       <w:r>
         <w:rPr>
@@ -6432,25 +6281,14 @@
           <w:lang w:val="pt-BR"/>
         </w:rPr>
       </w:pPr>
-      <w:proofErr w:type="spellStart"/>
-      <w:r>
-        <w:rPr>
-          <w:rFonts w:ascii="Times New Roman" w:eastAsiaTheme="majorEastAsia" w:hAnsi="Times New Roman" w:cs="Times New Roman"/>
-          <w:iCs/>
-          <w:color w:val="000000" w:themeColor="text1"/>
-          <w:lang w:val="pt-BR"/>
-        </w:rPr>
-        <w:t>MontaEsupervisiona</w:t>
-      </w:r>
-      <w:proofErr w:type="spellEnd"/>
-      <w:r>
-        <w:rPr>
-          <w:rFonts w:ascii="Times New Roman" w:eastAsiaTheme="majorEastAsia" w:hAnsi="Times New Roman" w:cs="Times New Roman"/>
-          <w:iCs/>
-          <w:color w:val="000000" w:themeColor="text1"/>
-          <w:lang w:val="pt-BR"/>
-        </w:rPr>
-        <w:t xml:space="preserve">: </w:t>
+      <w:r>
+        <w:rPr>
+          <w:rFonts w:ascii="Times New Roman" w:eastAsiaTheme="majorEastAsia" w:hAnsi="Times New Roman" w:cs="Times New Roman"/>
+          <w:iCs/>
+          <w:color w:val="000000" w:themeColor="text1"/>
+          <w:lang w:val="pt-BR"/>
+        </w:rPr>
+        <w:t xml:space="preserve">MontaEsupervisiona: </w:t>
       </w:r>
       <w:r>
         <w:rPr>
@@ -6840,25 +6678,14 @@
           <w:lang w:val="pt-BR"/>
         </w:rPr>
       </w:pPr>
-      <w:proofErr w:type="spellStart"/>
-      <w:r>
-        <w:rPr>
-          <w:rFonts w:ascii="Times New Roman" w:eastAsiaTheme="majorEastAsia" w:hAnsi="Times New Roman" w:cs="Times New Roman"/>
-          <w:iCs/>
-          <w:color w:val="000000" w:themeColor="text1"/>
-          <w:lang w:val="pt-BR"/>
-        </w:rPr>
-        <w:t>Repeticoes</w:t>
-      </w:r>
-      <w:proofErr w:type="spellEnd"/>
-      <w:r>
-        <w:rPr>
-          <w:rFonts w:ascii="Times New Roman" w:eastAsiaTheme="majorEastAsia" w:hAnsi="Times New Roman" w:cs="Times New Roman"/>
-          <w:iCs/>
-          <w:color w:val="000000" w:themeColor="text1"/>
-          <w:lang w:val="pt-BR"/>
-        </w:rPr>
-        <w:t>: criado para armazenar o número de repetições da série de um dado exercício.</w:t>
+      <w:r>
+        <w:rPr>
+          <w:rFonts w:ascii="Times New Roman" w:eastAsiaTheme="majorEastAsia" w:hAnsi="Times New Roman" w:cs="Times New Roman"/>
+          <w:iCs/>
+          <w:color w:val="000000" w:themeColor="text1"/>
+          <w:lang w:val="pt-BR"/>
+        </w:rPr>
+        <w:t>Repeticoes: criado para armazenar o número de repetições da série de um dado exercício.</w:t>
       </w:r>
     </w:p>
     <w:p>
@@ -6929,106 +6756,77 @@
           <w:lang w:val="pt-BR"/>
         </w:rPr>
       </w:pPr>
-      <w:proofErr w:type="spellStart"/>
-      <w:r>
-        <w:rPr>
-          <w:rFonts w:ascii="Times New Roman" w:eastAsiaTheme="majorEastAsia" w:hAnsi="Times New Roman" w:cs="Times New Roman"/>
+      <w:r>
+        <w:rPr>
+          <w:rFonts w:ascii="Times New Roman" w:eastAsiaTheme="majorEastAsia" w:hAnsi="Times New Roman" w:cs="Times New Roman"/>
+          <w:iCs/>
+          <w:color w:val="000000" w:themeColor="text1"/>
+          <w:lang w:val="pt-BR"/>
+        </w:rPr>
+        <w:t xml:space="preserve">DropSet: criado </w:t>
+      </w:r>
+      <w:r>
+        <w:rPr>
+          <w:rFonts w:ascii="Times New Roman" w:eastAsiaTheme="majorEastAsia" w:hAnsi="Times New Roman" w:cs="Times New Roman"/>
+          <w:iCs/>
+          <w:color w:val="000000" w:themeColor="text1"/>
+          <w:lang w:val="pt-BR"/>
+        </w:rPr>
+        <w:t>para armazenar uma informação da</w:t>
+      </w:r>
+      <w:r>
+        <w:rPr>
+          <w:rFonts w:ascii="Times New Roman" w:eastAsiaTheme="majorEastAsia" w:hAnsi="Times New Roman" w:cs="Times New Roman"/>
+          <w:iCs/>
+          <w:color w:val="000000" w:themeColor="text1"/>
+          <w:lang w:val="pt-BR"/>
+        </w:rPr>
+        <w:t xml:space="preserve"> forma de execução do exercício</w:t>
+      </w:r>
+      <w:r>
+        <w:rPr>
+          <w:rFonts w:ascii="Times New Roman" w:eastAsiaTheme="majorEastAsia" w:hAnsi="Times New Roman" w:cs="Times New Roman"/>
+          <w:iCs/>
+          <w:color w:val="000000" w:themeColor="text1"/>
+          <w:lang w:val="pt-BR"/>
+        </w:rPr>
+        <w:t>: se Drop Set ou não</w:t>
+      </w:r>
+      <w:r>
+        <w:rPr>
+          <w:rFonts w:ascii="Times New Roman" w:eastAsiaTheme="majorEastAsia" w:hAnsi="Times New Roman" w:cs="Times New Roman"/>
+          <w:iCs/>
+          <w:color w:val="000000" w:themeColor="text1"/>
+          <w:lang w:val="pt-BR"/>
+        </w:rPr>
+        <w:t xml:space="preserve">. </w:t>
+      </w:r>
+      <w:bookmarkStart w:id="1" w:name="_GoBack"/>
+      <w:bookmarkEnd w:id="1"/>
+    </w:p>
+    <w:p>
+      <w:pPr>
+        <w:pStyle w:val="Corpodetexto"/>
+        <w:spacing w:line="360" w:lineRule="auto"/>
+        <w:ind w:left="0"/>
+        <w:jc w:val="both"/>
+        <w:rPr>
+          <w:rFonts w:ascii="Times New Roman" w:eastAsiaTheme="majorEastAsia" w:hAnsi="Times New Roman" w:cs="Times New Roman"/>
+          <w:b/>
+          <w:iCs/>
+          <w:color w:val="000000" w:themeColor="text1"/>
+          <w:lang w:val="pt-BR"/>
+        </w:rPr>
+      </w:pPr>
+      <w:r>
+        <w:rPr>
+          <w:rFonts w:ascii="Times New Roman" w:eastAsiaTheme="majorEastAsia" w:hAnsi="Times New Roman" w:cs="Times New Roman"/>
+          <w:b/>
           <w:iCs/>
           <w:color w:val="000000" w:themeColor="text1"/>
           <w:lang w:val="pt-BR"/>
         </w:rPr>
         <w:lastRenderedPageBreak/>
-        <w:t>DropSet</w:t>
-      </w:r>
-      <w:proofErr w:type="spellEnd"/>
-      <w:r>
-        <w:rPr>
-          <w:rFonts w:ascii="Times New Roman" w:eastAsiaTheme="majorEastAsia" w:hAnsi="Times New Roman" w:cs="Times New Roman"/>
-          <w:iCs/>
-          <w:color w:val="000000" w:themeColor="text1"/>
-          <w:lang w:val="pt-BR"/>
-        </w:rPr>
-        <w:t xml:space="preserve">: criado </w:t>
-      </w:r>
-      <w:r>
-        <w:rPr>
-          <w:rFonts w:ascii="Times New Roman" w:eastAsiaTheme="majorEastAsia" w:hAnsi="Times New Roman" w:cs="Times New Roman"/>
-          <w:iCs/>
-          <w:color w:val="000000" w:themeColor="text1"/>
-          <w:lang w:val="pt-BR"/>
-        </w:rPr>
-        <w:t>para armazenar uma informação da</w:t>
-      </w:r>
-      <w:r>
-        <w:rPr>
-          <w:rFonts w:ascii="Times New Roman" w:eastAsiaTheme="majorEastAsia" w:hAnsi="Times New Roman" w:cs="Times New Roman"/>
-          <w:iCs/>
-          <w:color w:val="000000" w:themeColor="text1"/>
-          <w:lang w:val="pt-BR"/>
-        </w:rPr>
-        <w:t xml:space="preserve"> forma de execução do exercício</w:t>
-      </w:r>
-      <w:r>
-        <w:rPr>
-          <w:rFonts w:ascii="Times New Roman" w:eastAsiaTheme="majorEastAsia" w:hAnsi="Times New Roman" w:cs="Times New Roman"/>
-          <w:iCs/>
-          <w:color w:val="000000" w:themeColor="text1"/>
-          <w:lang w:val="pt-BR"/>
-        </w:rPr>
-        <w:t xml:space="preserve">: se </w:t>
-      </w:r>
-      <w:proofErr w:type="spellStart"/>
-      <w:r>
-        <w:rPr>
-          <w:rFonts w:ascii="Times New Roman" w:eastAsiaTheme="majorEastAsia" w:hAnsi="Times New Roman" w:cs="Times New Roman"/>
-          <w:iCs/>
-          <w:color w:val="000000" w:themeColor="text1"/>
-          <w:lang w:val="pt-BR"/>
-        </w:rPr>
-        <w:t>Drop</w:t>
-      </w:r>
-      <w:proofErr w:type="spellEnd"/>
-      <w:r>
-        <w:rPr>
-          <w:rFonts w:ascii="Times New Roman" w:eastAsiaTheme="majorEastAsia" w:hAnsi="Times New Roman" w:cs="Times New Roman"/>
-          <w:iCs/>
-          <w:color w:val="000000" w:themeColor="text1"/>
-          <w:lang w:val="pt-BR"/>
-        </w:rPr>
-        <w:t xml:space="preserve"> Set ou não</w:t>
-      </w:r>
-      <w:r>
-        <w:rPr>
-          <w:rFonts w:ascii="Times New Roman" w:eastAsiaTheme="majorEastAsia" w:hAnsi="Times New Roman" w:cs="Times New Roman"/>
-          <w:iCs/>
-          <w:color w:val="000000" w:themeColor="text1"/>
-          <w:lang w:val="pt-BR"/>
-        </w:rPr>
-        <w:t xml:space="preserve">. </w:t>
-      </w:r>
-    </w:p>
-    <w:p>
-      <w:pPr>
-        <w:pStyle w:val="Corpodetexto"/>
-        <w:spacing w:line="360" w:lineRule="auto"/>
-        <w:ind w:left="0"/>
-        <w:jc w:val="both"/>
-        <w:rPr>
-          <w:rFonts w:ascii="Times New Roman" w:eastAsiaTheme="majorEastAsia" w:hAnsi="Times New Roman" w:cs="Times New Roman"/>
-          <w:b/>
-          <w:iCs/>
-          <w:color w:val="000000" w:themeColor="text1"/>
-          <w:lang w:val="pt-BR"/>
-        </w:rPr>
-      </w:pPr>
-      <w:r>
-        <w:rPr>
-          <w:rFonts w:ascii="Times New Roman" w:eastAsiaTheme="majorEastAsia" w:hAnsi="Times New Roman" w:cs="Times New Roman"/>
-          <w:b/>
-          <w:iCs/>
-          <w:color w:val="000000" w:themeColor="text1"/>
-          <w:lang w:val="pt-BR"/>
-        </w:rPr>
         <w:t>Relacionamento</w:t>
       </w:r>
       <w:r>
@@ -7067,45 +6865,14 @@
           <w:lang w:val="pt-BR"/>
         </w:rPr>
       </w:pPr>
-      <w:proofErr w:type="spellStart"/>
-      <w:r>
-        <w:rPr>
-          <w:rFonts w:ascii="Times New Roman" w:eastAsiaTheme="majorEastAsia" w:hAnsi="Times New Roman" w:cs="Times New Roman"/>
-          <w:iCs/>
-          <w:color w:val="000000" w:themeColor="text1"/>
-          <w:lang w:val="pt-BR"/>
-        </w:rPr>
-        <w:t>MontaEsupervisiona</w:t>
-      </w:r>
-      <w:proofErr w:type="spellEnd"/>
-      <w:r>
-        <w:rPr>
-          <w:rFonts w:ascii="Times New Roman" w:eastAsiaTheme="majorEastAsia" w:hAnsi="Times New Roman" w:cs="Times New Roman"/>
-          <w:iCs/>
-          <w:color w:val="000000" w:themeColor="text1"/>
-          <w:lang w:val="pt-BR"/>
-        </w:rPr>
-        <w:t xml:space="preserve">: relaciona </w:t>
-      </w:r>
-      <w:proofErr w:type="spellStart"/>
-      <w:r>
-        <w:rPr>
-          <w:rFonts w:ascii="Times New Roman" w:eastAsiaTheme="majorEastAsia" w:hAnsi="Times New Roman" w:cs="Times New Roman"/>
-          <w:iCs/>
-          <w:color w:val="000000" w:themeColor="text1"/>
-          <w:lang w:val="pt-BR"/>
-        </w:rPr>
-        <w:t>Exercicio</w:t>
-      </w:r>
-      <w:proofErr w:type="spellEnd"/>
-      <w:r>
-        <w:rPr>
-          <w:rFonts w:ascii="Times New Roman" w:eastAsiaTheme="majorEastAsia" w:hAnsi="Times New Roman" w:cs="Times New Roman"/>
-          <w:iCs/>
-          <w:color w:val="000000" w:themeColor="text1"/>
-          <w:lang w:val="pt-BR"/>
-        </w:rPr>
-        <w:t xml:space="preserve"> à entidade Treino e Professor. Os exercícios são montados e supervisionados por um professor e são pertencentes a </w:t>
+      <w:r>
+        <w:rPr>
+          <w:rFonts w:ascii="Times New Roman" w:eastAsiaTheme="majorEastAsia" w:hAnsi="Times New Roman" w:cs="Times New Roman"/>
+          <w:iCs/>
+          <w:color w:val="000000" w:themeColor="text1"/>
+          <w:lang w:val="pt-BR"/>
+        </w:rPr>
+        <w:t xml:space="preserve">MontaEsupervisiona: relaciona Exercicio à entidade Treino e Professor. Os exercícios são montados e supervisionados por um professor e são pertencentes a </w:t>
       </w:r>
       <w:r>
         <w:rPr>
@@ -7149,27 +6916,7 @@
           <w:color w:val="000000" w:themeColor="text1"/>
           <w:lang w:val="pt-BR"/>
         </w:rPr>
-        <w:t xml:space="preserve">Tem: relaciona </w:t>
-      </w:r>
-      <w:proofErr w:type="spellStart"/>
-      <w:r>
-        <w:rPr>
-          <w:rFonts w:ascii="Times New Roman" w:eastAsiaTheme="majorEastAsia" w:hAnsi="Times New Roman" w:cs="Times New Roman"/>
-          <w:iCs/>
-          <w:color w:val="000000" w:themeColor="text1"/>
-          <w:lang w:val="pt-BR"/>
-        </w:rPr>
-        <w:t>Exercicio</w:t>
-      </w:r>
-      <w:proofErr w:type="spellEnd"/>
-      <w:r>
-        <w:rPr>
-          <w:rFonts w:ascii="Times New Roman" w:eastAsiaTheme="majorEastAsia" w:hAnsi="Times New Roman" w:cs="Times New Roman"/>
-          <w:iCs/>
-          <w:color w:val="000000" w:themeColor="text1"/>
-          <w:lang w:val="pt-BR"/>
-        </w:rPr>
-        <w:t xml:space="preserve"> à Treino. Os exercícios estão presentes em um ou muitos treinos, assim como um ou muitos treinos possuem exercícios.  </w:t>
+        <w:t xml:space="preserve">Tem: relaciona Exercicio à Treino. Os exercícios estão presentes em um ou muitos treinos, assim como um ou muitos treinos possuem exercícios.  </w:t>
       </w:r>
       <w:r>
         <w:rPr>
@@ -7328,6 +7075,56 @@
     </w:sectPr>
   </w:body>
 </w:document>
+</file>
+
+<file path=word/endnotes.xml><?xml version="1.0" encoding="utf-8"?>
+<w:endnotes xmlns:wpc="http://schemas.microsoft.com/office/word/2010/wordprocessingCanvas" xmlns:cx="http://schemas.microsoft.com/office/drawing/2014/chartex" xmlns:mc="http://schemas.openxmlformats.org/markup-compatibility/2006" xmlns:o="urn:schemas-microsoft-com:office:office" xmlns:r="http://schemas.openxmlformats.org/officeDocument/2006/relationships" xmlns:m="http://schemas.openxmlformats.org/officeDocument/2006/math" xmlns:v="urn:schemas-microsoft-com:vml" xmlns:wp14="http://schemas.microsoft.com/office/word/2010/wordprocessingDrawing" xmlns:wp="http://schemas.openxmlformats.org/drawingml/2006/wordprocessingDrawing" xmlns:w10="urn:schemas-microsoft-com:office:word" xmlns:w="http://schemas.openxmlformats.org/wordprocessingml/2006/main" xmlns:w14="http://schemas.microsoft.com/office/word/2010/wordml" xmlns:w15="http://schemas.microsoft.com/office/word/2012/wordml" xmlns:w16se="http://schemas.microsoft.com/office/word/2015/wordml/symex" xmlns:wpg="http://schemas.microsoft.com/office/word/2010/wordprocessingGroup" xmlns:wpi="http://schemas.microsoft.com/office/word/2010/wordprocessingInk" xmlns:wne="http://schemas.microsoft.com/office/word/2006/wordml" xmlns:wps="http://schemas.microsoft.com/office/word/2010/wordprocessingShape" mc:Ignorable="w14 w15 w16se wp14">
+  <w:endnote w:type="separator" w:id="-1">
+    <w:p>
+      <w:pPr>
+        <w:spacing w:after="0" w:line="240" w:lineRule="auto"/>
+      </w:pPr>
+      <w:r>
+        <w:separator/>
+      </w:r>
+    </w:p>
+  </w:endnote>
+  <w:endnote w:type="continuationSeparator" w:id="0">
+    <w:p>
+      <w:pPr>
+        <w:spacing w:after="0" w:line="240" w:lineRule="auto"/>
+      </w:pPr>
+      <w:r>
+        <w:continuationSeparator/>
+      </w:r>
+    </w:p>
+  </w:endnote>
+</w:endnotes>
+</file>
+
+<file path=word/footnotes.xml><?xml version="1.0" encoding="utf-8"?>
+<w:footnotes xmlns:wpc="http://schemas.microsoft.com/office/word/2010/wordprocessingCanvas" xmlns:cx="http://schemas.microsoft.com/office/drawing/2014/chartex" xmlns:mc="http://schemas.openxmlformats.org/markup-compatibility/2006" xmlns:o="urn:schemas-microsoft-com:office:office" xmlns:r="http://schemas.openxmlformats.org/officeDocument/2006/relationships" xmlns:m="http://schemas.openxmlformats.org/officeDocument/2006/math" xmlns:v="urn:schemas-microsoft-com:vml" xmlns:wp14="http://schemas.microsoft.com/office/word/2010/wordprocessingDrawing" xmlns:wp="http://schemas.openxmlformats.org/drawingml/2006/wordprocessingDrawing" xmlns:w10="urn:schemas-microsoft-com:office:word" xmlns:w="http://schemas.openxmlformats.org/wordprocessingml/2006/main" xmlns:w14="http://schemas.microsoft.com/office/word/2010/wordml" xmlns:w15="http://schemas.microsoft.com/office/word/2012/wordml" xmlns:w16se="http://schemas.microsoft.com/office/word/2015/wordml/symex" xmlns:wpg="http://schemas.microsoft.com/office/word/2010/wordprocessingGroup" xmlns:wpi="http://schemas.microsoft.com/office/word/2010/wordprocessingInk" xmlns:wne="http://schemas.microsoft.com/office/word/2006/wordml" xmlns:wps="http://schemas.microsoft.com/office/word/2010/wordprocessingShape" mc:Ignorable="w14 w15 w16se wp14">
+  <w:footnote w:type="separator" w:id="-1">
+    <w:p>
+      <w:pPr>
+        <w:spacing w:after="0" w:line="240" w:lineRule="auto"/>
+      </w:pPr>
+      <w:r>
+        <w:separator/>
+      </w:r>
+    </w:p>
+  </w:footnote>
+  <w:footnote w:type="continuationSeparator" w:id="0">
+    <w:p>
+      <w:pPr>
+        <w:spacing w:after="0" w:line="240" w:lineRule="auto"/>
+      </w:pPr>
+      <w:r>
+        <w:continuationSeparator/>
+      </w:r>
+    </w:p>
+  </w:footnote>
+</w:footnotes>
 </file>
 
 <file path=word/numbering.xml><?xml version="1.0" encoding="utf-8"?>
@@ -11362,6 +11159,50 @@
       </w:tblBorders>
     </w:tblPr>
   </w:style>
+  <w:style w:type="paragraph" w:styleId="Cabealho">
+    <w:name w:val="header"/>
+    <w:basedOn w:val="Normal"/>
+    <w:link w:val="CabealhoChar"/>
+    <w:uiPriority w:val="99"/>
+    <w:unhideWhenUsed/>
+    <w:rsid w:val="00A65315"/>
+    <w:pPr>
+      <w:tabs>
+        <w:tab w:val="center" w:pos="4252"/>
+        <w:tab w:val="right" w:pos="8504"/>
+      </w:tabs>
+      <w:spacing w:after="0" w:line="240" w:lineRule="auto"/>
+    </w:pPr>
+  </w:style>
+  <w:style w:type="character" w:customStyle="1" w:styleId="CabealhoChar">
+    <w:name w:val="Cabeçalho Char"/>
+    <w:basedOn w:val="Fontepargpadro"/>
+    <w:link w:val="Cabealho"/>
+    <w:uiPriority w:val="99"/>
+    <w:rsid w:val="00A65315"/>
+  </w:style>
+  <w:style w:type="paragraph" w:styleId="Rodap">
+    <w:name w:val="footer"/>
+    <w:basedOn w:val="Normal"/>
+    <w:link w:val="RodapChar"/>
+    <w:uiPriority w:val="99"/>
+    <w:unhideWhenUsed/>
+    <w:rsid w:val="00A65315"/>
+    <w:pPr>
+      <w:tabs>
+        <w:tab w:val="center" w:pos="4252"/>
+        <w:tab w:val="right" w:pos="8504"/>
+      </w:tabs>
+      <w:spacing w:after="0" w:line="240" w:lineRule="auto"/>
+    </w:pPr>
+  </w:style>
+  <w:style w:type="character" w:customStyle="1" w:styleId="RodapChar">
+    <w:name w:val="Rodapé Char"/>
+    <w:basedOn w:val="Fontepargpadro"/>
+    <w:link w:val="Rodap"/>
+    <w:uiPriority w:val="99"/>
+    <w:rsid w:val="00A65315"/>
+  </w:style>
 </w:styles>
 </file>
 

</xml_diff>

<commit_message>
Primeira Etapa do Projeto Adicionada
</commit_message>
<xml_diff>
--- a/1ª Etapa do Projeto/Documentação/Dicionário de Dados Conceitual.docx
+++ b/1ª Etapa do Projeto/Documentação/Dicionário de Dados Conceitual.docx
@@ -1397,7 +1397,14 @@
           <w:rFonts w:ascii="Times New Roman" w:hAnsi="Times New Roman" w:cs="Times New Roman"/>
           <w:lang w:val="pt-BR"/>
         </w:rPr>
-        <w:t xml:space="preserve"> medidas por um ou mais professores</w:t>
+        <w:t xml:space="preserve"> medidas por um </w:t>
+      </w:r>
+      <w:r>
+        <w:rPr>
+          <w:rFonts w:ascii="Times New Roman" w:hAnsi="Times New Roman" w:cs="Times New Roman"/>
+          <w:lang w:val="pt-BR"/>
+        </w:rPr>
+        <w:t>professor</w:t>
       </w:r>
       <w:r>
         <w:rPr>
@@ -1411,14 +1418,21 @@
           <w:rFonts w:ascii="Times New Roman" w:hAnsi="Times New Roman" w:cs="Times New Roman"/>
           <w:lang w:val="pt-BR"/>
         </w:rPr>
-        <w:t xml:space="preserve"> e um ou mais</w:t>
-      </w:r>
-      <w:r>
-        <w:rPr>
-          <w:rFonts w:ascii="Times New Roman" w:hAnsi="Times New Roman" w:cs="Times New Roman"/>
-          <w:lang w:val="pt-BR"/>
-        </w:rPr>
-        <w:t xml:space="preserve"> professores podem ou não tirar </w:t>
+        <w:t xml:space="preserve"> e um </w:t>
+      </w:r>
+      <w:r>
+        <w:rPr>
+          <w:rFonts w:ascii="Times New Roman" w:hAnsi="Times New Roman" w:cs="Times New Roman"/>
+          <w:lang w:val="pt-BR"/>
+        </w:rPr>
+        <w:t>professor pode</w:t>
+      </w:r>
+      <w:r>
+        <w:rPr>
+          <w:rFonts w:ascii="Times New Roman" w:hAnsi="Times New Roman" w:cs="Times New Roman"/>
+          <w:lang w:val="pt-BR"/>
+        </w:rPr>
+        <w:t xml:space="preserve"> ou não tirar </w:t>
       </w:r>
       <w:r>
         <w:rPr>
@@ -1603,70 +1617,7 @@
           <w:rFonts w:ascii="Times New Roman" w:hAnsi="Times New Roman" w:cs="Times New Roman"/>
           <w:lang w:val="pt-BR"/>
         </w:rPr>
-        <w:t>generalização</w:t>
-      </w:r>
-      <w:r>
-        <w:rPr>
-          <w:rFonts w:ascii="Times New Roman" w:hAnsi="Times New Roman" w:cs="Times New Roman"/>
-          <w:lang w:val="pt-BR"/>
-        </w:rPr>
-        <w:t xml:space="preserve"> da</w:t>
-      </w:r>
-      <w:r>
-        <w:rPr>
-          <w:rFonts w:ascii="Times New Roman" w:hAnsi="Times New Roman" w:cs="Times New Roman"/>
-          <w:lang w:val="pt-BR"/>
-        </w:rPr>
-        <w:t>s</w:t>
-      </w:r>
-      <w:r>
-        <w:rPr>
-          <w:rFonts w:ascii="Times New Roman" w:hAnsi="Times New Roman" w:cs="Times New Roman"/>
-          <w:lang w:val="pt-BR"/>
-        </w:rPr>
-        <w:t xml:space="preserve"> entidade</w:t>
-      </w:r>
-      <w:r>
-        <w:rPr>
-          <w:rFonts w:ascii="Times New Roman" w:hAnsi="Times New Roman" w:cs="Times New Roman"/>
-          <w:lang w:val="pt-BR"/>
-        </w:rPr>
-        <w:t>s</w:t>
-      </w:r>
-      <w:r>
-        <w:rPr>
-          <w:rFonts w:ascii="Times New Roman" w:hAnsi="Times New Roman" w:cs="Times New Roman"/>
-          <w:lang w:val="pt-BR"/>
-        </w:rPr>
-        <w:t xml:space="preserve"> </w:t>
-      </w:r>
-      <w:r>
-        <w:rPr>
-          <w:rFonts w:ascii="Times New Roman" w:hAnsi="Times New Roman" w:cs="Times New Roman"/>
-          <w:lang w:val="pt-BR"/>
-        </w:rPr>
-        <w:t>Avista e Aprazo criada para</w:t>
-      </w:r>
-      <w:r>
-        <w:rPr>
-          <w:rFonts w:ascii="Times New Roman" w:hAnsi="Times New Roman" w:cs="Times New Roman"/>
-          <w:lang w:val="pt-BR"/>
-        </w:rPr>
-        <w:t xml:space="preserve"> guardar informações </w:t>
-      </w:r>
-      <w:r>
-        <w:rPr>
-          <w:rFonts w:ascii="Times New Roman" w:hAnsi="Times New Roman" w:cs="Times New Roman"/>
-          <w:lang w:val="pt-BR"/>
-        </w:rPr>
-        <w:t xml:space="preserve">gerais da </w:t>
-      </w:r>
-      <w:r>
-        <w:rPr>
-          <w:rFonts w:ascii="Times New Roman" w:hAnsi="Times New Roman" w:cs="Times New Roman"/>
-          <w:lang w:val="pt-BR"/>
-        </w:rPr>
-        <w:t>compra.</w:t>
+        <w:t>generalização das entidades Avista e Aprazo criada para guardar informações gerais da compra.</w:t>
       </w:r>
     </w:p>
     <w:p>
@@ -4379,21 +4330,35 @@
           <w:rFonts w:ascii="Times New Roman" w:hAnsi="Times New Roman" w:cs="Times New Roman"/>
           <w:lang w:val="pt-BR"/>
         </w:rPr>
-        <w:t xml:space="preserve"> são feitas por um ou mais professores</w:t>
-      </w:r>
-      <w:r>
-        <w:rPr>
-          <w:rFonts w:ascii="Times New Roman" w:hAnsi="Times New Roman" w:cs="Times New Roman"/>
-          <w:lang w:val="pt-BR"/>
-        </w:rPr>
-        <w:t xml:space="preserve"> e um ou mais </w:t>
-      </w:r>
-      <w:r>
-        <w:rPr>
-          <w:rFonts w:ascii="Times New Roman" w:hAnsi="Times New Roman" w:cs="Times New Roman"/>
-          <w:lang w:val="pt-BR"/>
-        </w:rPr>
-        <w:t xml:space="preserve">professores podem </w:t>
+        <w:t xml:space="preserve"> são feitas por um </w:t>
+      </w:r>
+      <w:r>
+        <w:rPr>
+          <w:rFonts w:ascii="Times New Roman" w:hAnsi="Times New Roman" w:cs="Times New Roman"/>
+          <w:lang w:val="pt-BR"/>
+        </w:rPr>
+        <w:t>professor</w:t>
+      </w:r>
+      <w:r>
+        <w:rPr>
+          <w:rFonts w:ascii="Times New Roman" w:hAnsi="Times New Roman" w:cs="Times New Roman"/>
+          <w:lang w:val="pt-BR"/>
+        </w:rPr>
+        <w:t xml:space="preserve"> e um </w:t>
+      </w:r>
+      <w:r>
+        <w:rPr>
+          <w:rFonts w:ascii="Times New Roman" w:hAnsi="Times New Roman" w:cs="Times New Roman"/>
+          <w:lang w:val="pt-BR"/>
+        </w:rPr>
+        <w:t>professor pode</w:t>
+      </w:r>
+      <w:r>
+        <w:rPr>
+          <w:rFonts w:ascii="Times New Roman" w:hAnsi="Times New Roman" w:cs="Times New Roman"/>
+          <w:lang w:val="pt-BR"/>
+        </w:rPr>
+        <w:t xml:space="preserve"> </w:t>
       </w:r>
       <w:r>
         <w:rPr>
@@ -5055,7 +5020,14 @@
           <w:rFonts w:ascii="Times New Roman" w:hAnsi="Times New Roman" w:cs="Times New Roman"/>
           <w:lang w:val="pt-BR"/>
         </w:rPr>
-        <w:t xml:space="preserve"> Um ou mais professores podem </w:t>
+        <w:t xml:space="preserve"> Um professor pode</w:t>
+      </w:r>
+      <w:r>
+        <w:rPr>
+          <w:rFonts w:ascii="Times New Roman" w:hAnsi="Times New Roman" w:cs="Times New Roman"/>
+          <w:lang w:val="pt-BR"/>
+        </w:rPr>
+        <w:t xml:space="preserve"> ou não tirar </w:t>
       </w:r>
       <w:r>
         <w:rPr>
@@ -5063,7 +5035,21 @@
           <w:lang w:val="pt-BR"/>
         </w:rPr>
         <w:lastRenderedPageBreak/>
-        <w:t xml:space="preserve">ou não tirar medidas de alunos, todavia as medidas dos alunos são tiradas por um ou mais professores. </w:t>
+        <w:t>medidas de alunos, todavia as medidas</w:t>
+      </w:r>
+      <w:r>
+        <w:rPr>
+          <w:rFonts w:ascii="Times New Roman" w:hAnsi="Times New Roman" w:cs="Times New Roman"/>
+          <w:lang w:val="pt-BR"/>
+        </w:rPr>
+        <w:t xml:space="preserve"> dos alunos são tiradas por um professor</w:t>
+      </w:r>
+      <w:r>
+        <w:rPr>
+          <w:rFonts w:ascii="Times New Roman" w:hAnsi="Times New Roman" w:cs="Times New Roman"/>
+          <w:lang w:val="pt-BR"/>
+        </w:rPr>
+        <w:t xml:space="preserve">. </w:t>
       </w:r>
     </w:p>
     <w:p>
@@ -5933,32 +5919,32 @@
           <w:color w:val="000000" w:themeColor="text1"/>
           <w:lang w:val="pt-BR"/>
         </w:rPr>
+        <w:t>TREINO: criado para guardar informações de treinos.</w:t>
+      </w:r>
+    </w:p>
+    <w:p>
+      <w:pPr>
+        <w:pStyle w:val="Corpodetexto"/>
+        <w:spacing w:line="360" w:lineRule="auto"/>
+        <w:ind w:left="0"/>
+        <w:jc w:val="both"/>
+        <w:rPr>
+          <w:rFonts w:ascii="Times New Roman" w:eastAsiaTheme="majorEastAsia" w:hAnsi="Times New Roman" w:cs="Times New Roman"/>
+          <w:b/>
+          <w:iCs/>
+          <w:color w:val="000000" w:themeColor="text1"/>
+          <w:lang w:val="pt-BR"/>
+        </w:rPr>
+      </w:pPr>
+      <w:r>
+        <w:rPr>
+          <w:rFonts w:ascii="Times New Roman" w:eastAsiaTheme="majorEastAsia" w:hAnsi="Times New Roman" w:cs="Times New Roman"/>
+          <w:b/>
+          <w:iCs/>
+          <w:color w:val="000000" w:themeColor="text1"/>
+          <w:lang w:val="pt-BR"/>
+        </w:rPr>
         <w:lastRenderedPageBreak/>
-        <w:t>TREINO: criado para guardar informações de treinos.</w:t>
-      </w:r>
-    </w:p>
-    <w:p>
-      <w:pPr>
-        <w:pStyle w:val="Corpodetexto"/>
-        <w:spacing w:line="360" w:lineRule="auto"/>
-        <w:ind w:left="0"/>
-        <w:jc w:val="both"/>
-        <w:rPr>
-          <w:rFonts w:ascii="Times New Roman" w:eastAsiaTheme="majorEastAsia" w:hAnsi="Times New Roman" w:cs="Times New Roman"/>
-          <w:b/>
-          <w:iCs/>
-          <w:color w:val="000000" w:themeColor="text1"/>
-          <w:lang w:val="pt-BR"/>
-        </w:rPr>
-      </w:pPr>
-      <w:r>
-        <w:rPr>
-          <w:rFonts w:ascii="Times New Roman" w:eastAsiaTheme="majorEastAsia" w:hAnsi="Times New Roman" w:cs="Times New Roman"/>
-          <w:b/>
-          <w:iCs/>
-          <w:color w:val="000000" w:themeColor="text1"/>
-          <w:lang w:val="pt-BR"/>
-        </w:rPr>
         <w:t>Atributo</w:t>
       </w:r>
       <w:r>
@@ -6804,50 +6790,43 @@
           <w:color w:val="000000" w:themeColor="text1"/>
           <w:lang w:val="pt-BR"/>
         </w:rPr>
-        <w:t xml:space="preserve">: se </w:t>
-      </w:r>
-      <w:r>
-        <w:rPr>
-          <w:rFonts w:ascii="Times New Roman" w:eastAsiaTheme="majorEastAsia" w:hAnsi="Times New Roman" w:cs="Times New Roman"/>
+        <w:t>: se Drop Set ou não</w:t>
+      </w:r>
+      <w:r>
+        <w:rPr>
+          <w:rFonts w:ascii="Times New Roman" w:eastAsiaTheme="majorEastAsia" w:hAnsi="Times New Roman" w:cs="Times New Roman"/>
+          <w:iCs/>
+          <w:color w:val="000000" w:themeColor="text1"/>
+          <w:lang w:val="pt-BR"/>
+        </w:rPr>
+        <w:t xml:space="preserve">. </w:t>
+      </w:r>
+      <w:bookmarkStart w:id="1" w:name="_GoBack"/>
+      <w:bookmarkEnd w:id="1"/>
+    </w:p>
+    <w:p>
+      <w:pPr>
+        <w:pStyle w:val="Corpodetexto"/>
+        <w:spacing w:line="360" w:lineRule="auto"/>
+        <w:ind w:left="0"/>
+        <w:jc w:val="both"/>
+        <w:rPr>
+          <w:rFonts w:ascii="Times New Roman" w:eastAsiaTheme="majorEastAsia" w:hAnsi="Times New Roman" w:cs="Times New Roman"/>
+          <w:b/>
+          <w:iCs/>
+          <w:color w:val="000000" w:themeColor="text1"/>
+          <w:lang w:val="pt-BR"/>
+        </w:rPr>
+      </w:pPr>
+      <w:r>
+        <w:rPr>
+          <w:rFonts w:ascii="Times New Roman" w:eastAsiaTheme="majorEastAsia" w:hAnsi="Times New Roman" w:cs="Times New Roman"/>
+          <w:b/>
           <w:iCs/>
           <w:color w:val="000000" w:themeColor="text1"/>
           <w:lang w:val="pt-BR"/>
         </w:rPr>
         <w:lastRenderedPageBreak/>
-        <w:t>Drop Set ou não</w:t>
-      </w:r>
-      <w:r>
-        <w:rPr>
-          <w:rFonts w:ascii="Times New Roman" w:eastAsiaTheme="majorEastAsia" w:hAnsi="Times New Roman" w:cs="Times New Roman"/>
-          <w:iCs/>
-          <w:color w:val="000000" w:themeColor="text1"/>
-          <w:lang w:val="pt-BR"/>
-        </w:rPr>
-        <w:t xml:space="preserve">. </w:t>
-      </w:r>
-    </w:p>
-    <w:p>
-      <w:pPr>
-        <w:pStyle w:val="Corpodetexto"/>
-        <w:spacing w:line="360" w:lineRule="auto"/>
-        <w:ind w:left="0"/>
-        <w:jc w:val="both"/>
-        <w:rPr>
-          <w:rFonts w:ascii="Times New Roman" w:eastAsiaTheme="majorEastAsia" w:hAnsi="Times New Roman" w:cs="Times New Roman"/>
-          <w:b/>
-          <w:iCs/>
-          <w:color w:val="000000" w:themeColor="text1"/>
-          <w:lang w:val="pt-BR"/>
-        </w:rPr>
-      </w:pPr>
-      <w:r>
-        <w:rPr>
-          <w:rFonts w:ascii="Times New Roman" w:eastAsiaTheme="majorEastAsia" w:hAnsi="Times New Roman" w:cs="Times New Roman"/>
-          <w:b/>
-          <w:iCs/>
-          <w:color w:val="000000" w:themeColor="text1"/>
-          <w:lang w:val="pt-BR"/>
-        </w:rPr>
         <w:t>Relacionamento</w:t>
       </w:r>
       <w:r>
@@ -7027,8 +7006,6 @@
           <w:lang w:val="pt-BR"/>
         </w:rPr>
       </w:pPr>
-      <w:bookmarkStart w:id="1" w:name="_GoBack"/>
-      <w:bookmarkEnd w:id="1"/>
     </w:p>
     <w:p>
       <w:pPr>

</xml_diff>